<commit_message>
report p1t6, plots added to repo
</commit_message>
<xml_diff>
--- a/MANM317_report.docx
+++ b/MANM317_report.docx
@@ -5,345 +5,1040 @@
     <w:p>
       <w:pPr>
         <w:pStyle w:val="Heading1"/>
+      </w:pPr>
+      <w:r>
+        <w:t>Project 1</w:t>
+      </w:r>
+    </w:p>
+    <w:p>
+      <w:pPr>
+        <w:pStyle w:val="Heading2"/>
+      </w:pPr>
+      <w:r>
+        <w:t>Task 1</w:t>
+      </w:r>
+    </w:p>
+    <w:p>
+      <w:pPr>
+        <w:pStyle w:val="Heading2"/>
+      </w:pPr>
+      <w:r>
+        <w:t>Task 2</w:t>
+      </w:r>
+    </w:p>
+    <w:p/>
+    <w:p>
+      <w:r>
+        <w:t>I created a new dataframe ‘data_att’, where I isolated the attitudinal variables of the original dataset. I considered attitudinal variables to be the six variables ‘variety_of_choice’, ‘electronics’, ‘furniture’, ‘quality_of_service’</w:t>
+      </w:r>
+      <w:r>
+        <w:t xml:space="preserve">, ‘low_prices’, and ‘return_policy’. </w:t>
+      </w:r>
+    </w:p>
+    <w:p/>
+    <w:p>
+      <w:r>
+        <w:t>I normali</w:t>
+      </w:r>
+      <w:r>
+        <w:t>s</w:t>
+      </w:r>
+      <w:r>
+        <w:t>ed these variables to create a new dataframe, ‘data_att_norm’, to contain the normali</w:t>
+      </w:r>
+      <w:r>
+        <w:t>s</w:t>
+      </w:r>
+      <w:r>
+        <w:t xml:space="preserve">ed versions of these values. </w:t>
+      </w:r>
+      <w:r>
+        <w:t xml:space="preserve">I used z-score standardisation as the method of normalisation for all variables. </w:t>
+      </w:r>
+    </w:p>
+    <w:p/>
+    <w:p>
+      <w:r>
+        <w:t>The ‘electronics’ variable had both the smallest minimum value and the largest maximum value</w:t>
+      </w:r>
+      <w:r>
+        <w:t xml:space="preserve"> across all six normalized variables</w:t>
+      </w:r>
+      <w:r>
+        <w:t>, at -1.77534 and 2.85598 respectively.</w:t>
+      </w:r>
+      <w:r>
+        <w:t xml:space="preserve"> Other minimums and maximums can be observed in Figure X.</w:t>
+      </w:r>
+    </w:p>
+    <w:p/>
+    <w:p>
+      <w:pPr>
+        <w:pStyle w:val="Heading2"/>
+      </w:pPr>
+      <w:r>
+        <w:t>Task 3</w:t>
+      </w:r>
+    </w:p>
+    <w:p/>
+    <w:p>
+      <w:r>
+        <w:t xml:space="preserve">To perform hierarchical clustering on the normalised attitudinal variables, I first calculated the Euclidean distances between observations. </w:t>
+      </w:r>
+    </w:p>
+    <w:p/>
+    <w:p>
+      <w:r>
+        <w:drawing>
+          <wp:anchor distT="0" distB="0" distL="114300" distR="114300" simplePos="0" relativeHeight="251658240" behindDoc="0" locked="0" layoutInCell="1" allowOverlap="1" wp14:anchorId="72AF2752" wp14:editId="7D06356C">
+            <wp:simplePos x="0" y="0"/>
+            <wp:positionH relativeFrom="column">
+              <wp:posOffset>0</wp:posOffset>
+            </wp:positionH>
+            <wp:positionV relativeFrom="page">
+              <wp:posOffset>5118100</wp:posOffset>
+            </wp:positionV>
+            <wp:extent cx="5727700" cy="3221990"/>
+            <wp:effectExtent l="0" t="0" r="0" b="3810"/>
+            <wp:wrapSquare wrapText="bothSides"/>
+            <wp:docPr id="2" name="Picture 2" descr="Chart&#10;&#10;Description automatically generated with medium confidence"/>
+            <wp:cNvGraphicFramePr>
+              <a:graphicFrameLocks xmlns:a="http://schemas.openxmlformats.org/drawingml/2006/main" noChangeAspect="1"/>
+            </wp:cNvGraphicFramePr>
+            <a:graphic xmlns:a="http://schemas.openxmlformats.org/drawingml/2006/main">
+              <a:graphicData uri="http://schemas.openxmlformats.org/drawingml/2006/picture">
+                <pic:pic xmlns:pic="http://schemas.openxmlformats.org/drawingml/2006/picture">
+                  <pic:nvPicPr>
+                    <pic:cNvPr id="2" name="Picture 2" descr="Chart&#10;&#10;Description automatically generated with medium confidence"/>
+                    <pic:cNvPicPr/>
+                  </pic:nvPicPr>
+                  <pic:blipFill>
+                    <a:blip r:embed="rId6" cstate="print">
+                      <a:extLst>
+                        <a:ext uri="{28A0092B-C50C-407E-A947-70E740481C1C}">
+                          <a14:useLocalDpi xmlns:a14="http://schemas.microsoft.com/office/drawing/2010/main" val="0"/>
+                        </a:ext>
+                      </a:extLst>
+                    </a:blip>
+                    <a:stretch>
+                      <a:fillRect/>
+                    </a:stretch>
+                  </pic:blipFill>
+                  <pic:spPr>
+                    <a:xfrm>
+                      <a:off x="0" y="0"/>
+                      <a:ext cx="5727700" cy="3221990"/>
+                    </a:xfrm>
+                    <a:prstGeom prst="rect">
+                      <a:avLst/>
+                    </a:prstGeom>
+                  </pic:spPr>
+                </pic:pic>
+              </a:graphicData>
+            </a:graphic>
+            <wp14:sizeRelH relativeFrom="page">
+              <wp14:pctWidth>0</wp14:pctWidth>
+            </wp14:sizeRelH>
+            <wp14:sizeRelV relativeFrom="page">
+              <wp14:pctHeight>0</wp14:pctHeight>
+            </wp14:sizeRelV>
+          </wp:anchor>
+        </w:drawing>
+      </w:r>
+      <w:r>
+        <w:t>Using these distances, I then performed hierarchical clustering with the appropriate library and the method “</w:t>
+      </w:r>
+      <w:proofErr w:type="gramStart"/>
+      <w:r>
+        <w:t>ward.D</w:t>
+      </w:r>
+      <w:proofErr w:type="gramEnd"/>
+      <w:r>
+        <w:t xml:space="preserve">2”. The dendogram of the algorithm’s resulting clusters can be seen in Figure X. </w:t>
+      </w:r>
+    </w:p>
+    <w:p>
+      <w:r>
+        <w:t xml:space="preserve">Figure X: Dendogram for hierarchical clustering algorithm. </w:t>
+      </w:r>
+    </w:p>
+    <w:p/>
+    <w:p/>
+    <w:p/>
+    <w:p/>
+    <w:p/>
+    <w:p/>
+    <w:p>
+      <w:pPr>
+        <w:pStyle w:val="Heading2"/>
+      </w:pPr>
+      <w:r>
+        <w:lastRenderedPageBreak/>
+        <w:t>Task 4</w:t>
+      </w:r>
+    </w:p>
+    <w:p/>
+    <w:p>
+      <w:r>
+        <w:t xml:space="preserve">Observation numbers for each cluster of a six-cluster solution can be seen in Table X. 59 observations were assigned to the largest cluster, 1, and only 8 observations were assigned to the smallest cluster, 2. </w:t>
+      </w:r>
+    </w:p>
+    <w:p/>
+    <w:tbl>
+      <w:tblPr>
+        <w:tblStyle w:val="TableGrid"/>
+        <w:tblW w:w="0" w:type="auto"/>
+        <w:tblLook w:val="04A0" w:firstRow="1" w:lastRow="0" w:firstColumn="1" w:lastColumn="0" w:noHBand="0" w:noVBand="1"/>
+      </w:tblPr>
+      <w:tblGrid>
+        <w:gridCol w:w="1501"/>
+        <w:gridCol w:w="1501"/>
+        <w:gridCol w:w="1502"/>
+        <w:gridCol w:w="1502"/>
+        <w:gridCol w:w="1502"/>
+        <w:gridCol w:w="1502"/>
+      </w:tblGrid>
+      <w:tr>
+        <w:tc>
+          <w:tcPr>
+            <w:tcW w:w="1501" w:type="dxa"/>
+          </w:tcPr>
+          <w:p>
+            <w:r>
+              <w:t>Cluster 1</w:t>
+            </w:r>
+          </w:p>
+        </w:tc>
+        <w:tc>
+          <w:tcPr>
+            <w:tcW w:w="1501" w:type="dxa"/>
+          </w:tcPr>
+          <w:p>
+            <w:r>
+              <w:t xml:space="preserve">Cluster 2 </w:t>
+            </w:r>
+          </w:p>
+        </w:tc>
+        <w:tc>
+          <w:tcPr>
+            <w:tcW w:w="1502" w:type="dxa"/>
+          </w:tcPr>
+          <w:p>
+            <w:r>
+              <w:t>Cluster 3</w:t>
+            </w:r>
+          </w:p>
+        </w:tc>
+        <w:tc>
+          <w:tcPr>
+            <w:tcW w:w="1502" w:type="dxa"/>
+          </w:tcPr>
+          <w:p>
+            <w:r>
+              <w:t>Cluster 4</w:t>
+            </w:r>
+          </w:p>
+        </w:tc>
+        <w:tc>
+          <w:tcPr>
+            <w:tcW w:w="1502" w:type="dxa"/>
+          </w:tcPr>
+          <w:p>
+            <w:r>
+              <w:t>Cluster 5</w:t>
+            </w:r>
+          </w:p>
+        </w:tc>
+        <w:tc>
+          <w:tcPr>
+            <w:tcW w:w="1502" w:type="dxa"/>
+          </w:tcPr>
+          <w:p>
+            <w:r>
+              <w:t>Cluster 6</w:t>
+            </w:r>
+          </w:p>
+        </w:tc>
+      </w:tr>
+      <w:tr>
+        <w:tc>
+          <w:tcPr>
+            <w:tcW w:w="1501" w:type="dxa"/>
+          </w:tcPr>
+          <w:p>
+            <w:r>
+              <w:t>59</w:t>
+            </w:r>
+          </w:p>
+        </w:tc>
+        <w:tc>
+          <w:tcPr>
+            <w:tcW w:w="1501" w:type="dxa"/>
+          </w:tcPr>
+          <w:p>
+            <w:r>
+              <w:t>8</w:t>
+            </w:r>
+          </w:p>
+        </w:tc>
+        <w:tc>
+          <w:tcPr>
+            <w:tcW w:w="1502" w:type="dxa"/>
+          </w:tcPr>
+          <w:p>
+            <w:r>
+              <w:t>52</w:t>
+            </w:r>
+          </w:p>
+        </w:tc>
+        <w:tc>
+          <w:tcPr>
+            <w:tcW w:w="1502" w:type="dxa"/>
+          </w:tcPr>
+          <w:p>
+            <w:r>
+              <w:t>17</w:t>
+            </w:r>
+          </w:p>
+        </w:tc>
+        <w:tc>
+          <w:tcPr>
+            <w:tcW w:w="1502" w:type="dxa"/>
+          </w:tcPr>
+          <w:p>
+            <w:r>
+              <w:t>35</w:t>
+            </w:r>
+          </w:p>
+        </w:tc>
+        <w:tc>
+          <w:tcPr>
+            <w:tcW w:w="1502" w:type="dxa"/>
+          </w:tcPr>
+          <w:p>
+            <w:r>
+              <w:t>29</w:t>
+            </w:r>
+          </w:p>
+        </w:tc>
+      </w:tr>
+    </w:tbl>
+    <w:p>
+      <w:r>
+        <w:t xml:space="preserve">Table X: Number of observations assigned to each cluster for a six-cluster solution. </w:t>
+      </w:r>
+    </w:p>
+    <w:p/>
+    <w:p>
+      <w:pPr>
+        <w:pStyle w:val="Heading2"/>
+      </w:pPr>
+      <w:r>
+        <w:t>Task 5</w:t>
+      </w:r>
+    </w:p>
+    <w:p/>
+    <w:p>
+      <w:r>
         <w:rPr>
-          <w:rFonts w:ascii="Arial" w:hAnsi="Arial" w:cs="Arial"/>
-          <w:color w:val="auto"/>
-          <w:sz w:val="24"/>
-          <w:szCs w:val="24"/>
-          <w:lang w:val="en-US"/>
+          <w:noProof/>
         </w:rPr>
-      </w:pPr>
-      <w:r>
-        <w:rPr>
-          <w:rFonts w:ascii="Arial" w:hAnsi="Arial" w:cs="Arial"/>
-          <w:color w:val="auto"/>
-          <w:sz w:val="24"/>
-          <w:szCs w:val="24"/>
-          <w:lang w:val="en-US"/>
-        </w:rPr>
-        <w:t>Project 1</w:t>
-      </w:r>
-    </w:p>
-    <w:p>
-      <w:pPr>
-        <w:pStyle w:val="Heading2"/>
-        <w:rPr>
-          <w:rFonts w:ascii="Arial" w:hAnsi="Arial" w:cs="Arial"/>
-          <w:color w:val="auto"/>
-          <w:sz w:val="24"/>
-          <w:szCs w:val="24"/>
-          <w:lang w:val="en-US"/>
-        </w:rPr>
-      </w:pPr>
-      <w:r>
-        <w:rPr>
-          <w:rFonts w:ascii="Arial" w:hAnsi="Arial" w:cs="Arial"/>
-          <w:color w:val="auto"/>
-          <w:sz w:val="24"/>
-          <w:szCs w:val="24"/>
-          <w:lang w:val="en-US"/>
-        </w:rPr>
-        <w:t>Task 1</w:t>
-      </w:r>
-    </w:p>
-    <w:p>
-      <w:pPr>
-        <w:pStyle w:val="Heading2"/>
-        <w:rPr>
-          <w:rFonts w:ascii="Arial" w:hAnsi="Arial" w:cs="Arial"/>
-          <w:color w:val="auto"/>
-          <w:sz w:val="24"/>
-          <w:szCs w:val="24"/>
-          <w:lang w:val="en-US"/>
-        </w:rPr>
-      </w:pPr>
-      <w:r>
-        <w:rPr>
-          <w:rFonts w:ascii="Arial" w:hAnsi="Arial" w:cs="Arial"/>
-          <w:color w:val="auto"/>
-          <w:sz w:val="24"/>
-          <w:szCs w:val="24"/>
-          <w:lang w:val="en-US"/>
-        </w:rPr>
-        <w:t>Task 2</w:t>
-      </w:r>
-    </w:p>
-    <w:p>
-      <w:pPr>
-        <w:pStyle w:val="Heading2"/>
-        <w:rPr>
-          <w:rFonts w:ascii="Arial" w:hAnsi="Arial" w:cs="Arial"/>
-          <w:color w:val="auto"/>
-          <w:sz w:val="24"/>
-          <w:szCs w:val="24"/>
-          <w:lang w:val="en-US"/>
-        </w:rPr>
-      </w:pPr>
-      <w:r>
-        <w:rPr>
-          <w:rFonts w:ascii="Arial" w:hAnsi="Arial" w:cs="Arial"/>
-          <w:color w:val="auto"/>
-          <w:sz w:val="24"/>
-          <w:szCs w:val="24"/>
-          <w:lang w:val="en-US"/>
-        </w:rPr>
-        <w:t>Task 3</w:t>
-      </w:r>
-    </w:p>
-    <w:p>
-      <w:pPr>
-        <w:pStyle w:val="Heading2"/>
-        <w:rPr>
-          <w:rFonts w:ascii="Arial" w:hAnsi="Arial" w:cs="Arial"/>
-          <w:color w:val="auto"/>
-          <w:sz w:val="24"/>
-          <w:szCs w:val="24"/>
-          <w:lang w:val="en-US"/>
-        </w:rPr>
-      </w:pPr>
-      <w:r>
-        <w:rPr>
-          <w:rFonts w:ascii="Arial" w:hAnsi="Arial" w:cs="Arial"/>
-          <w:color w:val="auto"/>
-          <w:sz w:val="24"/>
-          <w:szCs w:val="24"/>
-          <w:lang w:val="en-US"/>
-        </w:rPr>
-        <w:t>Task 4</w:t>
-      </w:r>
-    </w:p>
-    <w:p>
-      <w:pPr>
-        <w:pStyle w:val="Heading2"/>
-        <w:rPr>
-          <w:rFonts w:ascii="Arial" w:hAnsi="Arial" w:cs="Arial"/>
-          <w:color w:val="auto"/>
-          <w:sz w:val="24"/>
-          <w:szCs w:val="24"/>
-          <w:lang w:val="en-US"/>
-        </w:rPr>
-      </w:pPr>
-      <w:r>
-        <w:rPr>
-          <w:rFonts w:ascii="Arial" w:hAnsi="Arial" w:cs="Arial"/>
-          <w:color w:val="auto"/>
-          <w:sz w:val="24"/>
-          <w:szCs w:val="24"/>
-          <w:lang w:val="en-US"/>
-        </w:rPr>
-        <w:t>Task 5</w:t>
-      </w:r>
-    </w:p>
-    <w:p>
-      <w:pPr>
-        <w:pStyle w:val="Heading2"/>
-        <w:rPr>
-          <w:rFonts w:ascii="Arial" w:hAnsi="Arial" w:cs="Arial"/>
-          <w:color w:val="auto"/>
-          <w:sz w:val="24"/>
-          <w:szCs w:val="24"/>
-          <w:lang w:val="en-US"/>
-        </w:rPr>
-      </w:pPr>
-      <w:r>
-        <w:rPr>
-          <w:rFonts w:ascii="Arial" w:hAnsi="Arial" w:cs="Arial"/>
-          <w:color w:val="auto"/>
-          <w:sz w:val="24"/>
-          <w:szCs w:val="24"/>
-          <w:lang w:val="en-US"/>
-        </w:rPr>
+        <w:drawing>
+          <wp:anchor distT="0" distB="0" distL="114300" distR="114300" simplePos="0" relativeHeight="251659264" behindDoc="0" locked="0" layoutInCell="1" allowOverlap="1" wp14:anchorId="46822AE5" wp14:editId="3075519F">
+            <wp:simplePos x="0" y="0"/>
+            <wp:positionH relativeFrom="column">
+              <wp:posOffset>0</wp:posOffset>
+            </wp:positionH>
+            <wp:positionV relativeFrom="paragraph">
+              <wp:posOffset>234315</wp:posOffset>
+            </wp:positionV>
+            <wp:extent cx="5725795" cy="4506595"/>
+            <wp:effectExtent l="0" t="0" r="1905" b="1905"/>
+            <wp:wrapSquare wrapText="bothSides"/>
+            <wp:docPr id="3" name="Picture 3" descr="Chart, bar chart&#10;&#10;Description automatically generated"/>
+            <wp:cNvGraphicFramePr>
+              <a:graphicFrameLocks xmlns:a="http://schemas.openxmlformats.org/drawingml/2006/main" noChangeAspect="1"/>
+            </wp:cNvGraphicFramePr>
+            <a:graphic xmlns:a="http://schemas.openxmlformats.org/drawingml/2006/main">
+              <a:graphicData uri="http://schemas.openxmlformats.org/drawingml/2006/picture">
+                <pic:pic xmlns:pic="http://schemas.openxmlformats.org/drawingml/2006/picture">
+                  <pic:nvPicPr>
+                    <pic:cNvPr id="3" name="Picture 3" descr="Chart, bar chart&#10;&#10;Description automatically generated"/>
+                    <pic:cNvPicPr/>
+                  </pic:nvPicPr>
+                  <pic:blipFill>
+                    <a:blip r:embed="rId7">
+                      <a:extLst>
+                        <a:ext uri="{28A0092B-C50C-407E-A947-70E740481C1C}">
+                          <a14:useLocalDpi xmlns:a14="http://schemas.microsoft.com/office/drawing/2010/main" val="0"/>
+                        </a:ext>
+                      </a:extLst>
+                    </a:blip>
+                    <a:stretch>
+                      <a:fillRect/>
+                    </a:stretch>
+                  </pic:blipFill>
+                  <pic:spPr>
+                    <a:xfrm>
+                      <a:off x="0" y="0"/>
+                      <a:ext cx="5725795" cy="4506595"/>
+                    </a:xfrm>
+                    <a:prstGeom prst="rect">
+                      <a:avLst/>
+                    </a:prstGeom>
+                  </pic:spPr>
+                </pic:pic>
+              </a:graphicData>
+            </a:graphic>
+            <wp14:sizeRelH relativeFrom="page">
+              <wp14:pctWidth>0</wp14:pctWidth>
+            </wp14:sizeRelH>
+            <wp14:sizeRelV relativeFrom="page">
+              <wp14:pctHeight>0</wp14:pctHeight>
+            </wp14:sizeRelV>
+          </wp:anchor>
+        </w:drawing>
+      </w:r>
+      <w:r>
+        <w:t xml:space="preserve">The segment profile plot generated by the ‘flexclust’ package can be observed in Figure X. </w:t>
+      </w:r>
+    </w:p>
+    <w:p>
+      <w:r>
+        <w:t xml:space="preserve">Figure X: Segment profile plots for each cluster in a six-cluster solution. </w:t>
+      </w:r>
+    </w:p>
+    <w:p/>
+    <w:p/>
+    <w:p/>
+    <w:p/>
+    <w:p/>
+    <w:p/>
+    <w:p/>
+    <w:p/>
+    <w:p/>
+    <w:p/>
+    <w:p>
+      <w:r>
+        <w:lastRenderedPageBreak/>
+        <w:t xml:space="preserve">The table of cluster memberships can be observed in Table X. The results indicate that ‘hclust’ and ‘as.kcca’ procedures are in full agreement, as no cluster memberships changed between the two procedures. </w:t>
+      </w:r>
+    </w:p>
+    <w:p/>
+    <w:tbl>
+      <w:tblPr>
+        <w:tblStyle w:val="TableGrid"/>
+        <w:tblW w:w="0" w:type="auto"/>
+        <w:tblLook w:val="04A0" w:firstRow="1" w:lastRow="0" w:firstColumn="1" w:lastColumn="0" w:noHBand="0" w:noVBand="1"/>
+      </w:tblPr>
+      <w:tblGrid>
+        <w:gridCol w:w="1287"/>
+        <w:gridCol w:w="1287"/>
+        <w:gridCol w:w="1287"/>
+        <w:gridCol w:w="1287"/>
+        <w:gridCol w:w="1287"/>
+        <w:gridCol w:w="1287"/>
+        <w:gridCol w:w="1288"/>
+      </w:tblGrid>
+      <w:tr>
+        <w:tc>
+          <w:tcPr>
+            <w:tcW w:w="1287" w:type="dxa"/>
+          </w:tcPr>
+          <w:p/>
+        </w:tc>
+        <w:tc>
+          <w:tcPr>
+            <w:tcW w:w="1287" w:type="dxa"/>
+          </w:tcPr>
+          <w:p>
+            <w:r>
+              <w:t>1</w:t>
+            </w:r>
+          </w:p>
+        </w:tc>
+        <w:tc>
+          <w:tcPr>
+            <w:tcW w:w="1287" w:type="dxa"/>
+          </w:tcPr>
+          <w:p>
+            <w:r>
+              <w:t>2</w:t>
+            </w:r>
+          </w:p>
+        </w:tc>
+        <w:tc>
+          <w:tcPr>
+            <w:tcW w:w="1287" w:type="dxa"/>
+          </w:tcPr>
+          <w:p>
+            <w:r>
+              <w:t>3</w:t>
+            </w:r>
+          </w:p>
+        </w:tc>
+        <w:tc>
+          <w:tcPr>
+            <w:tcW w:w="1287" w:type="dxa"/>
+          </w:tcPr>
+          <w:p>
+            <w:r>
+              <w:t>4</w:t>
+            </w:r>
+          </w:p>
+        </w:tc>
+        <w:tc>
+          <w:tcPr>
+            <w:tcW w:w="1287" w:type="dxa"/>
+          </w:tcPr>
+          <w:p>
+            <w:r>
+              <w:t>5</w:t>
+            </w:r>
+          </w:p>
+        </w:tc>
+        <w:tc>
+          <w:tcPr>
+            <w:tcW w:w="1288" w:type="dxa"/>
+          </w:tcPr>
+          <w:p>
+            <w:r>
+              <w:t>6</w:t>
+            </w:r>
+          </w:p>
+        </w:tc>
+      </w:tr>
+      <w:tr>
+        <w:tc>
+          <w:tcPr>
+            <w:tcW w:w="1287" w:type="dxa"/>
+          </w:tcPr>
+          <w:p>
+            <w:r>
+              <w:t>1</w:t>
+            </w:r>
+          </w:p>
+        </w:tc>
+        <w:tc>
+          <w:tcPr>
+            <w:tcW w:w="1287" w:type="dxa"/>
+          </w:tcPr>
+          <w:p>
+            <w:r>
+              <w:t>0</w:t>
+            </w:r>
+          </w:p>
+        </w:tc>
+        <w:tc>
+          <w:tcPr>
+            <w:tcW w:w="1287" w:type="dxa"/>
+          </w:tcPr>
+          <w:p>
+            <w:r>
+              <w:t>59</w:t>
+            </w:r>
+          </w:p>
+        </w:tc>
+        <w:tc>
+          <w:tcPr>
+            <w:tcW w:w="1287" w:type="dxa"/>
+          </w:tcPr>
+          <w:p>
+            <w:r>
+              <w:t>0</w:t>
+            </w:r>
+          </w:p>
+        </w:tc>
+        <w:tc>
+          <w:tcPr>
+            <w:tcW w:w="1287" w:type="dxa"/>
+          </w:tcPr>
+          <w:p>
+            <w:r>
+              <w:t>0</w:t>
+            </w:r>
+          </w:p>
+        </w:tc>
+        <w:tc>
+          <w:tcPr>
+            <w:tcW w:w="1287" w:type="dxa"/>
+          </w:tcPr>
+          <w:p>
+            <w:r>
+              <w:t>0</w:t>
+            </w:r>
+          </w:p>
+        </w:tc>
+        <w:tc>
+          <w:tcPr>
+            <w:tcW w:w="1288" w:type="dxa"/>
+          </w:tcPr>
+          <w:p>
+            <w:r>
+              <w:t>0</w:t>
+            </w:r>
+          </w:p>
+        </w:tc>
+      </w:tr>
+      <w:tr>
+        <w:tc>
+          <w:tcPr>
+            <w:tcW w:w="1287" w:type="dxa"/>
+          </w:tcPr>
+          <w:p>
+            <w:r>
+              <w:t>2</w:t>
+            </w:r>
+          </w:p>
+        </w:tc>
+        <w:tc>
+          <w:tcPr>
+            <w:tcW w:w="1287" w:type="dxa"/>
+          </w:tcPr>
+          <w:p>
+            <w:r>
+              <w:t>0</w:t>
+            </w:r>
+          </w:p>
+        </w:tc>
+        <w:tc>
+          <w:tcPr>
+            <w:tcW w:w="1287" w:type="dxa"/>
+          </w:tcPr>
+          <w:p>
+            <w:r>
+              <w:t>0</w:t>
+            </w:r>
+          </w:p>
+        </w:tc>
+        <w:tc>
+          <w:tcPr>
+            <w:tcW w:w="1287" w:type="dxa"/>
+          </w:tcPr>
+          <w:p>
+            <w:r>
+              <w:t>8</w:t>
+            </w:r>
+          </w:p>
+        </w:tc>
+        <w:tc>
+          <w:tcPr>
+            <w:tcW w:w="1287" w:type="dxa"/>
+          </w:tcPr>
+          <w:p>
+            <w:r>
+              <w:t>0</w:t>
+            </w:r>
+          </w:p>
+        </w:tc>
+        <w:tc>
+          <w:tcPr>
+            <w:tcW w:w="1287" w:type="dxa"/>
+          </w:tcPr>
+          <w:p>
+            <w:r>
+              <w:t>0</w:t>
+            </w:r>
+          </w:p>
+        </w:tc>
+        <w:tc>
+          <w:tcPr>
+            <w:tcW w:w="1288" w:type="dxa"/>
+          </w:tcPr>
+          <w:p>
+            <w:r>
+              <w:t>0</w:t>
+            </w:r>
+          </w:p>
+        </w:tc>
+      </w:tr>
+      <w:tr>
+        <w:tc>
+          <w:tcPr>
+            <w:tcW w:w="1287" w:type="dxa"/>
+          </w:tcPr>
+          <w:p>
+            <w:r>
+              <w:t>3</w:t>
+            </w:r>
+          </w:p>
+        </w:tc>
+        <w:tc>
+          <w:tcPr>
+            <w:tcW w:w="1287" w:type="dxa"/>
+          </w:tcPr>
+          <w:p>
+            <w:r>
+              <w:t>0</w:t>
+            </w:r>
+          </w:p>
+        </w:tc>
+        <w:tc>
+          <w:tcPr>
+            <w:tcW w:w="1287" w:type="dxa"/>
+          </w:tcPr>
+          <w:p>
+            <w:r>
+              <w:t>0</w:t>
+            </w:r>
+          </w:p>
+        </w:tc>
+        <w:tc>
+          <w:tcPr>
+            <w:tcW w:w="1287" w:type="dxa"/>
+          </w:tcPr>
+          <w:p>
+            <w:r>
+              <w:t>0</w:t>
+            </w:r>
+          </w:p>
+        </w:tc>
+        <w:tc>
+          <w:tcPr>
+            <w:tcW w:w="1287" w:type="dxa"/>
+          </w:tcPr>
+          <w:p>
+            <w:r>
+              <w:t>52</w:t>
+            </w:r>
+          </w:p>
+        </w:tc>
+        <w:tc>
+          <w:tcPr>
+            <w:tcW w:w="1287" w:type="dxa"/>
+          </w:tcPr>
+          <w:p>
+            <w:r>
+              <w:t>0</w:t>
+            </w:r>
+          </w:p>
+        </w:tc>
+        <w:tc>
+          <w:tcPr>
+            <w:tcW w:w="1288" w:type="dxa"/>
+          </w:tcPr>
+          <w:p>
+            <w:r>
+              <w:t>0</w:t>
+            </w:r>
+          </w:p>
+        </w:tc>
+      </w:tr>
+      <w:tr>
+        <w:tc>
+          <w:tcPr>
+            <w:tcW w:w="1287" w:type="dxa"/>
+          </w:tcPr>
+          <w:p>
+            <w:r>
+              <w:t>4</w:t>
+            </w:r>
+          </w:p>
+        </w:tc>
+        <w:tc>
+          <w:tcPr>
+            <w:tcW w:w="1287" w:type="dxa"/>
+          </w:tcPr>
+          <w:p>
+            <w:r>
+              <w:t>0</w:t>
+            </w:r>
+          </w:p>
+        </w:tc>
+        <w:tc>
+          <w:tcPr>
+            <w:tcW w:w="1287" w:type="dxa"/>
+          </w:tcPr>
+          <w:p>
+            <w:r>
+              <w:t>0</w:t>
+            </w:r>
+          </w:p>
+        </w:tc>
+        <w:tc>
+          <w:tcPr>
+            <w:tcW w:w="1287" w:type="dxa"/>
+          </w:tcPr>
+          <w:p>
+            <w:r>
+              <w:t>0</w:t>
+            </w:r>
+          </w:p>
+        </w:tc>
+        <w:tc>
+          <w:tcPr>
+            <w:tcW w:w="1287" w:type="dxa"/>
+          </w:tcPr>
+          <w:p>
+            <w:r>
+              <w:t>0</w:t>
+            </w:r>
+          </w:p>
+        </w:tc>
+        <w:tc>
+          <w:tcPr>
+            <w:tcW w:w="1287" w:type="dxa"/>
+          </w:tcPr>
+          <w:p>
+            <w:r>
+              <w:t>0</w:t>
+            </w:r>
+          </w:p>
+        </w:tc>
+        <w:tc>
+          <w:tcPr>
+            <w:tcW w:w="1288" w:type="dxa"/>
+          </w:tcPr>
+          <w:p>
+            <w:r>
+              <w:t>17</w:t>
+            </w:r>
+          </w:p>
+        </w:tc>
+      </w:tr>
+      <w:tr>
+        <w:tc>
+          <w:tcPr>
+            <w:tcW w:w="1287" w:type="dxa"/>
+          </w:tcPr>
+          <w:p>
+            <w:r>
+              <w:t>5</w:t>
+            </w:r>
+          </w:p>
+        </w:tc>
+        <w:tc>
+          <w:tcPr>
+            <w:tcW w:w="1287" w:type="dxa"/>
+          </w:tcPr>
+          <w:p>
+            <w:r>
+              <w:t>35</w:t>
+            </w:r>
+          </w:p>
+        </w:tc>
+        <w:tc>
+          <w:tcPr>
+            <w:tcW w:w="1287" w:type="dxa"/>
+          </w:tcPr>
+          <w:p>
+            <w:r>
+              <w:t>0</w:t>
+            </w:r>
+          </w:p>
+        </w:tc>
+        <w:tc>
+          <w:tcPr>
+            <w:tcW w:w="1287" w:type="dxa"/>
+          </w:tcPr>
+          <w:p>
+            <w:r>
+              <w:t>0</w:t>
+            </w:r>
+          </w:p>
+        </w:tc>
+        <w:tc>
+          <w:tcPr>
+            <w:tcW w:w="1287" w:type="dxa"/>
+          </w:tcPr>
+          <w:p>
+            <w:r>
+              <w:t>0</w:t>
+            </w:r>
+          </w:p>
+        </w:tc>
+        <w:tc>
+          <w:tcPr>
+            <w:tcW w:w="1287" w:type="dxa"/>
+          </w:tcPr>
+          <w:p>
+            <w:r>
+              <w:t>0</w:t>
+            </w:r>
+          </w:p>
+        </w:tc>
+        <w:tc>
+          <w:tcPr>
+            <w:tcW w:w="1288" w:type="dxa"/>
+          </w:tcPr>
+          <w:p>
+            <w:r>
+              <w:t>0</w:t>
+            </w:r>
+          </w:p>
+        </w:tc>
+      </w:tr>
+      <w:tr>
+        <w:tc>
+          <w:tcPr>
+            <w:tcW w:w="1287" w:type="dxa"/>
+          </w:tcPr>
+          <w:p>
+            <w:r>
+              <w:t>6</w:t>
+            </w:r>
+          </w:p>
+        </w:tc>
+        <w:tc>
+          <w:tcPr>
+            <w:tcW w:w="1287" w:type="dxa"/>
+          </w:tcPr>
+          <w:p>
+            <w:r>
+              <w:t>0</w:t>
+            </w:r>
+          </w:p>
+        </w:tc>
+        <w:tc>
+          <w:tcPr>
+            <w:tcW w:w="1287" w:type="dxa"/>
+          </w:tcPr>
+          <w:p>
+            <w:r>
+              <w:t>0</w:t>
+            </w:r>
+          </w:p>
+        </w:tc>
+        <w:tc>
+          <w:tcPr>
+            <w:tcW w:w="1287" w:type="dxa"/>
+          </w:tcPr>
+          <w:p>
+            <w:r>
+              <w:t>0</w:t>
+            </w:r>
+          </w:p>
+        </w:tc>
+        <w:tc>
+          <w:tcPr>
+            <w:tcW w:w="1287" w:type="dxa"/>
+          </w:tcPr>
+          <w:p>
+            <w:r>
+              <w:t>0</w:t>
+            </w:r>
+          </w:p>
+        </w:tc>
+        <w:tc>
+          <w:tcPr>
+            <w:tcW w:w="1287" w:type="dxa"/>
+          </w:tcPr>
+          <w:p>
+            <w:r>
+              <w:t>29</w:t>
+            </w:r>
+          </w:p>
+        </w:tc>
+        <w:tc>
+          <w:tcPr>
+            <w:tcW w:w="1288" w:type="dxa"/>
+          </w:tcPr>
+          <w:p>
+            <w:r>
+              <w:t>0</w:t>
+            </w:r>
+          </w:p>
+        </w:tc>
+      </w:tr>
+    </w:tbl>
+    <w:p>
+      <w:r>
+        <w:t>Table X: Cluster assignments for ‘hclust’ (vertical) and ‘</w:t>
+      </w:r>
+      <w:proofErr w:type="gramStart"/>
+      <w:r>
+        <w:t>as.kcca</w:t>
+      </w:r>
+      <w:proofErr w:type="gramEnd"/>
+      <w:r>
+        <w:t>’ (horizontal) procedures.</w:t>
+      </w:r>
+    </w:p>
+    <w:p/>
+    <w:p>
+      <w:pPr>
+        <w:pStyle w:val="Heading2"/>
+      </w:pPr>
+      <w:r>
         <w:t>Task 6</w:t>
       </w:r>
     </w:p>
     <w:p>
       <w:pPr>
         <w:pStyle w:val="Heading2"/>
-        <w:rPr>
-          <w:rFonts w:ascii="Arial" w:hAnsi="Arial" w:cs="Arial"/>
-          <w:color w:val="auto"/>
-          <w:sz w:val="24"/>
-          <w:szCs w:val="24"/>
-          <w:lang w:val="en-US"/>
-        </w:rPr>
-      </w:pPr>
-      <w:r>
-        <w:rPr>
-          <w:rFonts w:ascii="Arial" w:hAnsi="Arial" w:cs="Arial"/>
-          <w:color w:val="auto"/>
-          <w:sz w:val="24"/>
-          <w:szCs w:val="24"/>
-          <w:lang w:val="en-US"/>
-        </w:rPr>
+      </w:pPr>
+      <w:r>
         <w:t>Task 7</w:t>
       </w:r>
     </w:p>
-    <w:p>
-      <w:pPr>
-        <w:pStyle w:val="Heading2"/>
-        <w:rPr>
-          <w:rFonts w:ascii="Arial" w:hAnsi="Arial" w:cs="Arial"/>
-          <w:color w:val="auto"/>
-          <w:sz w:val="24"/>
-          <w:szCs w:val="24"/>
-          <w:lang w:val="en-US"/>
-        </w:rPr>
-      </w:pPr>
-      <w:r>
-        <w:rPr>
-          <w:rFonts w:ascii="Arial" w:hAnsi="Arial" w:cs="Arial"/>
-          <w:color w:val="auto"/>
-          <w:sz w:val="24"/>
-          <w:szCs w:val="24"/>
-          <w:lang w:val="en-US"/>
-        </w:rPr>
+    <w:p/>
+    <w:p>
+      <w:r>
+        <w:t xml:space="preserve">Cluster 2 only contains eight observations, which makes it a significantly smaller cluster when compared to all other clusters. </w:t>
+      </w:r>
+      <w:r>
+        <w:t xml:space="preserve">This indicates that the cluster membership is very specific, which are less useful when observing customer behaviour as we are attempting to generate a generalised solution. Hence, it would be wiser to observe the results of a five or less cluster solution, where the cluster could be absorbed by another to create a larger cluster that describes a larger customer type. </w:t>
+      </w:r>
+    </w:p>
+    <w:p/>
+    <w:p>
+      <w:pPr>
+        <w:pStyle w:val="Heading2"/>
+      </w:pPr>
+      <w:r>
         <w:t>Task 8</w:t>
       </w:r>
     </w:p>
     <w:p>
       <w:pPr>
         <w:pStyle w:val="Heading2"/>
-        <w:rPr>
-          <w:rFonts w:ascii="Arial" w:hAnsi="Arial" w:cs="Arial"/>
-          <w:color w:val="auto"/>
-          <w:sz w:val="24"/>
-          <w:szCs w:val="24"/>
-          <w:lang w:val="en-US"/>
-        </w:rPr>
-      </w:pPr>
-      <w:r>
-        <w:rPr>
-          <w:rFonts w:ascii="Arial" w:hAnsi="Arial" w:cs="Arial"/>
-          <w:color w:val="auto"/>
-          <w:sz w:val="24"/>
-          <w:szCs w:val="24"/>
-          <w:lang w:val="en-US"/>
-        </w:rPr>
+      </w:pPr>
+      <w:r>
         <w:t>Task 9</w:t>
       </w:r>
     </w:p>
     <w:p>
       <w:pPr>
         <w:pStyle w:val="Heading2"/>
-        <w:rPr>
-          <w:rFonts w:ascii="Arial" w:hAnsi="Arial" w:cs="Arial"/>
-          <w:color w:val="auto"/>
-          <w:sz w:val="24"/>
-          <w:szCs w:val="24"/>
-          <w:lang w:val="en-US"/>
-        </w:rPr>
-      </w:pPr>
-      <w:r>
-        <w:rPr>
-          <w:rFonts w:ascii="Arial" w:hAnsi="Arial" w:cs="Arial"/>
-          <w:color w:val="auto"/>
-          <w:sz w:val="24"/>
-          <w:szCs w:val="24"/>
-          <w:lang w:val="en-US"/>
-        </w:rPr>
+      </w:pPr>
+      <w:r>
         <w:t>Task 10</w:t>
       </w:r>
     </w:p>
     <w:p>
       <w:pPr>
         <w:pStyle w:val="Heading2"/>
-        <w:rPr>
-          <w:rFonts w:ascii="Arial" w:hAnsi="Arial" w:cs="Arial"/>
-          <w:color w:val="auto"/>
-          <w:sz w:val="24"/>
-          <w:szCs w:val="24"/>
-          <w:lang w:val="en-US"/>
-        </w:rPr>
-      </w:pPr>
-      <w:r>
-        <w:rPr>
-          <w:rFonts w:ascii="Arial" w:hAnsi="Arial" w:cs="Arial"/>
-          <w:color w:val="auto"/>
-          <w:sz w:val="24"/>
-          <w:szCs w:val="24"/>
-          <w:lang w:val="en-US"/>
-        </w:rPr>
+      </w:pPr>
+      <w:r>
         <w:t>Task 11</w:t>
       </w:r>
     </w:p>
     <w:p>
       <w:pPr>
         <w:pStyle w:val="Heading2"/>
-        <w:rPr>
-          <w:rFonts w:ascii="Arial" w:hAnsi="Arial" w:cs="Arial"/>
-          <w:color w:val="auto"/>
-          <w:sz w:val="24"/>
-          <w:szCs w:val="24"/>
-          <w:lang w:val="en-US"/>
-        </w:rPr>
-      </w:pPr>
-      <w:r>
-        <w:rPr>
-          <w:rFonts w:ascii="Arial" w:hAnsi="Arial" w:cs="Arial"/>
-          <w:color w:val="auto"/>
-          <w:sz w:val="24"/>
-          <w:szCs w:val="24"/>
-          <w:lang w:val="en-US"/>
-        </w:rPr>
+      </w:pPr>
+      <w:r>
         <w:t>Task 12</w:t>
       </w:r>
     </w:p>
     <w:p>
       <w:pPr>
         <w:pStyle w:val="Heading2"/>
-        <w:rPr>
-          <w:rFonts w:ascii="Arial" w:hAnsi="Arial" w:cs="Arial"/>
-          <w:color w:val="auto"/>
-          <w:sz w:val="24"/>
-          <w:szCs w:val="24"/>
-          <w:lang w:val="en-US"/>
-        </w:rPr>
-      </w:pPr>
-      <w:r>
-        <w:rPr>
-          <w:rFonts w:ascii="Arial" w:hAnsi="Arial" w:cs="Arial"/>
-          <w:color w:val="auto"/>
-          <w:sz w:val="24"/>
-          <w:szCs w:val="24"/>
-          <w:lang w:val="en-US"/>
-        </w:rPr>
+      </w:pPr>
+      <w:r>
         <w:t>Task 13</w:t>
       </w:r>
     </w:p>
     <w:p>
-      <w:pPr>
-        <w:rPr>
-          <w:rFonts w:ascii="Arial" w:hAnsi="Arial" w:cs="Arial"/>
-          <w:lang w:val="en-US"/>
-        </w:rPr>
-      </w:pPr>
-      <w:r>
-        <w:rPr>
-          <w:rFonts w:ascii="Arial" w:hAnsi="Arial" w:cs="Arial"/>
-          <w:lang w:val="en-US"/>
-        </w:rPr>
+      <w:r>
         <w:br w:type="page"/>
       </w:r>
     </w:p>
     <w:p>
       <w:pPr>
         <w:pStyle w:val="Heading1"/>
-        <w:rPr>
-          <w:rFonts w:ascii="Arial" w:hAnsi="Arial" w:cs="Arial"/>
-          <w:color w:val="auto"/>
-          <w:sz w:val="24"/>
-          <w:szCs w:val="24"/>
-          <w:lang w:val="en-US"/>
-        </w:rPr>
-      </w:pPr>
-      <w:r>
-        <w:rPr>
-          <w:rFonts w:ascii="Arial" w:hAnsi="Arial" w:cs="Arial"/>
-          <w:color w:val="auto"/>
-          <w:sz w:val="24"/>
-          <w:szCs w:val="24"/>
-          <w:lang w:val="en-US"/>
-        </w:rPr>
+      </w:pPr>
+      <w:r>
         <w:lastRenderedPageBreak/>
         <w:t>Project 2</w:t>
       </w:r>
@@ -351,455 +1046,165 @@
     <w:p>
       <w:pPr>
         <w:pStyle w:val="Heading2"/>
-        <w:rPr>
-          <w:rFonts w:ascii="Arial" w:hAnsi="Arial" w:cs="Arial"/>
-          <w:color w:val="auto"/>
-          <w:sz w:val="24"/>
-          <w:szCs w:val="24"/>
-          <w:lang w:val="en-US"/>
-        </w:rPr>
-      </w:pPr>
-      <w:r>
-        <w:rPr>
-          <w:rFonts w:ascii="Arial" w:hAnsi="Arial" w:cs="Arial"/>
-          <w:color w:val="auto"/>
-          <w:sz w:val="24"/>
-          <w:szCs w:val="24"/>
-          <w:lang w:val="en-US"/>
-        </w:rPr>
+      </w:pPr>
+      <w:r>
         <w:t>Task 1</w:t>
       </w:r>
     </w:p>
     <w:p>
       <w:pPr>
         <w:pStyle w:val="Heading2"/>
-        <w:rPr>
-          <w:rFonts w:ascii="Arial" w:hAnsi="Arial" w:cs="Arial"/>
-          <w:color w:val="auto"/>
-          <w:sz w:val="24"/>
-          <w:szCs w:val="24"/>
-          <w:lang w:val="en-US"/>
-        </w:rPr>
-      </w:pPr>
-      <w:r>
-        <w:rPr>
-          <w:rFonts w:ascii="Arial" w:hAnsi="Arial" w:cs="Arial"/>
-          <w:color w:val="auto"/>
-          <w:sz w:val="24"/>
-          <w:szCs w:val="24"/>
-          <w:lang w:val="en-US"/>
-        </w:rPr>
+      </w:pPr>
+      <w:r>
         <w:t>Task 2</w:t>
       </w:r>
     </w:p>
     <w:p>
       <w:pPr>
         <w:pStyle w:val="Heading2"/>
-        <w:rPr>
-          <w:rFonts w:ascii="Arial" w:hAnsi="Arial" w:cs="Arial"/>
-          <w:color w:val="auto"/>
-          <w:sz w:val="24"/>
-          <w:szCs w:val="24"/>
-          <w:lang w:val="en-US"/>
-        </w:rPr>
-      </w:pPr>
-      <w:r>
-        <w:rPr>
-          <w:rFonts w:ascii="Arial" w:hAnsi="Arial" w:cs="Arial"/>
-          <w:color w:val="auto"/>
-          <w:sz w:val="24"/>
-          <w:szCs w:val="24"/>
-          <w:lang w:val="en-US"/>
-        </w:rPr>
+      </w:pPr>
+      <w:r>
         <w:t>Task 3</w:t>
       </w:r>
     </w:p>
     <w:p>
       <w:pPr>
         <w:pStyle w:val="Heading2"/>
-        <w:rPr>
-          <w:rFonts w:ascii="Arial" w:hAnsi="Arial" w:cs="Arial"/>
-          <w:color w:val="auto"/>
-          <w:sz w:val="24"/>
-          <w:szCs w:val="24"/>
-          <w:lang w:val="en-US"/>
-        </w:rPr>
-      </w:pPr>
-      <w:r>
-        <w:rPr>
-          <w:rFonts w:ascii="Arial" w:hAnsi="Arial" w:cs="Arial"/>
-          <w:color w:val="auto"/>
-          <w:sz w:val="24"/>
-          <w:szCs w:val="24"/>
-          <w:lang w:val="en-US"/>
-        </w:rPr>
+      </w:pPr>
+      <w:r>
         <w:t>Task 4</w:t>
       </w:r>
     </w:p>
     <w:p>
       <w:pPr>
         <w:pStyle w:val="Heading2"/>
-        <w:rPr>
-          <w:rFonts w:ascii="Arial" w:hAnsi="Arial" w:cs="Arial"/>
-          <w:color w:val="auto"/>
-          <w:sz w:val="24"/>
-          <w:szCs w:val="24"/>
-          <w:lang w:val="en-US"/>
-        </w:rPr>
-      </w:pPr>
-      <w:r>
-        <w:rPr>
-          <w:rFonts w:ascii="Arial" w:hAnsi="Arial" w:cs="Arial"/>
-          <w:color w:val="auto"/>
-          <w:sz w:val="24"/>
-          <w:szCs w:val="24"/>
-          <w:lang w:val="en-US"/>
-        </w:rPr>
+      </w:pPr>
+      <w:r>
         <w:t>Task 5</w:t>
       </w:r>
     </w:p>
     <w:p>
       <w:pPr>
         <w:pStyle w:val="Heading2"/>
-        <w:rPr>
-          <w:rFonts w:ascii="Arial" w:hAnsi="Arial" w:cs="Arial"/>
-          <w:color w:val="auto"/>
-          <w:sz w:val="24"/>
-          <w:szCs w:val="24"/>
-          <w:lang w:val="en-US"/>
-        </w:rPr>
-      </w:pPr>
-      <w:r>
-        <w:rPr>
-          <w:rFonts w:ascii="Arial" w:hAnsi="Arial" w:cs="Arial"/>
-          <w:color w:val="auto"/>
-          <w:sz w:val="24"/>
-          <w:szCs w:val="24"/>
-          <w:lang w:val="en-US"/>
-        </w:rPr>
+      </w:pPr>
+      <w:r>
         <w:t>Task 6</w:t>
       </w:r>
     </w:p>
     <w:p>
       <w:pPr>
         <w:pStyle w:val="Heading2"/>
-        <w:rPr>
-          <w:rFonts w:ascii="Arial" w:hAnsi="Arial" w:cs="Arial"/>
-          <w:color w:val="auto"/>
-          <w:sz w:val="24"/>
-          <w:szCs w:val="24"/>
-          <w:lang w:val="en-US"/>
-        </w:rPr>
-      </w:pPr>
-      <w:r>
-        <w:rPr>
-          <w:rFonts w:ascii="Arial" w:hAnsi="Arial" w:cs="Arial"/>
-          <w:color w:val="auto"/>
-          <w:sz w:val="24"/>
-          <w:szCs w:val="24"/>
-          <w:lang w:val="en-US"/>
-        </w:rPr>
+      </w:pPr>
+      <w:r>
         <w:t>Task 7</w:t>
       </w:r>
     </w:p>
     <w:p>
       <w:pPr>
         <w:pStyle w:val="Heading2"/>
-        <w:rPr>
-          <w:rFonts w:ascii="Arial" w:hAnsi="Arial" w:cs="Arial"/>
-          <w:color w:val="auto"/>
-          <w:sz w:val="24"/>
-          <w:szCs w:val="24"/>
-          <w:lang w:val="en-US"/>
-        </w:rPr>
-      </w:pPr>
-      <w:r>
-        <w:rPr>
-          <w:rFonts w:ascii="Arial" w:hAnsi="Arial" w:cs="Arial"/>
-          <w:color w:val="auto"/>
-          <w:sz w:val="24"/>
-          <w:szCs w:val="24"/>
-          <w:lang w:val="en-US"/>
-        </w:rPr>
+      </w:pPr>
+      <w:r>
         <w:t>Task 8</w:t>
       </w:r>
     </w:p>
     <w:p>
       <w:pPr>
         <w:pStyle w:val="Heading2"/>
-        <w:rPr>
-          <w:rFonts w:ascii="Arial" w:hAnsi="Arial" w:cs="Arial"/>
-          <w:color w:val="auto"/>
-          <w:sz w:val="24"/>
-          <w:szCs w:val="24"/>
-          <w:lang w:val="en-US"/>
-        </w:rPr>
-      </w:pPr>
-      <w:r>
-        <w:rPr>
-          <w:rFonts w:ascii="Arial" w:hAnsi="Arial" w:cs="Arial"/>
-          <w:color w:val="auto"/>
-          <w:sz w:val="24"/>
-          <w:szCs w:val="24"/>
-          <w:lang w:val="en-US"/>
-        </w:rPr>
+      </w:pPr>
+      <w:r>
         <w:t>Task 9</w:t>
       </w:r>
     </w:p>
     <w:p>
       <w:pPr>
         <w:pStyle w:val="Heading2"/>
-        <w:rPr>
-          <w:rFonts w:ascii="Arial" w:hAnsi="Arial" w:cs="Arial"/>
-          <w:color w:val="auto"/>
-          <w:sz w:val="24"/>
-          <w:szCs w:val="24"/>
-          <w:lang w:val="en-US"/>
-        </w:rPr>
-      </w:pPr>
-      <w:r>
-        <w:rPr>
-          <w:rFonts w:ascii="Arial" w:hAnsi="Arial" w:cs="Arial"/>
-          <w:color w:val="auto"/>
-          <w:sz w:val="24"/>
-          <w:szCs w:val="24"/>
-          <w:lang w:val="en-US"/>
-        </w:rPr>
+      </w:pPr>
+      <w:r>
         <w:t>Task 10</w:t>
       </w:r>
     </w:p>
     <w:p>
       <w:pPr>
         <w:pStyle w:val="Heading2"/>
-        <w:rPr>
-          <w:rFonts w:ascii="Arial" w:hAnsi="Arial" w:cs="Arial"/>
-          <w:color w:val="auto"/>
-          <w:sz w:val="24"/>
-          <w:szCs w:val="24"/>
-          <w:lang w:val="en-US"/>
-        </w:rPr>
-      </w:pPr>
-      <w:r>
-        <w:rPr>
-          <w:rFonts w:ascii="Arial" w:hAnsi="Arial" w:cs="Arial"/>
-          <w:color w:val="auto"/>
-          <w:sz w:val="24"/>
-          <w:szCs w:val="24"/>
-          <w:lang w:val="en-US"/>
-        </w:rPr>
+      </w:pPr>
+      <w:r>
         <w:t>Task 11</w:t>
       </w:r>
     </w:p>
     <w:p>
       <w:pPr>
         <w:pStyle w:val="Heading2"/>
-        <w:rPr>
-          <w:rFonts w:ascii="Arial" w:hAnsi="Arial" w:cs="Arial"/>
-          <w:color w:val="auto"/>
-          <w:sz w:val="24"/>
-          <w:szCs w:val="24"/>
-          <w:lang w:val="en-US"/>
-        </w:rPr>
-      </w:pPr>
-      <w:r>
-        <w:rPr>
-          <w:rFonts w:ascii="Arial" w:hAnsi="Arial" w:cs="Arial"/>
-          <w:color w:val="auto"/>
-          <w:sz w:val="24"/>
-          <w:szCs w:val="24"/>
-          <w:lang w:val="en-US"/>
-        </w:rPr>
+      </w:pPr>
+      <w:r>
         <w:t>Task 12</w:t>
       </w:r>
     </w:p>
     <w:p>
       <w:pPr>
         <w:pStyle w:val="Heading2"/>
-        <w:rPr>
-          <w:rFonts w:ascii="Arial" w:hAnsi="Arial" w:cs="Arial"/>
-          <w:color w:val="auto"/>
-          <w:sz w:val="24"/>
-          <w:szCs w:val="24"/>
-          <w:lang w:val="en-US"/>
-        </w:rPr>
-      </w:pPr>
-      <w:r>
-        <w:rPr>
-          <w:rFonts w:ascii="Arial" w:hAnsi="Arial" w:cs="Arial"/>
-          <w:color w:val="auto"/>
-          <w:sz w:val="24"/>
-          <w:szCs w:val="24"/>
-          <w:lang w:val="en-US"/>
-        </w:rPr>
+      </w:pPr>
+      <w:r>
         <w:t>Task 13</w:t>
       </w:r>
     </w:p>
     <w:p>
       <w:pPr>
         <w:pStyle w:val="Heading2"/>
-        <w:rPr>
-          <w:rFonts w:ascii="Arial" w:hAnsi="Arial" w:cs="Arial"/>
-          <w:color w:val="auto"/>
-          <w:sz w:val="24"/>
-          <w:szCs w:val="24"/>
-          <w:lang w:val="en-US"/>
-        </w:rPr>
-      </w:pPr>
-      <w:r>
-        <w:rPr>
-          <w:rFonts w:ascii="Arial" w:hAnsi="Arial" w:cs="Arial"/>
-          <w:color w:val="auto"/>
-          <w:sz w:val="24"/>
-          <w:szCs w:val="24"/>
-          <w:lang w:val="en-US"/>
-        </w:rPr>
+      </w:pPr>
+      <w:r>
         <w:t>Task 14</w:t>
       </w:r>
     </w:p>
     <w:p>
       <w:pPr>
         <w:pStyle w:val="Heading2"/>
-        <w:rPr>
-          <w:rFonts w:ascii="Arial" w:hAnsi="Arial" w:cs="Arial"/>
-          <w:color w:val="auto"/>
-          <w:sz w:val="24"/>
-          <w:szCs w:val="24"/>
-          <w:lang w:val="en-US"/>
-        </w:rPr>
-      </w:pPr>
-      <w:r>
-        <w:rPr>
-          <w:rFonts w:ascii="Arial" w:hAnsi="Arial" w:cs="Arial"/>
-          <w:color w:val="auto"/>
-          <w:sz w:val="24"/>
-          <w:szCs w:val="24"/>
-          <w:lang w:val="en-US"/>
-        </w:rPr>
+      </w:pPr>
+      <w:r>
         <w:t>Task 15</w:t>
       </w:r>
     </w:p>
     <w:p>
       <w:pPr>
         <w:pStyle w:val="Heading2"/>
-        <w:rPr>
-          <w:rFonts w:ascii="Arial" w:hAnsi="Arial" w:cs="Arial"/>
-          <w:color w:val="auto"/>
-          <w:sz w:val="24"/>
-          <w:szCs w:val="24"/>
-          <w:lang w:val="en-US"/>
-        </w:rPr>
-      </w:pPr>
-      <w:r>
-        <w:rPr>
-          <w:rFonts w:ascii="Arial" w:hAnsi="Arial" w:cs="Arial"/>
-          <w:color w:val="auto"/>
-          <w:sz w:val="24"/>
-          <w:szCs w:val="24"/>
-          <w:lang w:val="en-US"/>
-        </w:rPr>
+      </w:pPr>
+      <w:r>
         <w:t>Task 16</w:t>
       </w:r>
     </w:p>
     <w:p>
       <w:pPr>
         <w:pStyle w:val="Heading2"/>
-        <w:rPr>
-          <w:rFonts w:ascii="Arial" w:hAnsi="Arial" w:cs="Arial"/>
-          <w:color w:val="auto"/>
-          <w:sz w:val="24"/>
-          <w:szCs w:val="24"/>
-          <w:lang w:val="en-US"/>
-        </w:rPr>
-      </w:pPr>
-      <w:r>
-        <w:rPr>
-          <w:rFonts w:ascii="Arial" w:hAnsi="Arial" w:cs="Arial"/>
-          <w:color w:val="auto"/>
-          <w:sz w:val="24"/>
-          <w:szCs w:val="24"/>
-          <w:lang w:val="en-US"/>
-        </w:rPr>
+      </w:pPr>
+      <w:r>
         <w:t>Task 17</w:t>
       </w:r>
     </w:p>
     <w:p>
       <w:pPr>
         <w:pStyle w:val="Heading2"/>
-        <w:rPr>
-          <w:rFonts w:ascii="Arial" w:hAnsi="Arial" w:cs="Arial"/>
-          <w:color w:val="auto"/>
-          <w:sz w:val="24"/>
-          <w:szCs w:val="24"/>
-          <w:lang w:val="en-US"/>
-        </w:rPr>
-      </w:pPr>
-      <w:r>
-        <w:rPr>
-          <w:rFonts w:ascii="Arial" w:hAnsi="Arial" w:cs="Arial"/>
-          <w:color w:val="auto"/>
-          <w:sz w:val="24"/>
-          <w:szCs w:val="24"/>
-          <w:lang w:val="en-US"/>
-        </w:rPr>
+      </w:pPr>
+      <w:r>
         <w:t>Task 18</w:t>
       </w:r>
     </w:p>
     <w:p>
       <w:pPr>
         <w:pStyle w:val="Heading2"/>
-        <w:rPr>
-          <w:rFonts w:ascii="Arial" w:hAnsi="Arial" w:cs="Arial"/>
-          <w:color w:val="auto"/>
-          <w:sz w:val="24"/>
-          <w:szCs w:val="24"/>
-          <w:lang w:val="en-US"/>
-        </w:rPr>
-      </w:pPr>
-      <w:r>
-        <w:rPr>
-          <w:rFonts w:ascii="Arial" w:hAnsi="Arial" w:cs="Arial"/>
-          <w:color w:val="auto"/>
-          <w:sz w:val="24"/>
-          <w:szCs w:val="24"/>
-          <w:lang w:val="en-US"/>
-        </w:rPr>
+      </w:pPr>
+      <w:r>
         <w:t>Task 19</w:t>
       </w:r>
     </w:p>
     <w:p>
-      <w:pPr>
-        <w:rPr>
-          <w:rFonts w:ascii="Arial" w:hAnsi="Arial" w:cs="Arial"/>
-          <w:lang w:val="en-US"/>
-        </w:rPr>
-      </w:pPr>
-      <w:r>
-        <w:rPr>
-          <w:rFonts w:ascii="Arial" w:hAnsi="Arial" w:cs="Arial"/>
-          <w:lang w:val="en-US"/>
-        </w:rPr>
+      <w:r>
         <w:br w:type="page"/>
       </w:r>
     </w:p>
     <w:p>
       <w:pPr>
         <w:pStyle w:val="Heading1"/>
-        <w:rPr>
-          <w:rFonts w:ascii="Arial" w:hAnsi="Arial" w:cs="Arial"/>
-          <w:color w:val="auto"/>
-          <w:sz w:val="24"/>
-          <w:szCs w:val="24"/>
-          <w:lang w:val="en-US"/>
-        </w:rPr>
-      </w:pPr>
-      <w:r>
-        <w:rPr>
-          <w:rFonts w:ascii="Arial" w:hAnsi="Arial" w:cs="Arial"/>
-          <w:color w:val="auto"/>
-          <w:sz w:val="24"/>
-          <w:szCs w:val="24"/>
-          <w:lang w:val="en-US"/>
-        </w:rPr>
+      </w:pPr>
+      <w:r>
         <w:lastRenderedPageBreak/>
         <w:t>Project 3</w:t>
       </w:r>
@@ -807,440 +1212,160 @@
     <w:p>
       <w:pPr>
         <w:pStyle w:val="Heading2"/>
-        <w:rPr>
-          <w:rFonts w:ascii="Arial" w:hAnsi="Arial" w:cs="Arial"/>
-          <w:color w:val="auto"/>
-          <w:sz w:val="24"/>
-          <w:szCs w:val="24"/>
-          <w:lang w:val="en-US"/>
-        </w:rPr>
-      </w:pPr>
-      <w:r>
-        <w:rPr>
-          <w:rFonts w:ascii="Arial" w:hAnsi="Arial" w:cs="Arial"/>
-          <w:color w:val="auto"/>
-          <w:sz w:val="24"/>
-          <w:szCs w:val="24"/>
-          <w:lang w:val="en-US"/>
-        </w:rPr>
+      </w:pPr>
+      <w:r>
         <w:t>Task 1</w:t>
       </w:r>
     </w:p>
     <w:p>
       <w:pPr>
         <w:pStyle w:val="Heading2"/>
-        <w:rPr>
-          <w:rFonts w:ascii="Arial" w:hAnsi="Arial" w:cs="Arial"/>
-          <w:color w:val="auto"/>
-          <w:sz w:val="24"/>
-          <w:szCs w:val="24"/>
-          <w:lang w:val="en-US"/>
-        </w:rPr>
-      </w:pPr>
-      <w:r>
-        <w:rPr>
-          <w:rFonts w:ascii="Arial" w:hAnsi="Arial" w:cs="Arial"/>
-          <w:color w:val="auto"/>
-          <w:sz w:val="24"/>
-          <w:szCs w:val="24"/>
-          <w:lang w:val="en-US"/>
-        </w:rPr>
+      </w:pPr>
+      <w:r>
         <w:t>Task 2</w:t>
       </w:r>
     </w:p>
     <w:p>
       <w:pPr>
         <w:pStyle w:val="Heading2"/>
-        <w:rPr>
-          <w:rFonts w:ascii="Arial" w:hAnsi="Arial" w:cs="Arial"/>
-          <w:color w:val="auto"/>
-          <w:sz w:val="24"/>
-          <w:szCs w:val="24"/>
-          <w:lang w:val="en-US"/>
-        </w:rPr>
-      </w:pPr>
-      <w:r>
-        <w:rPr>
-          <w:rFonts w:ascii="Arial" w:hAnsi="Arial" w:cs="Arial"/>
-          <w:color w:val="auto"/>
-          <w:sz w:val="24"/>
-          <w:szCs w:val="24"/>
-          <w:lang w:val="en-US"/>
-        </w:rPr>
+      </w:pPr>
+      <w:r>
         <w:t>Task 3</w:t>
       </w:r>
     </w:p>
     <w:p>
       <w:pPr>
         <w:pStyle w:val="Heading2"/>
-        <w:rPr>
-          <w:rFonts w:ascii="Arial" w:hAnsi="Arial" w:cs="Arial"/>
-          <w:color w:val="auto"/>
-          <w:sz w:val="24"/>
-          <w:szCs w:val="24"/>
-          <w:lang w:val="en-US"/>
-        </w:rPr>
-      </w:pPr>
-      <w:r>
-        <w:rPr>
-          <w:rFonts w:ascii="Arial" w:hAnsi="Arial" w:cs="Arial"/>
-          <w:color w:val="auto"/>
-          <w:sz w:val="24"/>
-          <w:szCs w:val="24"/>
-          <w:lang w:val="en-US"/>
-        </w:rPr>
+      </w:pPr>
+      <w:r>
         <w:t>Task 4</w:t>
       </w:r>
     </w:p>
     <w:p>
       <w:pPr>
         <w:pStyle w:val="Heading2"/>
-        <w:rPr>
-          <w:rFonts w:ascii="Arial" w:hAnsi="Arial" w:cs="Arial"/>
-          <w:color w:val="auto"/>
-          <w:sz w:val="24"/>
-          <w:szCs w:val="24"/>
-          <w:lang w:val="en-US"/>
-        </w:rPr>
-      </w:pPr>
-      <w:r>
-        <w:rPr>
-          <w:rFonts w:ascii="Arial" w:hAnsi="Arial" w:cs="Arial"/>
-          <w:color w:val="auto"/>
-          <w:sz w:val="24"/>
-          <w:szCs w:val="24"/>
-          <w:lang w:val="en-US"/>
-        </w:rPr>
+      </w:pPr>
+      <w:r>
         <w:t>Task 5</w:t>
       </w:r>
     </w:p>
     <w:p>
       <w:pPr>
         <w:pStyle w:val="Heading2"/>
-        <w:rPr>
-          <w:rFonts w:ascii="Arial" w:hAnsi="Arial" w:cs="Arial"/>
-          <w:color w:val="auto"/>
-          <w:sz w:val="24"/>
-          <w:szCs w:val="24"/>
-          <w:lang w:val="en-US"/>
-        </w:rPr>
-      </w:pPr>
-      <w:r>
-        <w:rPr>
-          <w:rFonts w:ascii="Arial" w:hAnsi="Arial" w:cs="Arial"/>
-          <w:color w:val="auto"/>
-          <w:sz w:val="24"/>
-          <w:szCs w:val="24"/>
-          <w:lang w:val="en-US"/>
-        </w:rPr>
+      </w:pPr>
+      <w:r>
         <w:t>Task 6</w:t>
       </w:r>
     </w:p>
     <w:p>
       <w:pPr>
         <w:pStyle w:val="Heading2"/>
-        <w:rPr>
-          <w:rFonts w:ascii="Arial" w:hAnsi="Arial" w:cs="Arial"/>
-          <w:color w:val="auto"/>
-          <w:sz w:val="24"/>
-          <w:szCs w:val="24"/>
-          <w:lang w:val="en-US"/>
-        </w:rPr>
-      </w:pPr>
-      <w:r>
-        <w:rPr>
-          <w:rFonts w:ascii="Arial" w:hAnsi="Arial" w:cs="Arial"/>
-          <w:color w:val="auto"/>
-          <w:sz w:val="24"/>
-          <w:szCs w:val="24"/>
-          <w:lang w:val="en-US"/>
-        </w:rPr>
+      </w:pPr>
+      <w:r>
         <w:t>Task 7</w:t>
       </w:r>
     </w:p>
     <w:p>
       <w:pPr>
         <w:pStyle w:val="Heading2"/>
-        <w:rPr>
-          <w:rFonts w:ascii="Arial" w:hAnsi="Arial" w:cs="Arial"/>
-          <w:color w:val="auto"/>
-          <w:sz w:val="24"/>
-          <w:szCs w:val="24"/>
-          <w:lang w:val="en-US"/>
-        </w:rPr>
-      </w:pPr>
-      <w:r>
-        <w:rPr>
-          <w:rFonts w:ascii="Arial" w:hAnsi="Arial" w:cs="Arial"/>
-          <w:color w:val="auto"/>
-          <w:sz w:val="24"/>
-          <w:szCs w:val="24"/>
-          <w:lang w:val="en-US"/>
-        </w:rPr>
+      </w:pPr>
+      <w:r>
         <w:t>Task 8</w:t>
       </w:r>
     </w:p>
     <w:p>
       <w:pPr>
         <w:pStyle w:val="Heading2"/>
-        <w:rPr>
-          <w:rFonts w:ascii="Arial" w:hAnsi="Arial" w:cs="Arial"/>
-          <w:color w:val="auto"/>
-          <w:sz w:val="24"/>
-          <w:szCs w:val="24"/>
-          <w:lang w:val="en-US"/>
-        </w:rPr>
-      </w:pPr>
-      <w:r>
-        <w:rPr>
-          <w:rFonts w:ascii="Arial" w:hAnsi="Arial" w:cs="Arial"/>
-          <w:color w:val="auto"/>
-          <w:sz w:val="24"/>
-          <w:szCs w:val="24"/>
-          <w:lang w:val="en-US"/>
-        </w:rPr>
+      </w:pPr>
+      <w:r>
         <w:t>Task 9</w:t>
       </w:r>
     </w:p>
     <w:p>
       <w:pPr>
         <w:pStyle w:val="Heading2"/>
-        <w:rPr>
-          <w:rFonts w:ascii="Arial" w:hAnsi="Arial" w:cs="Arial"/>
-          <w:color w:val="auto"/>
-          <w:sz w:val="24"/>
-          <w:szCs w:val="24"/>
-          <w:lang w:val="en-US"/>
-        </w:rPr>
-      </w:pPr>
-      <w:r>
-        <w:rPr>
-          <w:rFonts w:ascii="Arial" w:hAnsi="Arial" w:cs="Arial"/>
-          <w:color w:val="auto"/>
-          <w:sz w:val="24"/>
-          <w:szCs w:val="24"/>
-          <w:lang w:val="en-US"/>
-        </w:rPr>
+      </w:pPr>
+      <w:r>
         <w:t>Task 10</w:t>
       </w:r>
     </w:p>
     <w:p>
       <w:pPr>
         <w:pStyle w:val="Heading2"/>
-        <w:rPr>
-          <w:rFonts w:ascii="Arial" w:hAnsi="Arial" w:cs="Arial"/>
-          <w:color w:val="auto"/>
-          <w:sz w:val="24"/>
-          <w:szCs w:val="24"/>
-          <w:lang w:val="en-US"/>
-        </w:rPr>
-      </w:pPr>
-      <w:r>
-        <w:rPr>
-          <w:rFonts w:ascii="Arial" w:hAnsi="Arial" w:cs="Arial"/>
-          <w:color w:val="auto"/>
-          <w:sz w:val="24"/>
-          <w:szCs w:val="24"/>
-          <w:lang w:val="en-US"/>
-        </w:rPr>
+      </w:pPr>
+      <w:r>
         <w:t>Task 11</w:t>
       </w:r>
     </w:p>
     <w:p>
       <w:pPr>
         <w:pStyle w:val="Heading2"/>
-        <w:rPr>
-          <w:rFonts w:ascii="Arial" w:hAnsi="Arial" w:cs="Arial"/>
-          <w:color w:val="auto"/>
-          <w:sz w:val="24"/>
-          <w:szCs w:val="24"/>
-          <w:lang w:val="en-US"/>
-        </w:rPr>
-      </w:pPr>
-      <w:r>
-        <w:rPr>
-          <w:rFonts w:ascii="Arial" w:hAnsi="Arial" w:cs="Arial"/>
-          <w:color w:val="auto"/>
-          <w:sz w:val="24"/>
-          <w:szCs w:val="24"/>
-          <w:lang w:val="en-US"/>
-        </w:rPr>
+      </w:pPr>
+      <w:r>
         <w:t>Task 12</w:t>
       </w:r>
     </w:p>
     <w:p>
       <w:pPr>
         <w:pStyle w:val="Heading2"/>
-        <w:rPr>
-          <w:rFonts w:ascii="Arial" w:hAnsi="Arial" w:cs="Arial"/>
-          <w:color w:val="auto"/>
-          <w:sz w:val="24"/>
-          <w:szCs w:val="24"/>
-          <w:lang w:val="en-US"/>
-        </w:rPr>
-      </w:pPr>
-      <w:r>
-        <w:rPr>
-          <w:rFonts w:ascii="Arial" w:hAnsi="Arial" w:cs="Arial"/>
-          <w:color w:val="auto"/>
-          <w:sz w:val="24"/>
-          <w:szCs w:val="24"/>
-          <w:lang w:val="en-US"/>
-        </w:rPr>
+      </w:pPr>
+      <w:r>
         <w:t>Task 13</w:t>
       </w:r>
     </w:p>
     <w:p>
       <w:pPr>
         <w:pStyle w:val="Heading2"/>
-        <w:rPr>
-          <w:rFonts w:ascii="Arial" w:hAnsi="Arial" w:cs="Arial"/>
-          <w:color w:val="auto"/>
-          <w:sz w:val="24"/>
-          <w:szCs w:val="24"/>
-          <w:lang w:val="en-US"/>
-        </w:rPr>
-      </w:pPr>
-      <w:r>
-        <w:rPr>
-          <w:rFonts w:ascii="Arial" w:hAnsi="Arial" w:cs="Arial"/>
-          <w:color w:val="auto"/>
-          <w:sz w:val="24"/>
-          <w:szCs w:val="24"/>
-          <w:lang w:val="en-US"/>
-        </w:rPr>
+      </w:pPr>
+      <w:r>
         <w:t>Task 14</w:t>
       </w:r>
     </w:p>
     <w:p>
       <w:pPr>
         <w:pStyle w:val="Heading2"/>
-        <w:rPr>
-          <w:rFonts w:ascii="Arial" w:hAnsi="Arial" w:cs="Arial"/>
-          <w:color w:val="auto"/>
-          <w:sz w:val="24"/>
-          <w:szCs w:val="24"/>
-          <w:lang w:val="en-US"/>
-        </w:rPr>
-      </w:pPr>
-      <w:r>
-        <w:rPr>
-          <w:rFonts w:ascii="Arial" w:hAnsi="Arial" w:cs="Arial"/>
-          <w:color w:val="auto"/>
-          <w:sz w:val="24"/>
-          <w:szCs w:val="24"/>
-          <w:lang w:val="en-US"/>
-        </w:rPr>
+      </w:pPr>
+      <w:r>
         <w:t>Task 15</w:t>
       </w:r>
     </w:p>
     <w:p>
       <w:pPr>
         <w:pStyle w:val="Heading2"/>
-        <w:rPr>
-          <w:rFonts w:ascii="Arial" w:hAnsi="Arial" w:cs="Arial"/>
-          <w:color w:val="auto"/>
-          <w:sz w:val="24"/>
-          <w:szCs w:val="24"/>
-          <w:lang w:val="en-US"/>
-        </w:rPr>
-      </w:pPr>
-      <w:r>
-        <w:rPr>
-          <w:rFonts w:ascii="Arial" w:hAnsi="Arial" w:cs="Arial"/>
-          <w:color w:val="auto"/>
-          <w:sz w:val="24"/>
-          <w:szCs w:val="24"/>
-          <w:lang w:val="en-US"/>
-        </w:rPr>
+      </w:pPr>
+      <w:r>
         <w:t>Task 16</w:t>
       </w:r>
     </w:p>
     <w:p>
       <w:pPr>
         <w:pStyle w:val="Heading2"/>
-        <w:rPr>
-          <w:rFonts w:ascii="Arial" w:hAnsi="Arial" w:cs="Arial"/>
-          <w:color w:val="auto"/>
-          <w:sz w:val="24"/>
-          <w:szCs w:val="24"/>
-          <w:lang w:val="en-US"/>
-        </w:rPr>
-      </w:pPr>
-      <w:r>
-        <w:rPr>
-          <w:rFonts w:ascii="Arial" w:hAnsi="Arial" w:cs="Arial"/>
-          <w:color w:val="auto"/>
-          <w:sz w:val="24"/>
-          <w:szCs w:val="24"/>
-          <w:lang w:val="en-US"/>
-        </w:rPr>
+      </w:pPr>
+      <w:r>
         <w:t>Task 17</w:t>
       </w:r>
     </w:p>
     <w:p>
       <w:pPr>
         <w:pStyle w:val="Heading2"/>
-        <w:rPr>
-          <w:rFonts w:ascii="Arial" w:hAnsi="Arial" w:cs="Arial"/>
-          <w:color w:val="auto"/>
-          <w:sz w:val="24"/>
-          <w:szCs w:val="24"/>
-          <w:lang w:val="en-US"/>
-        </w:rPr>
-      </w:pPr>
-      <w:r>
-        <w:rPr>
-          <w:rFonts w:ascii="Arial" w:hAnsi="Arial" w:cs="Arial"/>
-          <w:color w:val="auto"/>
-          <w:sz w:val="24"/>
-          <w:szCs w:val="24"/>
-          <w:lang w:val="en-US"/>
-        </w:rPr>
+      </w:pPr>
+      <w:r>
         <w:t>Task 18</w:t>
       </w:r>
     </w:p>
     <w:p>
       <w:pPr>
         <w:pStyle w:val="Heading2"/>
-        <w:rPr>
-          <w:rFonts w:ascii="Arial" w:hAnsi="Arial" w:cs="Arial"/>
-          <w:color w:val="auto"/>
-          <w:sz w:val="24"/>
-          <w:szCs w:val="24"/>
-          <w:lang w:val="en-US"/>
-        </w:rPr>
-      </w:pPr>
-      <w:r>
-        <w:rPr>
-          <w:rFonts w:ascii="Arial" w:hAnsi="Arial" w:cs="Arial"/>
-          <w:color w:val="auto"/>
-          <w:sz w:val="24"/>
-          <w:szCs w:val="24"/>
-          <w:lang w:val="en-US"/>
-        </w:rPr>
+      </w:pPr>
+      <w:r>
         <w:t>Task 19</w:t>
       </w:r>
     </w:p>
     <w:p>
       <w:pPr>
         <w:pStyle w:val="Heading2"/>
-        <w:rPr>
-          <w:rFonts w:ascii="Arial" w:hAnsi="Arial" w:cs="Arial"/>
-          <w:color w:val="auto"/>
-          <w:sz w:val="24"/>
-          <w:szCs w:val="24"/>
-          <w:lang w:val="en-US"/>
-        </w:rPr>
-      </w:pPr>
-      <w:r>
-        <w:rPr>
-          <w:rFonts w:ascii="Arial" w:hAnsi="Arial" w:cs="Arial"/>
-          <w:color w:val="auto"/>
-          <w:sz w:val="24"/>
-          <w:szCs w:val="24"/>
-          <w:lang w:val="en-US"/>
-        </w:rPr>
+      </w:pPr>
+      <w:r>
         <w:t>Task 20</w:t>
       </w:r>
     </w:p>
@@ -1792,7 +1917,7 @@
   <w:abstractNum w:abstractNumId="6" w15:restartNumberingAfterBreak="0">
     <w:nsid w:val="646D02A1"/>
     <w:multiLevelType w:val="multilevel"/>
-    <w:tmpl w:val="08090025"/>
+    <w:tmpl w:val="4FE8C600"/>
     <w:lvl w:ilvl="0">
       <w:start w:val="1"/>
       <w:numFmt w:val="decimal"/>
@@ -2305,6 +2430,12 @@
   <w:style w:type="paragraph" w:default="1" w:styleId="Normal">
     <w:name w:val="Normal"/>
     <w:qFormat/>
+    <w:rsid w:val="006012AB"/>
+    <w:rPr>
+      <w:rFonts w:ascii="Arial" w:hAnsi="Arial" w:cs="Arial"/>
+      <w:sz w:val="22"/>
+      <w:szCs w:val="22"/>
+    </w:rPr>
   </w:style>
   <w:style w:type="paragraph" w:styleId="Heading1">
     <w:name w:val="heading 1"/>
@@ -2313,7 +2444,7 @@
     <w:link w:val="Heading1Char"/>
     <w:uiPriority w:val="9"/>
     <w:qFormat/>
-    <w:rsid w:val="00B1651B"/>
+    <w:rsid w:val="006012AB"/>
     <w:pPr>
       <w:keepNext/>
       <w:keepLines/>
@@ -2324,10 +2455,9 @@
       <w:outlineLvl w:val="0"/>
     </w:pPr>
     <w:rPr>
-      <w:rFonts w:asciiTheme="majorHAnsi" w:eastAsiaTheme="majorEastAsia" w:hAnsiTheme="majorHAnsi" w:cstheme="majorBidi"/>
-      <w:color w:val="2F5496" w:themeColor="accent1" w:themeShade="BF"/>
-      <w:sz w:val="32"/>
-      <w:szCs w:val="32"/>
+      <w:rFonts w:eastAsiaTheme="majorEastAsia"/>
+      <w:sz w:val="28"/>
+      <w:szCs w:val="28"/>
     </w:rPr>
   </w:style>
   <w:style w:type="paragraph" w:styleId="Heading2">
@@ -2338,7 +2468,7 @@
     <w:uiPriority w:val="9"/>
     <w:unhideWhenUsed/>
     <w:qFormat/>
-    <w:rsid w:val="00B1651B"/>
+    <w:rsid w:val="006012AB"/>
     <w:pPr>
       <w:keepNext/>
       <w:keepLines/>
@@ -2350,10 +2480,9 @@
       <w:outlineLvl w:val="1"/>
     </w:pPr>
     <w:rPr>
-      <w:rFonts w:asciiTheme="majorHAnsi" w:eastAsiaTheme="majorEastAsia" w:hAnsiTheme="majorHAnsi" w:cstheme="majorBidi"/>
-      <w:color w:val="2F5496" w:themeColor="accent1" w:themeShade="BF"/>
-      <w:sz w:val="26"/>
-      <w:szCs w:val="26"/>
+      <w:rFonts w:eastAsiaTheme="majorEastAsia"/>
+      <w:sz w:val="24"/>
+      <w:szCs w:val="24"/>
     </w:rPr>
   </w:style>
   <w:style w:type="paragraph" w:styleId="Heading3">
@@ -2640,12 +2769,11 @@
     <w:basedOn w:val="DefaultParagraphFont"/>
     <w:link w:val="Heading1"/>
     <w:uiPriority w:val="9"/>
-    <w:rsid w:val="00B1651B"/>
+    <w:rsid w:val="006012AB"/>
     <w:rPr>
-      <w:rFonts w:asciiTheme="majorHAnsi" w:eastAsiaTheme="majorEastAsia" w:hAnsiTheme="majorHAnsi" w:cstheme="majorBidi"/>
-      <w:color w:val="2F5496" w:themeColor="accent1" w:themeShade="BF"/>
-      <w:sz w:val="32"/>
-      <w:szCs w:val="32"/>
+      <w:rFonts w:ascii="Arial" w:eastAsiaTheme="majorEastAsia" w:hAnsi="Arial" w:cs="Arial"/>
+      <w:sz w:val="28"/>
+      <w:szCs w:val="28"/>
     </w:rPr>
   </w:style>
   <w:style w:type="character" w:customStyle="1" w:styleId="Heading2Char">
@@ -2653,12 +2781,9 @@
     <w:basedOn w:val="DefaultParagraphFont"/>
     <w:link w:val="Heading2"/>
     <w:uiPriority w:val="9"/>
-    <w:rsid w:val="00B1651B"/>
+    <w:rsid w:val="006012AB"/>
     <w:rPr>
-      <w:rFonts w:asciiTheme="majorHAnsi" w:eastAsiaTheme="majorEastAsia" w:hAnsiTheme="majorHAnsi" w:cstheme="majorBidi"/>
-      <w:color w:val="2F5496" w:themeColor="accent1" w:themeShade="BF"/>
-      <w:sz w:val="26"/>
-      <w:szCs w:val="26"/>
+      <w:rFonts w:ascii="Arial" w:eastAsiaTheme="majorEastAsia" w:hAnsi="Arial" w:cs="Arial"/>
     </w:rPr>
   </w:style>
   <w:style w:type="character" w:customStyle="1" w:styleId="Heading3Char">
@@ -2754,6 +2879,22 @@
       <w:sz w:val="21"/>
       <w:szCs w:val="21"/>
     </w:rPr>
+  </w:style>
+  <w:style w:type="table" w:styleId="TableGrid">
+    <w:name w:val="Table Grid"/>
+    <w:basedOn w:val="TableNormal"/>
+    <w:uiPriority w:val="39"/>
+    <w:rsid w:val="00980D93"/>
+    <w:tblPr>
+      <w:tblBorders>
+        <w:top w:val="single" w:sz="4" w:space="0" w:color="auto"/>
+        <w:left w:val="single" w:sz="4" w:space="0" w:color="auto"/>
+        <w:bottom w:val="single" w:sz="4" w:space="0" w:color="auto"/>
+        <w:right w:val="single" w:sz="4" w:space="0" w:color="auto"/>
+        <w:insideH w:val="single" w:sz="4" w:space="0" w:color="auto"/>
+        <w:insideV w:val="single" w:sz="4" w:space="0" w:color="auto"/>
+      </w:tblBorders>
+    </w:tblPr>
   </w:style>
 </w:styles>
 </file>

</xml_diff>

<commit_message>
fixed p1, redid figures and tables
</commit_message>
<xml_diff>
--- a/MANM317_report.docx
+++ b/MANM317_report.docx
@@ -344,18 +344,18 @@
           <w:noProof/>
         </w:rPr>
         <w:drawing>
-          <wp:anchor distT="0" distB="0" distL="114300" distR="114300" simplePos="0" relativeHeight="251659264" behindDoc="0" locked="0" layoutInCell="1" allowOverlap="1" wp14:anchorId="46822AE5" wp14:editId="3075519F">
+          <wp:anchor distT="0" distB="0" distL="114300" distR="114300" simplePos="0" relativeHeight="251662336" behindDoc="0" locked="0" layoutInCell="1" allowOverlap="1" wp14:anchorId="13581B6F" wp14:editId="5B15C7FF">
             <wp:simplePos x="0" y="0"/>
             <wp:positionH relativeFrom="column">
-              <wp:posOffset>0</wp:posOffset>
+              <wp:posOffset>-92075</wp:posOffset>
             </wp:positionH>
-            <wp:positionV relativeFrom="paragraph">
-              <wp:posOffset>234315</wp:posOffset>
+            <wp:positionV relativeFrom="page">
+              <wp:posOffset>3260725</wp:posOffset>
             </wp:positionV>
-            <wp:extent cx="5725795" cy="4506595"/>
-            <wp:effectExtent l="0" t="0" r="1905" b="1905"/>
+            <wp:extent cx="5727700" cy="4511675"/>
+            <wp:effectExtent l="0" t="0" r="0" b="0"/>
             <wp:wrapSquare wrapText="bothSides"/>
-            <wp:docPr id="3" name="Picture 3" descr="Chart, bar chart&#10;&#10;Description automatically generated"/>
+            <wp:docPr id="6" name="Picture 6" descr="Chart, bar chart&#10;&#10;Description automatically generated"/>
             <wp:cNvGraphicFramePr>
               <a:graphicFrameLocks xmlns:a="http://schemas.openxmlformats.org/drawingml/2006/main" noChangeAspect="1"/>
             </wp:cNvGraphicFramePr>
@@ -363,7 +363,7 @@
               <a:graphicData uri="http://schemas.openxmlformats.org/drawingml/2006/picture">
                 <pic:pic xmlns:pic="http://schemas.openxmlformats.org/drawingml/2006/picture">
                   <pic:nvPicPr>
-                    <pic:cNvPr id="3" name="Picture 3" descr="Chart, bar chart&#10;&#10;Description automatically generated"/>
+                    <pic:cNvPr id="6" name="Picture 6" descr="Chart, bar chart&#10;&#10;Description automatically generated"/>
                     <pic:cNvPicPr/>
                   </pic:nvPicPr>
                   <pic:blipFill>
@@ -381,7 +381,7 @@
                   <pic:spPr>
                     <a:xfrm>
                       <a:off x="0" y="0"/>
-                      <a:ext cx="5725795" cy="4506595"/>
+                      <a:ext cx="5727700" cy="4511675"/>
                     </a:xfrm>
                     <a:prstGeom prst="rect">
                       <a:avLst/>
@@ -400,28 +400,44 @@
         </w:drawing>
       </w:r>
       <w:r>
-        <w:t xml:space="preserve">The segment profile plot generated by the ‘flexclust’ package can be observed in Figure X. </w:t>
+        <w:t>The segment profile plot</w:t>
+      </w:r>
+      <w:r>
+        <w:t>, for a six-cluster solution,</w:t>
+      </w:r>
+      <w:r>
+        <w:t xml:space="preserve"> generated by the ‘flexclust’ package can be observed in Figure X. </w:t>
       </w:r>
     </w:p>
     <w:p>
       <w:r>
         <w:t xml:space="preserve">Figure X: Segment profile plots for each cluster in a six-cluster solution. </w:t>
       </w:r>
-    </w:p>
-    <w:p/>
-    <w:p/>
-    <w:p/>
-    <w:p/>
-    <w:p/>
-    <w:p/>
-    <w:p/>
-    <w:p/>
-    <w:p/>
-    <w:p/>
+      <w:r>
+        <w:br w:type="page"/>
+      </w:r>
+    </w:p>
     <w:p>
       <w:r>
         <w:lastRenderedPageBreak/>
-        <w:t xml:space="preserve">The table of cluster memberships can be observed in Table X. The results indicate that ‘hclust’ and ‘as.kcca’ procedures are in full agreement, as no cluster memberships changed between the two procedures. </w:t>
+        <w:t>The table of cluster memberships can be observed in Table X. The results indicate that ‘hclust’ and ‘</w:t>
+      </w:r>
+      <w:proofErr w:type="gramStart"/>
+      <w:r>
+        <w:t>as.kcca</w:t>
+      </w:r>
+      <w:proofErr w:type="gramEnd"/>
+      <w:r>
+        <w:t xml:space="preserve">’ procedures are </w:t>
+      </w:r>
+      <w:r>
+        <w:t>almost in full agreement, as only 2 observation clusters were reassigned as a result of the procedures.</w:t>
+      </w:r>
+      <w:r>
+        <w:t xml:space="preserve"> </w:t>
+      </w:r>
+      <w:r>
+        <w:t>The reassigned observations can be found in Table X.</w:t>
       </w:r>
     </w:p>
     <w:p/>
@@ -813,17 +829,20 @@
           </w:tcPr>
           <w:p>
             <w:r>
-              <w:t>35</w:t>
-            </w:r>
-          </w:p>
-        </w:tc>
-        <w:tc>
-          <w:tcPr>
-            <w:tcW w:w="1287" w:type="dxa"/>
-          </w:tcPr>
-          <w:p>
-            <w:r>
-              <w:t>0</w:t>
+              <w:t>3</w:t>
+            </w:r>
+            <w:r>
+              <w:t>3</w:t>
+            </w:r>
+          </w:p>
+        </w:tc>
+        <w:tc>
+          <w:tcPr>
+            <w:tcW w:w="1287" w:type="dxa"/>
+          </w:tcPr>
+          <w:p>
+            <w:r>
+              <w:t>2</w:t>
             </w:r>
           </w:p>
         </w:tc>
@@ -943,15 +962,7 @@
     </w:tbl>
     <w:p>
       <w:r>
-        <w:t>Table X: Cluster assignments for ‘hclust’ (vertical) and ‘</w:t>
-      </w:r>
-      <w:proofErr w:type="gramStart"/>
-      <w:r>
-        <w:t>as.kcca</w:t>
-      </w:r>
-      <w:proofErr w:type="gramEnd"/>
-      <w:r>
-        <w:t>’ (horizontal) procedures.</w:t>
+        <w:t>Table X: Cluster assignments for ‘hclust’ (vertical) and ‘as.kcca’ (horizontal) procedures.</w:t>
       </w:r>
     </w:p>
     <w:p/>
@@ -963,6 +974,64 @@
         <w:t>Task 6</w:t>
       </w:r>
     </w:p>
+    <w:p/>
+    <w:p>
+      <w:r>
+        <w:t xml:space="preserve">Cluster 1 was assigned 59 observations in total. Customers of this cluster value variety of choice and furniture more than the average customer, but do not care for return policies, low prices, or quality of service as much as the average customer. </w:t>
+      </w:r>
+    </w:p>
+    <w:p/>
+    <w:p>
+      <w:r>
+        <w:t>Cluster 2 was assigned 8 observations in total. Customers of this cluster value low prices a lot more than the average customer</w:t>
+      </w:r>
+      <w:r>
+        <w:t xml:space="preserve">, and they did not find it important whether an office supply store had furniture, compared to the average customer. They also did not find return policies important. </w:t>
+      </w:r>
+    </w:p>
+    <w:p/>
+    <w:p>
+      <w:r>
+        <w:t>Cluster 3 was assigned 52 observations in total. Customers of this cluster value return policies and low prices significantly more than average</w:t>
+      </w:r>
+      <w:r>
+        <w:t>. These customers, when compared to the average, cared less about all other aspects of the store.</w:t>
+      </w:r>
+    </w:p>
+    <w:p/>
+    <w:p>
+      <w:r>
+        <w:t xml:space="preserve">Cluster 4 was assigned 17 observations. These customers find it important that their office supplies store carries electronics, and they find return policies to be even more important. However, customers of this cluster do not care for variety of </w:t>
+      </w:r>
+      <w:r>
+        <w:t>choice and</w:t>
+      </w:r>
+      <w:r>
+        <w:t xml:space="preserve"> are not looking for low prices. </w:t>
+      </w:r>
+    </w:p>
+    <w:p/>
+    <w:p>
+      <w:r>
+        <w:t xml:space="preserve">Cluster 5 was assigned 35 observations. These customers find electronics, variety of choice and furniture to be important aspects of an office supplies store. They do not care as much about quality of </w:t>
+      </w:r>
+      <w:r>
+        <w:t>service and</w:t>
+      </w:r>
+      <w:r>
+        <w:t xml:space="preserve"> found return policies to be less important when compared to the average. </w:t>
+      </w:r>
+    </w:p>
+    <w:p/>
+    <w:p>
+      <w:r>
+        <w:t>Cluster 6 was assigned 29 observations. Customers of this cluster found everything to be of little importance when compared to quality of service</w:t>
+      </w:r>
+      <w:r>
+        <w:t xml:space="preserve">. This cluster’s customers rated quality of service importance to be the highest out of any other cluster. </w:t>
+      </w:r>
+    </w:p>
+    <w:p/>
     <w:p>
       <w:pPr>
         <w:pStyle w:val="Heading2"/>
@@ -977,9 +1046,22 @@
         <w:t xml:space="preserve">Cluster 2 only contains eight observations, which makes it a significantly smaller cluster when compared to all other clusters. </w:t>
       </w:r>
       <w:r>
-        <w:t xml:space="preserve">This indicates that the cluster membership is very specific, which are less useful when observing customer behaviour as we are attempting to generate a generalised solution. Hence, it would be wiser to observe the results of a five or less cluster solution, where the cluster could be absorbed by another to create a larger cluster that describes a larger customer type. </w:t>
-      </w:r>
-    </w:p>
+        <w:t>This indicates that the cluster membership is very specific, which are less useful when observing customer behaviour as we are attempting to generate a generalised solution. Hence, it would be wiser to observe the results of a five or less cluster solution, where the cluster</w:t>
+      </w:r>
+      <w:r>
+        <w:t>’s observations</w:t>
+      </w:r>
+      <w:r>
+        <w:t xml:space="preserve"> could be absorbed </w:t>
+      </w:r>
+      <w:r>
+        <w:t>by other clusters.</w:t>
+      </w:r>
+    </w:p>
+    <w:p/>
+    <w:p/>
+    <w:p/>
+    <w:p/>
     <w:p/>
     <w:p>
       <w:pPr>
@@ -989,6 +1071,173 @@
         <w:t>Task 8</w:t>
       </w:r>
     </w:p>
+    <w:p/>
+    <w:p>
+      <w:r>
+        <w:t xml:space="preserve">Observation numbers for each cluster of a </w:t>
+      </w:r>
+      <w:r>
+        <w:t>five</w:t>
+      </w:r>
+      <w:r>
+        <w:t xml:space="preserve">-cluster solution can be seen in Table X. </w:t>
+      </w:r>
+      <w:r>
+        <w:t>60</w:t>
+      </w:r>
+      <w:r>
+        <w:t xml:space="preserve"> observations were assigned to the largest cluster, </w:t>
+      </w:r>
+      <w:r>
+        <w:t>2</w:t>
+      </w:r>
+      <w:r>
+        <w:t>, and</w:t>
+      </w:r>
+      <w:r>
+        <w:t xml:space="preserve"> 17</w:t>
+      </w:r>
+      <w:r>
+        <w:t xml:space="preserve"> observations were assigned to the smallest cluster, </w:t>
+      </w:r>
+      <w:r>
+        <w:t>3</w:t>
+      </w:r>
+      <w:r>
+        <w:t xml:space="preserve">. </w:t>
+      </w:r>
+    </w:p>
+    <w:p/>
+    <w:tbl>
+      <w:tblPr>
+        <w:tblStyle w:val="TableGrid"/>
+        <w:tblW w:w="0" w:type="auto"/>
+        <w:tblLook w:val="04A0" w:firstRow="1" w:lastRow="0" w:firstColumn="1" w:lastColumn="0" w:noHBand="0" w:noVBand="1"/>
+      </w:tblPr>
+      <w:tblGrid>
+        <w:gridCol w:w="1802"/>
+        <w:gridCol w:w="1802"/>
+        <w:gridCol w:w="1802"/>
+        <w:gridCol w:w="1802"/>
+        <w:gridCol w:w="1802"/>
+      </w:tblGrid>
+      <w:tr>
+        <w:tc>
+          <w:tcPr>
+            <w:tcW w:w="1802" w:type="dxa"/>
+          </w:tcPr>
+          <w:p>
+            <w:r>
+              <w:t>Cluster 1</w:t>
+            </w:r>
+          </w:p>
+        </w:tc>
+        <w:tc>
+          <w:tcPr>
+            <w:tcW w:w="1802" w:type="dxa"/>
+          </w:tcPr>
+          <w:p>
+            <w:r>
+              <w:t>Cluster 2</w:t>
+            </w:r>
+          </w:p>
+        </w:tc>
+        <w:tc>
+          <w:tcPr>
+            <w:tcW w:w="1802" w:type="dxa"/>
+          </w:tcPr>
+          <w:p>
+            <w:r>
+              <w:t>Cluster 3</w:t>
+            </w:r>
+          </w:p>
+        </w:tc>
+        <w:tc>
+          <w:tcPr>
+            <w:tcW w:w="1802" w:type="dxa"/>
+          </w:tcPr>
+          <w:p>
+            <w:r>
+              <w:t>Cluster 4</w:t>
+            </w:r>
+          </w:p>
+        </w:tc>
+        <w:tc>
+          <w:tcPr>
+            <w:tcW w:w="1802" w:type="dxa"/>
+          </w:tcPr>
+          <w:p>
+            <w:r>
+              <w:t>Cluster 5</w:t>
+            </w:r>
+          </w:p>
+        </w:tc>
+      </w:tr>
+      <w:tr>
+        <w:tc>
+          <w:tcPr>
+            <w:tcW w:w="1802" w:type="dxa"/>
+          </w:tcPr>
+          <w:p>
+            <w:r>
+              <w:t>59</w:t>
+            </w:r>
+          </w:p>
+        </w:tc>
+        <w:tc>
+          <w:tcPr>
+            <w:tcW w:w="1802" w:type="dxa"/>
+          </w:tcPr>
+          <w:p>
+            <w:r>
+              <w:t>60</w:t>
+            </w:r>
+          </w:p>
+        </w:tc>
+        <w:tc>
+          <w:tcPr>
+            <w:tcW w:w="1802" w:type="dxa"/>
+          </w:tcPr>
+          <w:p>
+            <w:r>
+              <w:t>17</w:t>
+            </w:r>
+          </w:p>
+        </w:tc>
+        <w:tc>
+          <w:tcPr>
+            <w:tcW w:w="1802" w:type="dxa"/>
+          </w:tcPr>
+          <w:p>
+            <w:r>
+              <w:t>35</w:t>
+            </w:r>
+          </w:p>
+        </w:tc>
+        <w:tc>
+          <w:tcPr>
+            <w:tcW w:w="1802" w:type="dxa"/>
+          </w:tcPr>
+          <w:p>
+            <w:r>
+              <w:t>29</w:t>
+            </w:r>
+          </w:p>
+        </w:tc>
+      </w:tr>
+    </w:tbl>
+    <w:p>
+      <w:r>
+        <w:t xml:space="preserve">Table X: Number of observations assigned to each cluster for a </w:t>
+      </w:r>
+      <w:r>
+        <w:t>five</w:t>
+      </w:r>
+      <w:r>
+        <w:t xml:space="preserve">-cluster solution. </w:t>
+      </w:r>
+    </w:p>
+    <w:p/>
     <w:p>
       <w:pPr>
         <w:pStyle w:val="Heading2"/>
@@ -997,6 +1246,154 @@
         <w:t>Task 9</w:t>
       </w:r>
     </w:p>
+    <w:p/>
+    <w:p>
+      <w:r>
+        <w:rPr>
+          <w:noProof/>
+        </w:rPr>
+        <w:drawing>
+          <wp:anchor distT="0" distB="0" distL="114300" distR="114300" simplePos="0" relativeHeight="251663360" behindDoc="0" locked="0" layoutInCell="1" allowOverlap="1" wp14:anchorId="57CA9E07" wp14:editId="283AE1C1">
+            <wp:simplePos x="0" y="0"/>
+            <wp:positionH relativeFrom="column">
+              <wp:posOffset>0</wp:posOffset>
+            </wp:positionH>
+            <wp:positionV relativeFrom="page">
+              <wp:posOffset>3429000</wp:posOffset>
+            </wp:positionV>
+            <wp:extent cx="5727700" cy="4511675"/>
+            <wp:effectExtent l="0" t="0" r="0" b="0"/>
+            <wp:wrapSquare wrapText="bothSides"/>
+            <wp:docPr id="7" name="Picture 7" descr="Chart, bar chart&#10;&#10;Description automatically generated"/>
+            <wp:cNvGraphicFramePr>
+              <a:graphicFrameLocks xmlns:a="http://schemas.openxmlformats.org/drawingml/2006/main" noChangeAspect="1"/>
+            </wp:cNvGraphicFramePr>
+            <a:graphic xmlns:a="http://schemas.openxmlformats.org/drawingml/2006/main">
+              <a:graphicData uri="http://schemas.openxmlformats.org/drawingml/2006/picture">
+                <pic:pic xmlns:pic="http://schemas.openxmlformats.org/drawingml/2006/picture">
+                  <pic:nvPicPr>
+                    <pic:cNvPr id="7" name="Picture 7" descr="Chart, bar chart&#10;&#10;Description automatically generated"/>
+                    <pic:cNvPicPr/>
+                  </pic:nvPicPr>
+                  <pic:blipFill>
+                    <a:blip r:embed="rId8">
+                      <a:extLst>
+                        <a:ext uri="{28A0092B-C50C-407E-A947-70E740481C1C}">
+                          <a14:useLocalDpi xmlns:a14="http://schemas.microsoft.com/office/drawing/2010/main" val="0"/>
+                        </a:ext>
+                      </a:extLst>
+                    </a:blip>
+                    <a:stretch>
+                      <a:fillRect/>
+                    </a:stretch>
+                  </pic:blipFill>
+                  <pic:spPr>
+                    <a:xfrm>
+                      <a:off x="0" y="0"/>
+                      <a:ext cx="5727700" cy="4511675"/>
+                    </a:xfrm>
+                    <a:prstGeom prst="rect">
+                      <a:avLst/>
+                    </a:prstGeom>
+                  </pic:spPr>
+                </pic:pic>
+              </a:graphicData>
+            </a:graphic>
+            <wp14:sizeRelH relativeFrom="page">
+              <wp14:pctWidth>0</wp14:pctWidth>
+            </wp14:sizeRelH>
+            <wp14:sizeRelV relativeFrom="page">
+              <wp14:pctHeight>0</wp14:pctHeight>
+            </wp14:sizeRelV>
+          </wp:anchor>
+        </w:drawing>
+      </w:r>
+      <w:r>
+        <w:t>The segment profile plot</w:t>
+      </w:r>
+      <w:r>
+        <w:t xml:space="preserve"> for a five-cluster solution,</w:t>
+      </w:r>
+      <w:r>
+        <w:t xml:space="preserve"> generated by the ‘flexclust’ package</w:t>
+      </w:r>
+      <w:r>
+        <w:t>,</w:t>
+      </w:r>
+      <w:r>
+        <w:t xml:space="preserve"> can be observed in Figure X.</w:t>
+      </w:r>
+    </w:p>
+    <w:p>
+      <w:r>
+        <w:t xml:space="preserve">Figure X: Segment profile plots for each cluster in a </w:t>
+      </w:r>
+      <w:r>
+        <w:t>five</w:t>
+      </w:r>
+      <w:r>
+        <w:t>-cluster solution.</w:t>
+      </w:r>
+    </w:p>
+    <w:p/>
+    <w:p>
+      <w:r>
+        <w:t>Cluster 1 was assigned 59 observations. I have chosen to name this cluster ‘Interior Designers’, as they value variety of choice and furniture in an office supply store</w:t>
+      </w:r>
+      <w:r>
+        <w:t>, indicating that they enjoy decorating with a wealth of choice.</w:t>
+      </w:r>
+    </w:p>
+    <w:p/>
+    <w:p>
+      <w:r>
+        <w:t xml:space="preserve">Cluster 2 was assigned 60 observations. I have chosen to name this cluster ‘Serial Shoppers’ as they value low prices and return policies, indicating that they buy and return products frequently. </w:t>
+      </w:r>
+    </w:p>
+    <w:p/>
+    <w:p>
+      <w:r>
+        <w:lastRenderedPageBreak/>
+        <w:t>Cluster 3 was assigned 17 observations. I have chosen to name this cluster ‘Tech Reviewers’, as they value electronics and return policies, indicating that they enjoy trying electronics and returning them</w:t>
+      </w:r>
+    </w:p>
+    <w:p/>
+    <w:p>
+      <w:r>
+        <w:t>Cluster 4 was assigned 35 observations. I have chosen to name this cluster ‘</w:t>
+      </w:r>
+      <w:r>
+        <w:t xml:space="preserve">Amazon Shoppers’, as they value electronics, variety of choice and furniture, indicating that </w:t>
+      </w:r>
+      <w:r>
+        <w:t>they enjoy shopping various categories of products but do not care for quality of service.</w:t>
+      </w:r>
+    </w:p>
+    <w:p/>
+    <w:p>
+      <w:r>
+        <w:t xml:space="preserve">Cluster 5 was assigned 29 observations. </w:t>
+      </w:r>
+      <w:r>
+        <w:t>I have chosen to name this cluster ‘</w:t>
+      </w:r>
+      <w:r>
+        <w:t>Luxury Seekers’, as they value quality of service significantly and do not care for other aspects of the store, indicating</w:t>
+      </w:r>
+      <w:r>
+        <w:t xml:space="preserve"> </w:t>
+      </w:r>
+      <w:r>
+        <w:t xml:space="preserve">that they are happy with their store experience </w:t>
+      </w:r>
+      <w:r>
+        <w:t>if</w:t>
+      </w:r>
+      <w:r>
+        <w:t xml:space="preserve"> they are treated well by the store.</w:t>
+      </w:r>
+    </w:p>
+    <w:p/>
     <w:p>
       <w:pPr>
         <w:pStyle w:val="Heading2"/>
@@ -1005,6 +1402,13 @@
         <w:t>Task 10</w:t>
       </w:r>
     </w:p>
+    <w:p/>
+    <w:p>
+      <w:r>
+        <w:t xml:space="preserve">The five-cluster solution is better because the smallest cluster in the six-cluster solution was absorbed by another larger cluster, providing for more generalised insights over the data. </w:t>
+      </w:r>
+    </w:p>
+    <w:p/>
     <w:p>
       <w:pPr>
         <w:pStyle w:val="Heading2"/>
@@ -1059,6 +1463,13 @@
         <w:t>Task 2</w:t>
       </w:r>
     </w:p>
+    <w:p/>
+    <w:p>
+      <w:r>
+        <w:t xml:space="preserve">The coefficient estimate of ‘discountyes’ for model ‘m1’ is 1.10090. The sign is positive. The coefficient is statistically significant to 10^-3 level. </w:t>
+      </w:r>
+    </w:p>
+    <w:p/>
     <w:p>
       <w:pPr>
         <w:pStyle w:val="Heading2"/>
@@ -1067,6 +1478,19 @@
         <w:t>Task 3</w:t>
       </w:r>
     </w:p>
+    <w:p/>
+    <w:p>
+      <w:r>
+        <w:t xml:space="preserve">The odds ratio for ‘discountyes’ is </w:t>
+      </w:r>
+      <w:r>
+        <w:t>3.006872</w:t>
+      </w:r>
+      <w:r>
+        <w:t xml:space="preserve">. This means that when a user of the ecommerce website was offered a 10% discount on their first order, they were 3 times more likely to make a purchase, compared to users that were not offered this discount. </w:t>
+      </w:r>
+    </w:p>
+    <w:p/>
     <w:p>
       <w:pPr>
         <w:pStyle w:val="Heading2"/>
@@ -1075,6 +1499,37 @@
         <w:t>Task 4</w:t>
       </w:r>
     </w:p>
+    <w:p/>
+    <w:p>
+      <w:r>
+        <w:t xml:space="preserve">The 95% confidence interval for the odds ratio for ‘discountyes’ is </w:t>
+      </w:r>
+      <w:r>
+        <w:t xml:space="preserve">between </w:t>
+      </w:r>
+      <w:r>
+        <w:t>2.8071755</w:t>
+      </w:r>
+      <w:r>
+        <w:t xml:space="preserve"> and </w:t>
+      </w:r>
+      <w:r>
+        <w:t>3.2205543</w:t>
+      </w:r>
+      <w:r>
+        <w:t>. This means that</w:t>
+      </w:r>
+      <w:r>
+        <w:t xml:space="preserve"> the middle 95% of users were 2.8</w:t>
+      </w:r>
+      <w:r>
+        <w:t xml:space="preserve"> </w:t>
+      </w:r>
+      <w:r>
+        <w:t xml:space="preserve">to 3.2 times more likely to make a purchase if they were offered a discount, compared to users that were not offered this discount. </w:t>
+      </w:r>
+    </w:p>
+    <w:p/>
     <w:p>
       <w:pPr>
         <w:pStyle w:val="Heading2"/>
@@ -1083,6 +1538,123 @@
         <w:t>Task 5</w:t>
       </w:r>
     </w:p>
+    <w:p/>
+    <w:p>
+      <w:r>
+        <w:rPr>
+          <w:noProof/>
+        </w:rPr>
+        <w:drawing>
+          <wp:anchor distT="0" distB="0" distL="114300" distR="114300" simplePos="0" relativeHeight="251661312" behindDoc="0" locked="0" layoutInCell="1" allowOverlap="1" wp14:anchorId="4D257350" wp14:editId="3C0EB97C">
+            <wp:simplePos x="0" y="0"/>
+            <wp:positionH relativeFrom="column">
+              <wp:posOffset>-63500</wp:posOffset>
+            </wp:positionH>
+            <wp:positionV relativeFrom="paragraph">
+              <wp:posOffset>346075</wp:posOffset>
+            </wp:positionV>
+            <wp:extent cx="5726048" cy="4507200"/>
+            <wp:effectExtent l="0" t="0" r="1905" b="1905"/>
+            <wp:wrapSquare wrapText="bothSides"/>
+            <wp:docPr id="5" name="Picture 5" descr="Chart, bar chart&#10;&#10;Description automatically generated"/>
+            <wp:cNvGraphicFramePr>
+              <a:graphicFrameLocks xmlns:a="http://schemas.openxmlformats.org/drawingml/2006/main" noChangeAspect="1"/>
+            </wp:cNvGraphicFramePr>
+            <a:graphic xmlns:a="http://schemas.openxmlformats.org/drawingml/2006/main">
+              <a:graphicData uri="http://schemas.openxmlformats.org/drawingml/2006/picture">
+                <pic:pic xmlns:pic="http://schemas.openxmlformats.org/drawingml/2006/picture">
+                  <pic:nvPicPr>
+                    <pic:cNvPr id="5" name="Picture 5" descr="Chart, bar chart&#10;&#10;Description automatically generated"/>
+                    <pic:cNvPicPr/>
+                  </pic:nvPicPr>
+                  <pic:blipFill>
+                    <a:blip r:embed="rId9">
+                      <a:extLst>
+                        <a:ext uri="{28A0092B-C50C-407E-A947-70E740481C1C}">
+                          <a14:useLocalDpi xmlns:a14="http://schemas.microsoft.com/office/drawing/2010/main" val="0"/>
+                        </a:ext>
+                      </a:extLst>
+                    </a:blip>
+                    <a:stretch>
+                      <a:fillRect/>
+                    </a:stretch>
+                  </pic:blipFill>
+                  <pic:spPr>
+                    <a:xfrm>
+                      <a:off x="0" y="0"/>
+                      <a:ext cx="5726048" cy="4507200"/>
+                    </a:xfrm>
+                    <a:prstGeom prst="rect">
+                      <a:avLst/>
+                    </a:prstGeom>
+                  </pic:spPr>
+                </pic:pic>
+              </a:graphicData>
+            </a:graphic>
+            <wp14:sizeRelH relativeFrom="page">
+              <wp14:pctWidth>0</wp14:pctWidth>
+            </wp14:sizeRelH>
+            <wp14:sizeRelV relativeFrom="page">
+              <wp14:pctHeight>0</wp14:pctHeight>
+            </wp14:sizeRelV>
+          </wp:anchor>
+        </w:drawing>
+      </w:r>
+      <w:r>
+        <w:t>The double decker mosaic plot featuring the impact of discount on conversion</w:t>
+      </w:r>
+      <w:r>
+        <w:t>, for each ‘source’ type, can be observed in Figure X.</w:t>
+      </w:r>
+    </w:p>
+    <w:p>
+      <w:r>
+        <w:t>Figure X: Double decker mosaic plot for effect of discount over conversion, by source type.</w:t>
+      </w:r>
+    </w:p>
+    <w:p>
+      <w:r>
+        <w:lastRenderedPageBreak/>
+        <w:t xml:space="preserve">Discounts appear to have the most effect on conversion when the user source type is ‘search’. </w:t>
+      </w:r>
+      <w:r>
+        <w:t xml:space="preserve">Assuming </w:t>
+      </w:r>
+      <w:r>
+        <w:t>type ‘search’ means that the user arrived on the ecommerce site through a search engine query, t</w:t>
+      </w:r>
+      <w:r>
+        <w:t>his finding can be used to target users who</w:t>
+      </w:r>
+      <w:r>
+        <w:t xml:space="preserve"> arrive on the ecommerce site through this channel, and to offer discounts specifically for them. </w:t>
+      </w:r>
+    </w:p>
+    <w:p/>
+    <w:p>
+      <w:r>
+        <w:t xml:space="preserve">For user source type ‘ads’, the discount offer appears to have had little impact at best, indicating the store users do not care for discounts </w:t>
+      </w:r>
+      <w:r>
+        <w:t>when they arrive on the ecommerce site through an ad</w:t>
+      </w:r>
+      <w:r>
+        <w:t xml:space="preserve">vertisement. </w:t>
+      </w:r>
+    </w:p>
+    <w:p/>
+    <w:p>
+      <w:r>
+        <w:t>Finally, for user source type ‘direct’, the discount offer appears to have had some impact, but less than the impact discounts had</w:t>
+      </w:r>
+      <w:r>
+        <w:t xml:space="preserve"> on</w:t>
+      </w:r>
+      <w:r>
+        <w:t xml:space="preserve"> ‘search’. </w:t>
+      </w:r>
+    </w:p>
+    <w:p/>
     <w:p>
       <w:pPr>
         <w:pStyle w:val="Heading2"/>
@@ -1091,6 +1663,61 @@
         <w:t>Task 6</w:t>
       </w:r>
     </w:p>
+    <w:p/>
+    <w:p>
+      <w:r>
+        <w:t>The coefficient estimate of ‘</w:t>
+      </w:r>
+      <w:r>
+        <w:t>sourcedirect</w:t>
+      </w:r>
+      <w:r>
+        <w:t>’ for model ‘m</w:t>
+      </w:r>
+      <w:r>
+        <w:t>2</w:t>
+      </w:r>
+      <w:r>
+        <w:t xml:space="preserve">’ is </w:t>
+      </w:r>
+      <w:r>
+        <w:t>0.69434</w:t>
+      </w:r>
+      <w:r>
+        <w:t xml:space="preserve">. The sign is positive. The coefficient is statistically significant </w:t>
+      </w:r>
+      <w:r>
+        <w:t>at 99.999%</w:t>
+      </w:r>
+      <w:r>
+        <w:t xml:space="preserve"> level. </w:t>
+      </w:r>
+    </w:p>
+    <w:p/>
+    <w:p>
+      <w:r>
+        <w:t>The coefficient estimate of ‘</w:t>
+      </w:r>
+      <w:r>
+        <w:t>sourcesearch</w:t>
+      </w:r>
+      <w:r>
+        <w:t xml:space="preserve">’ for model ‘m2’ is </w:t>
+      </w:r>
+      <w:r>
+        <w:t>0.73645</w:t>
+      </w:r>
+      <w:r>
+        <w:t xml:space="preserve">. The sign is positive. The coefficient is statistically significant </w:t>
+      </w:r>
+      <w:r>
+        <w:t>at 99.999%</w:t>
+      </w:r>
+      <w:r>
+        <w:t xml:space="preserve"> level. </w:t>
+      </w:r>
+    </w:p>
+    <w:p/>
     <w:p>
       <w:pPr>
         <w:pStyle w:val="Heading2"/>
@@ -1099,6 +1726,64 @@
         <w:t>Task 7</w:t>
       </w:r>
     </w:p>
+    <w:p/>
+    <w:p>
+      <w:r>
+        <w:t>The odds ratio for ‘</w:t>
+      </w:r>
+      <w:r>
+        <w:t>sourcedirect</w:t>
+      </w:r>
+      <w:r>
+        <w:t xml:space="preserve">’ is </w:t>
+      </w:r>
+      <w:r>
+        <w:t>2.00238016</w:t>
+      </w:r>
+      <w:r>
+        <w:t xml:space="preserve">. </w:t>
+      </w:r>
+      <w:r>
+        <w:t>This means that if the ecommerce user accessed the ecommerce website directly</w:t>
+      </w:r>
+      <w:r>
+        <w:t xml:space="preserve">, they were </w:t>
+      </w:r>
+      <w:r>
+        <w:t>2</w:t>
+      </w:r>
+      <w:r>
+        <w:t xml:space="preserve"> times more likely to make a purchase, compared to users that </w:t>
+      </w:r>
+      <w:r>
+        <w:t>accessed the ecommerce website through another source.</w:t>
+      </w:r>
+    </w:p>
+    <w:p/>
+    <w:p>
+      <w:r>
+        <w:t>The odds ratio for ‘source</w:t>
+      </w:r>
+      <w:r>
+        <w:t>search</w:t>
+      </w:r>
+      <w:r>
+        <w:t xml:space="preserve">’ is </w:t>
+      </w:r>
+      <w:r>
+        <w:t>2.08849965</w:t>
+      </w:r>
+      <w:r>
+        <w:t xml:space="preserve">. This means that if the ecommerce user accessed the ecommerce website </w:t>
+      </w:r>
+      <w:r>
+        <w:t>through a search</w:t>
+      </w:r>
+      <w:r>
+        <w:t>, they were 2 times more likely to make a purchase, compared to users that accessed the ecommerce website through another source.</w:t>
+      </w:r>
+    </w:p>
+    <w:p/>
     <w:p>
       <w:pPr>
         <w:pStyle w:val="Heading2"/>
@@ -1107,6 +1792,80 @@
         <w:t>Task 8</w:t>
       </w:r>
     </w:p>
+    <w:p/>
+    <w:p>
+      <w:r>
+        <w:t xml:space="preserve">The coefficient </w:t>
+      </w:r>
+      <w:proofErr w:type="gramStart"/>
+      <w:r>
+        <w:t>estimate</w:t>
+      </w:r>
+      <w:proofErr w:type="gramEnd"/>
+      <w:r>
+        <w:t xml:space="preserve"> of ‘</w:t>
+      </w:r>
+      <w:r>
+        <w:t>discountyes:sourcedirect</w:t>
+      </w:r>
+      <w:r>
+        <w:t>’ for model ‘m</w:t>
+      </w:r>
+      <w:r>
+        <w:t>3</w:t>
+      </w:r>
+      <w:r>
+        <w:t xml:space="preserve">’ is </w:t>
+      </w:r>
+      <w:r>
+        <w:t>0.30445</w:t>
+      </w:r>
+      <w:r>
+        <w:t xml:space="preserve">. The sign is positive. The coefficient is </w:t>
+      </w:r>
+      <w:r>
+        <w:t xml:space="preserve">statistically significant </w:t>
+      </w:r>
+      <w:r>
+        <w:t>at 90% level</w:t>
+      </w:r>
+      <w:r>
+        <w:t>.</w:t>
+      </w:r>
+    </w:p>
+    <w:p/>
+    <w:p>
+      <w:r>
+        <w:t>The coefficient estimate of ‘</w:t>
+      </w:r>
+      <w:proofErr w:type="gramStart"/>
+      <w:r>
+        <w:t>discountyes:sourcesearch</w:t>
+      </w:r>
+      <w:proofErr w:type="gramEnd"/>
+      <w:r>
+        <w:t>’ for model ‘m</w:t>
+      </w:r>
+      <w:r>
+        <w:t>3</w:t>
+      </w:r>
+      <w:r>
+        <w:t xml:space="preserve">’ is </w:t>
+      </w:r>
+      <w:r>
+        <w:t>1.30923</w:t>
+      </w:r>
+      <w:r>
+        <w:t xml:space="preserve">. The sign is positive. The coefficient is statistically significant </w:t>
+      </w:r>
+      <w:r>
+        <w:t>at 99.999%</w:t>
+      </w:r>
+      <w:r>
+        <w:t xml:space="preserve"> level. </w:t>
+      </w:r>
+    </w:p>
+    <w:p/>
     <w:p>
       <w:pPr>
         <w:pStyle w:val="Heading2"/>
@@ -1115,14 +1874,132 @@
         <w:t>Task 9</w:t>
       </w:r>
     </w:p>
-    <w:p>
-      <w:pPr>
-        <w:pStyle w:val="Heading2"/>
-      </w:pPr>
-      <w:r>
+    <w:p/>
+    <w:p>
+      <w:r>
+        <w:t>The 95% confidence interval for the odds ratio for ‘</w:t>
+      </w:r>
+      <w:proofErr w:type="gramStart"/>
+      <w:r>
+        <w:t>discountyes</w:t>
+      </w:r>
+      <w:r>
+        <w:t>:sourcedirect</w:t>
+      </w:r>
+      <w:proofErr w:type="gramEnd"/>
+      <w:r>
+        <w:t xml:space="preserve">’ is </w:t>
+      </w:r>
+      <w:r>
+        <w:t xml:space="preserve">between </w:t>
+      </w:r>
+      <w:r>
+        <w:t>0.9561778</w:t>
+      </w:r>
+      <w:r>
+        <w:t xml:space="preserve"> </w:t>
+      </w:r>
+      <w:r>
+        <w:t xml:space="preserve">and </w:t>
+      </w:r>
+      <w:r>
+        <w:t>1.9205866</w:t>
+      </w:r>
+      <w:r>
+        <w:t xml:space="preserve">. This means that the middle 95% of users were </w:t>
+      </w:r>
+      <w:r>
+        <w:t>0.95</w:t>
+      </w:r>
+      <w:r>
+        <w:t xml:space="preserve"> to </w:t>
+      </w:r>
+      <w:r>
+        <w:t>1.92</w:t>
+      </w:r>
+      <w:r>
+        <w:t xml:space="preserve"> times more likely to make a purchase if they were offered a discount</w:t>
+      </w:r>
+      <w:r>
+        <w:t xml:space="preserve"> and if they accessed the ecommerce website directly</w:t>
+      </w:r>
+      <w:r>
+        <w:t>, compared to users that were not offered this discount</w:t>
+      </w:r>
+      <w:r>
+        <w:t xml:space="preserve"> and/or accessed the ecommerce website through other channels</w:t>
+      </w:r>
+      <w:r>
+        <w:t xml:space="preserve">. </w:t>
+      </w:r>
+    </w:p>
+    <w:p/>
+    <w:p>
+      <w:r>
+        <w:t>The 95% confidence interval for the odds ratio for ‘</w:t>
+      </w:r>
+      <w:proofErr w:type="gramStart"/>
+      <w:r>
+        <w:t>discountyes:sourc</w:t>
+      </w:r>
+      <w:r>
+        <w:t>esearch</w:t>
+      </w:r>
+      <w:proofErr w:type="gramEnd"/>
+      <w:r>
+        <w:t xml:space="preserve">’ is between </w:t>
+      </w:r>
+      <w:r>
+        <w:t>2.7653813</w:t>
+      </w:r>
+      <w:r>
+        <w:t xml:space="preserve"> </w:t>
+      </w:r>
+      <w:r>
+        <w:t xml:space="preserve">and </w:t>
+      </w:r>
+      <w:r>
+        <w:t>4.9569491</w:t>
+      </w:r>
+      <w:r>
+        <w:t xml:space="preserve">. This means that the middle 95% of users were </w:t>
+      </w:r>
+      <w:r>
+        <w:t>2.76</w:t>
+      </w:r>
+      <w:r>
+        <w:t xml:space="preserve"> to </w:t>
+      </w:r>
+      <w:r>
+        <w:t>4.95</w:t>
+      </w:r>
+      <w:r>
+        <w:t xml:space="preserve"> times more likely to make a purchase if they were offered a discount and if they accessed the ecommerce website </w:t>
+      </w:r>
+      <w:r>
+        <w:t>through a search</w:t>
+      </w:r>
+      <w:r>
+        <w:t xml:space="preserve">, compared to users that were not offered this discount and/or accessed the ecommerce website through other channels. </w:t>
+      </w:r>
+    </w:p>
+    <w:p/>
+    <w:p>
+      <w:pPr>
+        <w:pStyle w:val="Heading2"/>
+      </w:pPr>
+      <w:r>
+        <w:lastRenderedPageBreak/>
         <w:t>Task 10</w:t>
       </w:r>
     </w:p>
+    <w:p/>
+    <w:p>
+      <w:r>
+        <w:t xml:space="preserve">The variables ‘visit_duration’, ‘sourcedirect’,  and ‘discountyes:sourcedirect’ were the only coefficients significant at a 95% level. </w:t>
+      </w:r>
+    </w:p>
+    <w:p/>
     <w:p>
       <w:pPr>
         <w:pStyle w:val="Heading2"/>

</xml_diff>

<commit_message>
added figure, report p2t19, added prob mean calculation for p2
</commit_message>
<xml_diff>
--- a/MANM317_report.docx
+++ b/MANM317_report.docx
@@ -1996,7 +1996,15 @@
     <w:p/>
     <w:p>
       <w:r>
-        <w:t xml:space="preserve">The variables ‘visit_duration’, ‘sourcedirect’,  and ‘discountyes:sourcedirect’ were the only coefficients significant at a 95% level. </w:t>
+        <w:t>The variables ‘visit_duration’, ‘sourcedirect</w:t>
+      </w:r>
+      <w:proofErr w:type="gramStart"/>
+      <w:r>
+        <w:t>’,  and</w:t>
+      </w:r>
+      <w:proofErr w:type="gramEnd"/>
+      <w:r>
+        <w:t xml:space="preserve"> ‘discountyes:sourcedirect’ were the only coefficients significant at a 95% level. </w:t>
       </w:r>
     </w:p>
     <w:p/>
@@ -2008,6 +2016,28 @@
         <w:t>Task 11</w:t>
       </w:r>
     </w:p>
+    <w:p/>
+    <w:p>
+      <w:r>
+        <w:t xml:space="preserve">The correlation between ‘total_pages_visited’ and ‘visit_duration’ is </w:t>
+      </w:r>
+      <w:r>
+        <w:t>0.9993129</w:t>
+      </w:r>
+      <w:r>
+        <w:t>, which means that the two variables are almost entirely positively correlated.</w:t>
+      </w:r>
+      <w:r>
+        <w:t xml:space="preserve"> These two models are understandably correlated; logically if a user visits more pages, their visit duration will also be longer. </w:t>
+      </w:r>
+    </w:p>
+    <w:p/>
+    <w:p>
+      <w:r>
+        <w:t xml:space="preserve">However, this may result in multicollinearity in our model, where the independent variables of our model are not independent from each other. Multicollinearity can impact the accuracy of coefficient estimates. </w:t>
+      </w:r>
+    </w:p>
+    <w:p/>
     <w:p>
       <w:pPr>
         <w:pStyle w:val="Heading2"/>
@@ -2016,14 +2046,130 @@
         <w:t>Task 12</w:t>
       </w:r>
     </w:p>
-    <w:p>
-      <w:pPr>
-        <w:pStyle w:val="Heading2"/>
-      </w:pPr>
-      <w:r>
+    <w:p/>
+    <w:p>
+      <w:r>
+        <w:t xml:space="preserve">For model ‘m5’, ‘total_pages_visited’ has a coefficient estimate of </w:t>
+      </w:r>
+      <w:r>
+        <w:t>0.416732</w:t>
+      </w:r>
+      <w:r>
+        <w:t xml:space="preserve">. This coefficient estimate is also statistically significant at a 99.999% level. </w:t>
+      </w:r>
+    </w:p>
+    <w:p/>
+    <w:p>
+      <w:r>
+        <w:t xml:space="preserve">For comparison, ‘total_pages_visited’ had a coefficient estimate of </w:t>
+      </w:r>
+      <w:r>
+        <w:t>-0.054773</w:t>
+      </w:r>
+      <w:r>
+        <w:t xml:space="preserve"> in model ‘m4’, which was not statistically significant.</w:t>
+      </w:r>
+    </w:p>
+    <w:p/>
+    <w:p>
+      <w:r>
+        <w:t xml:space="preserve">The changes made in model ‘m5’ can overall be deemed positive, as the impact of ‘total_pages_visited’ is modelled more accurately. </w:t>
+      </w:r>
+    </w:p>
+    <w:p/>
+    <w:p>
+      <w:pPr>
+        <w:rPr>
+          <w:rFonts w:eastAsiaTheme="majorEastAsia"/>
+          <w:sz w:val="24"/>
+          <w:szCs w:val="24"/>
+        </w:rPr>
+      </w:pPr>
+      <w:r>
+        <w:br w:type="page"/>
+      </w:r>
+    </w:p>
+    <w:p>
+      <w:pPr>
+        <w:pStyle w:val="Heading2"/>
+      </w:pPr>
+      <w:r>
+        <w:lastRenderedPageBreak/>
         <w:t>Task 13</w:t>
       </w:r>
     </w:p>
+    <w:p/>
+    <w:p>
+      <w:r>
+        <w:rPr>
+          <w:noProof/>
+        </w:rPr>
+        <w:drawing>
+          <wp:anchor distT="0" distB="0" distL="114300" distR="114300" simplePos="0" relativeHeight="251664384" behindDoc="0" locked="0" layoutInCell="1" allowOverlap="1" wp14:anchorId="74BFF1E5" wp14:editId="74B6AC50">
+            <wp:simplePos x="0" y="0"/>
+            <wp:positionH relativeFrom="column">
+              <wp:posOffset>-150495</wp:posOffset>
+            </wp:positionH>
+            <wp:positionV relativeFrom="page">
+              <wp:posOffset>1625222</wp:posOffset>
+            </wp:positionV>
+            <wp:extent cx="5721985" cy="4506595"/>
+            <wp:effectExtent l="0" t="0" r="5715" b="1905"/>
+            <wp:wrapSquare wrapText="bothSides"/>
+            <wp:docPr id="8" name="Picture 8" descr="Chart, box and whisker chart&#10;&#10;Description automatically generated"/>
+            <wp:cNvGraphicFramePr>
+              <a:graphicFrameLocks xmlns:a="http://schemas.openxmlformats.org/drawingml/2006/main" noChangeAspect="1"/>
+            </wp:cNvGraphicFramePr>
+            <a:graphic xmlns:a="http://schemas.openxmlformats.org/drawingml/2006/main">
+              <a:graphicData uri="http://schemas.openxmlformats.org/drawingml/2006/picture">
+                <pic:pic xmlns:pic="http://schemas.openxmlformats.org/drawingml/2006/picture">
+                  <pic:nvPicPr>
+                    <pic:cNvPr id="8" name="Picture 8" descr="Chart, box and whisker chart&#10;&#10;Description automatically generated"/>
+                    <pic:cNvPicPr/>
+                  </pic:nvPicPr>
+                  <pic:blipFill>
+                    <a:blip r:embed="rId10">
+                      <a:extLst>
+                        <a:ext uri="{28A0092B-C50C-407E-A947-70E740481C1C}">
+                          <a14:useLocalDpi xmlns:a14="http://schemas.microsoft.com/office/drawing/2010/main" val="0"/>
+                        </a:ext>
+                      </a:extLst>
+                    </a:blip>
+                    <a:stretch>
+                      <a:fillRect/>
+                    </a:stretch>
+                  </pic:blipFill>
+                  <pic:spPr>
+                    <a:xfrm>
+                      <a:off x="0" y="0"/>
+                      <a:ext cx="5721985" cy="4506595"/>
+                    </a:xfrm>
+                    <a:prstGeom prst="rect">
+                      <a:avLst/>
+                    </a:prstGeom>
+                  </pic:spPr>
+                </pic:pic>
+              </a:graphicData>
+            </a:graphic>
+            <wp14:sizeRelH relativeFrom="page">
+              <wp14:pctWidth>0</wp14:pctWidth>
+            </wp14:sizeRelH>
+            <wp14:sizeRelV relativeFrom="page">
+              <wp14:pctHeight>0</wp14:pctHeight>
+            </wp14:sizeRelV>
+          </wp:anchor>
+        </w:drawing>
+      </w:r>
+      <w:r>
+        <w:t xml:space="preserve">The visualisation of odds ratios and confidence intervals for the independent variables of model ‘m5’ can be observed in Figure X. </w:t>
+      </w:r>
+    </w:p>
+    <w:p>
+      <w:r>
+        <w:t xml:space="preserve">Figure X: Odds ratios (points) and confidence intervals (error bars) of each variable of model ‘m5’. </w:t>
+      </w:r>
+    </w:p>
+    <w:p/>
     <w:p>
       <w:pPr>
         <w:pStyle w:val="Heading2"/>
@@ -2032,6 +2178,19 @@
         <w:t>Task 14</w:t>
       </w:r>
     </w:p>
+    <w:p/>
+    <w:p>
+      <w:r>
+        <w:t xml:space="preserve">The mean value of ‘base_probs’ is </w:t>
+      </w:r>
+      <w:r>
+        <w:t>0.1759163</w:t>
+      </w:r>
+      <w:r>
+        <w:t xml:space="preserve">.  </w:t>
+      </w:r>
+    </w:p>
+    <w:p/>
     <w:p>
       <w:pPr>
         <w:pStyle w:val="Heading2"/>
@@ -2040,6 +2199,19 @@
         <w:t>Task 15</w:t>
       </w:r>
     </w:p>
+    <w:p/>
+    <w:p>
+      <w:r>
+        <w:t xml:space="preserve">Using a threshold value of 0.5 for the indicator variable ‘pred_conversion’, </w:t>
+      </w:r>
+      <w:r>
+        <w:t>1358</w:t>
+      </w:r>
+      <w:r>
+        <w:t xml:space="preserve"> users were predicted to convert. </w:t>
+      </w:r>
+    </w:p>
+    <w:p/>
     <w:p>
       <w:pPr>
         <w:pStyle w:val="Heading2"/>
@@ -2048,14 +2220,61 @@
         <w:t>Task 16</w:t>
       </w:r>
     </w:p>
-    <w:p>
-      <w:pPr>
-        <w:pStyle w:val="Heading2"/>
-      </w:pPr>
-      <w:r>
+    <w:p/>
+    <w:p>
+      <w:r>
+        <w:t>‘</w:t>
+      </w:r>
+      <w:proofErr w:type="gramStart"/>
+      <w:r>
+        <w:t>pred</w:t>
+      </w:r>
+      <w:proofErr w:type="gramEnd"/>
+      <w:r>
+        <w:t xml:space="preserve">_conversion’ has an accuracy of </w:t>
+      </w:r>
+      <w:r>
+        <w:t>84.237</w:t>
+      </w:r>
+      <w:r>
+        <w:t xml:space="preserve">% over ‘conversion’. </w:t>
+      </w:r>
+    </w:p>
+    <w:p/>
+    <w:p>
+      <w:pPr>
+        <w:rPr>
+          <w:rFonts w:eastAsiaTheme="majorEastAsia"/>
+          <w:sz w:val="24"/>
+          <w:szCs w:val="24"/>
+        </w:rPr>
+      </w:pPr>
+      <w:r>
+        <w:br w:type="page"/>
+      </w:r>
+    </w:p>
+    <w:p>
+      <w:pPr>
+        <w:pStyle w:val="Heading2"/>
+      </w:pPr>
+      <w:r>
+        <w:lastRenderedPageBreak/>
         <w:t>Task 17</w:t>
       </w:r>
     </w:p>
+    <w:p/>
+    <w:p>
+      <w:r>
+        <w:t xml:space="preserve">AUC metric for predictions made with model ‘m5’ is </w:t>
+      </w:r>
+      <w:r>
+        <w:t>0.774793</w:t>
+      </w:r>
+      <w:r>
+        <w:t xml:space="preserve">. </w:t>
+      </w:r>
+    </w:p>
+    <w:p/>
     <w:p>
       <w:pPr>
         <w:pStyle w:val="Heading2"/>
@@ -2064,6 +2283,22 @@
         <w:t>Task 18</w:t>
       </w:r>
     </w:p>
+    <w:p/>
+    <w:p>
+      <w:r>
+        <w:t xml:space="preserve">Upon increasing all users’ ‘total_pages_visited’ metric by one unit, i.e., one more page visited by all users, </w:t>
+      </w:r>
+      <w:r>
+        <w:t xml:space="preserve">and adding the new probabilities generated by the model to the dataset, the mean of the probabilities is </w:t>
+      </w:r>
+      <w:r>
+        <w:t>0.1759163</w:t>
+      </w:r>
+      <w:r>
+        <w:t xml:space="preserve">, which is identical to the figure calculated in Task 14. </w:t>
+      </w:r>
+    </w:p>
+    <w:p/>
     <w:p>
       <w:pPr>
         <w:pStyle w:val="Heading2"/>
@@ -2072,7 +2307,11 @@
         <w:t>Task 19</w:t>
       </w:r>
     </w:p>
-    <w:p>
+    <w:p/>
+    <w:p>
+      <w:r>
+        <w:t xml:space="preserve">Lift calculation for the difference between model ‘m5’ and the hypothetical scenario where all users visited an additional page yields the value 0, as probabilities are not impacted by an equivalent shift in all values of a variable. </w:t>
+      </w:r>
       <w:r>
         <w:br w:type="page"/>
       </w:r>

</xml_diff>

<commit_message>
p2t19 lift calc, changed report section
</commit_message>
<xml_diff>
--- a/MANM317_report.docx
+++ b/MANM317_report.docx
@@ -2310,7 +2310,19 @@
     <w:p/>
     <w:p>
       <w:r>
-        <w:t xml:space="preserve">Lift calculation for the difference between model ‘m5’ and the hypothetical scenario where all users visited an additional page yields the value 0, as probabilities are not impacted by an equivalent shift in all values of a variable. </w:t>
+        <w:t xml:space="preserve">Lift calculation for the difference between model ‘m5’ and the hypothetical scenario where all users visited an additional page yields the value </w:t>
+      </w:r>
+      <w:r>
+        <w:t>2.00377e-13</w:t>
+      </w:r>
+      <w:r>
+        <w:t xml:space="preserve">, </w:t>
+      </w:r>
+      <w:r>
+        <w:t xml:space="preserve">as probability calculations for the two models do not change much. </w:t>
+      </w:r>
+      <w:r>
+        <w:t xml:space="preserve">The value is very close to zero because a change that impacts all values of a variable equivalently should not change the probability calculations from the previous model. </w:t>
       </w:r>
       <w:r>
         <w:br w:type="page"/>

</xml_diff>

<commit_message>
report p3t16, added object prints, changed one comment
</commit_message>
<xml_diff>
--- a/MANM317_report.docx
+++ b/MANM317_report.docx
@@ -2528,7 +2528,31 @@
     <w:p/>
     <w:p>
       <w:r>
-        <w:t xml:space="preserve">The models ‘model1’ and ‘model2’ are not very different from each other. </w:t>
+        <w:t>The models ‘model1’ and ‘model2’ are not very different from each other</w:t>
+      </w:r>
+      <w:r>
+        <w:t>, as their log likelihood is only apart by 0.2. However, model ‘model1’ has the slight edge over model ‘model2’</w:t>
+      </w:r>
+      <w:r>
+        <w:t xml:space="preserve"> in log likelihood</w:t>
+      </w:r>
+      <w:r>
+        <w:t xml:space="preserve">, </w:t>
+      </w:r>
+      <w:r>
+        <w:t>and thus is the better choice.</w:t>
+      </w:r>
+    </w:p>
+    <w:p>
+      <w:pPr>
+        <w:rPr>
+          <w:rFonts w:eastAsiaTheme="majorEastAsia"/>
+          <w:sz w:val="24"/>
+          <w:szCs w:val="24"/>
+        </w:rPr>
+      </w:pPr>
+      <w:r>
+        <w:br w:type="page"/>
       </w:r>
     </w:p>
     <w:p>
@@ -2540,6 +2564,19 @@
         <w:t>Task 9</w:t>
       </w:r>
     </w:p>
+    <w:p/>
+    <w:p>
+      <w:r>
+        <w:t xml:space="preserve">Upon predicting the choice probabilities of different alternatives, the predicted probability of choosing the third alternative in the first choice set is </w:t>
+      </w:r>
+      <w:r>
+        <w:t>0.0284</w:t>
+      </w:r>
+      <w:r>
+        <w:t xml:space="preserve">, or 2.84%. </w:t>
+      </w:r>
+    </w:p>
+    <w:p/>
     <w:p>
       <w:pPr>
         <w:pStyle w:val="Heading2"/>
@@ -2548,6 +2585,19 @@
         <w:t>Task 10</w:t>
       </w:r>
     </w:p>
+    <w:p/>
+    <w:p>
+      <w:r>
+        <w:t>Upon computing the predicted alternatives for each choice using the maximum choice probabilities, the predic</w:t>
+      </w:r>
+      <w:r>
+        <w:t>ted</w:t>
+      </w:r>
+      <w:r>
+        <w:t xml:space="preserve"> alternative in the third choice set is 2. </w:t>
+      </w:r>
+    </w:p>
+    <w:p/>
     <w:p>
       <w:pPr>
         <w:pStyle w:val="Heading2"/>
@@ -2556,6 +2606,13 @@
         <w:t>Task 11</w:t>
       </w:r>
     </w:p>
+    <w:p/>
+    <w:p>
+      <w:r>
+        <w:t xml:space="preserve">Upon extracting the selected alternatives for each choice set, the selected alternative in the fifteenth choice set is 2. </w:t>
+      </w:r>
+    </w:p>
+    <w:p/>
     <w:p>
       <w:pPr>
         <w:pStyle w:val="Heading2"/>
@@ -2564,6 +2621,211 @@
         <w:t>Task 12</w:t>
       </w:r>
     </w:p>
+    <w:p/>
+    <w:p>
+      <w:r>
+        <w:t xml:space="preserve">The confusion matrix for model ‘model2’ can be observed in Table X. </w:t>
+      </w:r>
+    </w:p>
+    <w:p/>
+    <w:tbl>
+      <w:tblPr>
+        <w:tblStyle w:val="TableGrid"/>
+        <w:tblW w:w="0" w:type="auto"/>
+        <w:tblLook w:val="04A0" w:firstRow="1" w:lastRow="0" w:firstColumn="1" w:lastColumn="0" w:noHBand="0" w:noVBand="1"/>
+      </w:tblPr>
+      <w:tblGrid>
+        <w:gridCol w:w="2252"/>
+        <w:gridCol w:w="2252"/>
+        <w:gridCol w:w="2253"/>
+        <w:gridCol w:w="2253"/>
+      </w:tblGrid>
+      <w:tr>
+        <w:tc>
+          <w:tcPr>
+            <w:tcW w:w="2252" w:type="dxa"/>
+          </w:tcPr>
+          <w:p/>
+        </w:tc>
+        <w:tc>
+          <w:tcPr>
+            <w:tcW w:w="2252" w:type="dxa"/>
+          </w:tcPr>
+          <w:p>
+            <w:r>
+              <w:t>1</w:t>
+            </w:r>
+          </w:p>
+        </w:tc>
+        <w:tc>
+          <w:tcPr>
+            <w:tcW w:w="2253" w:type="dxa"/>
+          </w:tcPr>
+          <w:p>
+            <w:r>
+              <w:t>2</w:t>
+            </w:r>
+          </w:p>
+        </w:tc>
+        <w:tc>
+          <w:tcPr>
+            <w:tcW w:w="2253" w:type="dxa"/>
+          </w:tcPr>
+          <w:p>
+            <w:r>
+              <w:t>3</w:t>
+            </w:r>
+          </w:p>
+        </w:tc>
+      </w:tr>
+      <w:tr>
+        <w:tc>
+          <w:tcPr>
+            <w:tcW w:w="2252" w:type="dxa"/>
+          </w:tcPr>
+          <w:p>
+            <w:r>
+              <w:t>1</w:t>
+            </w:r>
+          </w:p>
+        </w:tc>
+        <w:tc>
+          <w:tcPr>
+            <w:tcW w:w="2252" w:type="dxa"/>
+          </w:tcPr>
+          <w:p>
+            <w:r>
+              <w:t>579</w:t>
+            </w:r>
+          </w:p>
+        </w:tc>
+        <w:tc>
+          <w:tcPr>
+            <w:tcW w:w="2253" w:type="dxa"/>
+          </w:tcPr>
+          <w:p>
+            <w:r>
+              <w:t>211</w:t>
+            </w:r>
+          </w:p>
+        </w:tc>
+        <w:tc>
+          <w:tcPr>
+            <w:tcW w:w="2253" w:type="dxa"/>
+          </w:tcPr>
+          <w:p>
+            <w:r>
+              <w:t>197</w:t>
+            </w:r>
+          </w:p>
+        </w:tc>
+      </w:tr>
+      <w:tr>
+        <w:tc>
+          <w:tcPr>
+            <w:tcW w:w="2252" w:type="dxa"/>
+          </w:tcPr>
+          <w:p>
+            <w:r>
+              <w:t>2</w:t>
+            </w:r>
+          </w:p>
+        </w:tc>
+        <w:tc>
+          <w:tcPr>
+            <w:tcW w:w="2252" w:type="dxa"/>
+          </w:tcPr>
+          <w:p>
+            <w:r>
+              <w:t>190</w:t>
+            </w:r>
+          </w:p>
+        </w:tc>
+        <w:tc>
+          <w:tcPr>
+            <w:tcW w:w="2253" w:type="dxa"/>
+          </w:tcPr>
+          <w:p>
+            <w:r>
+              <w:t>624</w:t>
+            </w:r>
+          </w:p>
+        </w:tc>
+        <w:tc>
+          <w:tcPr>
+            <w:tcW w:w="2253" w:type="dxa"/>
+          </w:tcPr>
+          <w:p>
+            <w:r>
+              <w:t>200</w:t>
+            </w:r>
+          </w:p>
+        </w:tc>
+      </w:tr>
+      <w:tr>
+        <w:tc>
+          <w:tcPr>
+            <w:tcW w:w="2252" w:type="dxa"/>
+          </w:tcPr>
+          <w:p>
+            <w:r>
+              <w:t>3</w:t>
+            </w:r>
+          </w:p>
+        </w:tc>
+        <w:tc>
+          <w:tcPr>
+            <w:tcW w:w="2252" w:type="dxa"/>
+          </w:tcPr>
+          <w:p>
+            <w:r>
+              <w:t>185</w:t>
+            </w:r>
+          </w:p>
+        </w:tc>
+        <w:tc>
+          <w:tcPr>
+            <w:tcW w:w="2253" w:type="dxa"/>
+          </w:tcPr>
+          <w:p>
+            <w:r>
+              <w:t>200</w:t>
+            </w:r>
+          </w:p>
+        </w:tc>
+        <w:tc>
+          <w:tcPr>
+            <w:tcW w:w="2253" w:type="dxa"/>
+          </w:tcPr>
+          <w:p>
+            <w:r>
+              <w:t>614</w:t>
+            </w:r>
+          </w:p>
+        </w:tc>
+      </w:tr>
+    </w:tbl>
+    <w:p>
+      <w:r>
+        <w:t xml:space="preserve">Table X: Confusion matrix for model ‘model2’. </w:t>
+      </w:r>
+    </w:p>
+    <w:p/>
+    <w:p>
+      <w:r>
+        <w:t xml:space="preserve">The accuracy of model ‘model2’ is </w:t>
+      </w:r>
+      <w:r>
+        <w:t>0.6056667</w:t>
+      </w:r>
+      <w:r>
+        <w:t>, or 60.57%. Compared to the expected baseline random prediction accuracy of 33%, model ‘model2’ is almost twice as good</w:t>
+      </w:r>
+      <w:r>
+        <w:t xml:space="preserve"> at making correct predictions. </w:t>
+      </w:r>
+    </w:p>
+    <w:p/>
     <w:p>
       <w:pPr>
         <w:pStyle w:val="Heading2"/>
@@ -2572,6 +2834,13 @@
         <w:t>Task 13</w:t>
       </w:r>
     </w:p>
+    <w:p/>
+    <w:p>
+      <w:r>
+        <w:t>Coding task.</w:t>
+      </w:r>
+    </w:p>
+    <w:p/>
     <w:p>
       <w:pPr>
         <w:pStyle w:val="Heading2"/>
@@ -2580,6 +2849,13 @@
         <w:t>Task 14</w:t>
       </w:r>
     </w:p>
+    <w:p/>
+    <w:p>
+      <w:r>
+        <w:t>Coding task.</w:t>
+      </w:r>
+    </w:p>
+    <w:p/>
     <w:p>
       <w:pPr>
         <w:pStyle w:val="Heading2"/>
@@ -2588,6 +2864,19 @@
         <w:t>Task 15</w:t>
       </w:r>
     </w:p>
+    <w:p/>
+    <w:p>
+      <w:r>
+        <w:t xml:space="preserve">The predicted market share for alternative four of the hypothetical market is </w:t>
+      </w:r>
+      <w:r>
+        <w:t>0.1445737</w:t>
+      </w:r>
+      <w:r>
+        <w:t xml:space="preserve">, or 14.46%. </w:t>
+      </w:r>
+    </w:p>
+    <w:p/>
     <w:p>
       <w:pPr>
         <w:pStyle w:val="Heading2"/>
@@ -2596,6 +2885,22 @@
         <w:t>Task 16</w:t>
       </w:r>
     </w:p>
+    <w:p/>
+    <w:p>
+      <w:r>
+        <w:t xml:space="preserve">Upon modifying the ‘cloud_services’ attribute for the fifth alternative in the hypothetical market, the predicted market share for alternative four increased to </w:t>
+      </w:r>
+      <w:r>
+        <w:t>0.1867029</w:t>
+      </w:r>
+      <w:r>
+        <w:t>, or 18.67%</w:t>
+      </w:r>
+      <w:r>
+        <w:t>.</w:t>
+      </w:r>
+    </w:p>
+    <w:p/>
     <w:p>
       <w:pPr>
         <w:pStyle w:val="Heading2"/>
@@ -2604,11 +2909,15 @@
         <w:t>Task 17</w:t>
       </w:r>
     </w:p>
-    <w:p>
-      <w:pPr>
-        <w:pStyle w:val="Heading2"/>
-      </w:pPr>
-      <w:r>
+    <w:p/>
+    <w:p/>
+    <w:p/>
+    <w:p>
+      <w:pPr>
+        <w:pStyle w:val="Heading2"/>
+      </w:pPr>
+      <w:r>
+        <w:lastRenderedPageBreak/>
         <w:t>Task 18</w:t>
       </w:r>
     </w:p>

</xml_diff>

<commit_message>
report p3t13, added concordance code
</commit_message>
<xml_diff>
--- a/MANM317_report.docx
+++ b/MANM317_report.docx
@@ -1417,6 +1417,9 @@
         <w:t>Task 11</w:t>
       </w:r>
     </w:p>
+    <w:p/>
+    <w:p/>
+    <w:p/>
     <w:p>
       <w:pPr>
         <w:pStyle w:val="Heading2"/>
@@ -1425,6 +1428,167 @@
         <w:t>Task 12</w:t>
       </w:r>
     </w:p>
+    <w:p/>
+    <w:p>
+      <w:r>
+        <w:t xml:space="preserve">Observation numbers for each </w:t>
+      </w:r>
+      <w:r>
+        <w:t xml:space="preserve">k-means </w:t>
+      </w:r>
+      <w:r>
+        <w:t>cluster of a five-cluster solution can be seen in Table X. 6</w:t>
+      </w:r>
+      <w:r>
+        <w:t>1</w:t>
+      </w:r>
+      <w:r>
+        <w:t xml:space="preserve"> observations were assigned to the largest cluster, </w:t>
+      </w:r>
+      <w:r>
+        <w:t>5</w:t>
+      </w:r>
+      <w:r>
+        <w:t xml:space="preserve">, and 17 observations were assigned to the smallest cluster, </w:t>
+      </w:r>
+      <w:r>
+        <w:t>2</w:t>
+      </w:r>
+      <w:r>
+        <w:t xml:space="preserve">. </w:t>
+      </w:r>
+    </w:p>
+    <w:p/>
+    <w:tbl>
+      <w:tblPr>
+        <w:tblStyle w:val="TableGrid"/>
+        <w:tblW w:w="0" w:type="auto"/>
+        <w:tblLook w:val="04A0" w:firstRow="1" w:lastRow="0" w:firstColumn="1" w:lastColumn="0" w:noHBand="0" w:noVBand="1"/>
+      </w:tblPr>
+      <w:tblGrid>
+        <w:gridCol w:w="1802"/>
+        <w:gridCol w:w="1802"/>
+        <w:gridCol w:w="1802"/>
+        <w:gridCol w:w="1802"/>
+        <w:gridCol w:w="1802"/>
+      </w:tblGrid>
+      <w:tr>
+        <w:tc>
+          <w:tcPr>
+            <w:tcW w:w="1802" w:type="dxa"/>
+          </w:tcPr>
+          <w:p>
+            <w:r>
+              <w:t>Cluster 1</w:t>
+            </w:r>
+          </w:p>
+        </w:tc>
+        <w:tc>
+          <w:tcPr>
+            <w:tcW w:w="1802" w:type="dxa"/>
+          </w:tcPr>
+          <w:p>
+            <w:r>
+              <w:t>Cluster 2</w:t>
+            </w:r>
+          </w:p>
+        </w:tc>
+        <w:tc>
+          <w:tcPr>
+            <w:tcW w:w="1802" w:type="dxa"/>
+          </w:tcPr>
+          <w:p>
+            <w:r>
+              <w:t>Cluster 3</w:t>
+            </w:r>
+          </w:p>
+        </w:tc>
+        <w:tc>
+          <w:tcPr>
+            <w:tcW w:w="1802" w:type="dxa"/>
+          </w:tcPr>
+          <w:p>
+            <w:r>
+              <w:t>Cluster 4</w:t>
+            </w:r>
+          </w:p>
+        </w:tc>
+        <w:tc>
+          <w:tcPr>
+            <w:tcW w:w="1802" w:type="dxa"/>
+          </w:tcPr>
+          <w:p>
+            <w:r>
+              <w:t>Cluster 5</w:t>
+            </w:r>
+          </w:p>
+        </w:tc>
+      </w:tr>
+      <w:tr>
+        <w:tc>
+          <w:tcPr>
+            <w:tcW w:w="1802" w:type="dxa"/>
+          </w:tcPr>
+          <w:p>
+            <w:r>
+              <w:t>60</w:t>
+            </w:r>
+          </w:p>
+        </w:tc>
+        <w:tc>
+          <w:tcPr>
+            <w:tcW w:w="1802" w:type="dxa"/>
+          </w:tcPr>
+          <w:p>
+            <w:r>
+              <w:t>17</w:t>
+            </w:r>
+          </w:p>
+        </w:tc>
+        <w:tc>
+          <w:tcPr>
+            <w:tcW w:w="1802" w:type="dxa"/>
+          </w:tcPr>
+          <w:p>
+            <w:r>
+              <w:t>33</w:t>
+            </w:r>
+          </w:p>
+        </w:tc>
+        <w:tc>
+          <w:tcPr>
+            <w:tcW w:w="1802" w:type="dxa"/>
+          </w:tcPr>
+          <w:p>
+            <w:r>
+              <w:t>29</w:t>
+            </w:r>
+          </w:p>
+        </w:tc>
+        <w:tc>
+          <w:tcPr>
+            <w:tcW w:w="1802" w:type="dxa"/>
+          </w:tcPr>
+          <w:p>
+            <w:r>
+              <w:t>61</w:t>
+            </w:r>
+          </w:p>
+        </w:tc>
+      </w:tr>
+    </w:tbl>
+    <w:p>
+      <w:r>
+        <w:t xml:space="preserve">Table X: Number of observations assigned to each cluster for a </w:t>
+      </w:r>
+      <w:r>
+        <w:t xml:space="preserve">k-means </w:t>
+      </w:r>
+      <w:r>
+        <w:t xml:space="preserve">five-cluster solution. </w:t>
+      </w:r>
+    </w:p>
+    <w:p/>
     <w:p>
       <w:pPr>
         <w:pStyle w:val="Heading2"/>
@@ -1433,7 +1597,19 @@
         <w:t>Task 13</w:t>
       </w:r>
     </w:p>
-    <w:p>
+    <w:p/>
+    <w:p>
+      <w:r>
+        <w:t>The hit rate between the two procedures is 99%. Only two observations were assigned different clusters, which is a behaviour that was also apparent in ‘</w:t>
+      </w:r>
+      <w:proofErr w:type="gramStart"/>
+      <w:r>
+        <w:t>as.kcca</w:t>
+      </w:r>
+      <w:proofErr w:type="gramEnd"/>
+      <w:r>
+        <w:t>’ method, where two observations were assigned to a cluster different than the hierarchical cluster assignments.</w:t>
+      </w:r>
       <w:r>
         <w:br w:type="page"/>
       </w:r>

</xml_diff>

<commit_message>
report p1t1, added graphs to pXt1
</commit_message>
<xml_diff>
--- a/MANM317_report.docx
+++ b/MANM317_report.docx
@@ -1,6 +1,6 @@
 
 <file path=word/document.xml><?xml version="1.0" encoding="utf-8"?>
-<w:document xmlns:wpc="http://schemas.microsoft.com/office/word/2010/wordprocessingCanvas" xmlns:cx="http://schemas.microsoft.com/office/drawing/2014/chartex" xmlns:cx1="http://schemas.microsoft.com/office/drawing/2015/9/8/chartex" xmlns:cx2="http://schemas.microsoft.com/office/drawing/2015/10/21/chartex" xmlns:cx3="http://schemas.microsoft.com/office/drawing/2016/5/9/chartex" xmlns:cx4="http://schemas.microsoft.com/office/drawing/2016/5/10/chartex" xmlns:cx5="http://schemas.microsoft.com/office/drawing/2016/5/11/chartex" xmlns:cx6="http://schemas.microsoft.com/office/drawing/2016/5/12/chartex" xmlns:cx7="http://schemas.microsoft.com/office/drawing/2016/5/13/chartex" xmlns:cx8="http://schemas.microsoft.com/office/drawing/2016/5/14/chartex" xmlns:mc="http://schemas.openxmlformats.org/markup-compatibility/2006" xmlns:aink="http://schemas.microsoft.com/office/drawing/2016/ink" xmlns:am3d="http://schemas.microsoft.com/office/drawing/2017/model3d" xmlns:o="urn:schemas-microsoft-com:office:office" xmlns:r="http://schemas.openxmlformats.org/officeDocument/2006/relationships" xmlns:m="http://schemas.openxmlformats.org/officeDocument/2006/math" xmlns:v="urn:schemas-microsoft-com:vml" xmlns:wp14="http://schemas.microsoft.com/office/word/2010/wordprocessingDrawing" xmlns:wp="http://schemas.openxmlformats.org/drawingml/2006/wordprocessingDrawing" xmlns:w10="urn:schemas-microsoft-com:office:word" xmlns:w="http://schemas.openxmlformats.org/wordprocessingml/2006/main" xmlns:w14="http://schemas.microsoft.com/office/word/2010/wordml" xmlns:w15="http://schemas.microsoft.com/office/word/2012/wordml" xmlns:w16cex="http://schemas.microsoft.com/office/word/2018/wordml/cex" xmlns:w16cid="http://schemas.microsoft.com/office/word/2016/wordml/cid" xmlns:w16="http://schemas.microsoft.com/office/word/2018/wordml" xmlns:w16sdtdh="http://schemas.microsoft.com/office/word/2020/wordml/sdtdatahash" xmlns:w16se="http://schemas.microsoft.com/office/word/2015/wordml/symex" xmlns:wpg="http://schemas.microsoft.com/office/word/2010/wordprocessingGroup" xmlns:wpi="http://schemas.microsoft.com/office/word/2010/wordprocessingInk" xmlns:wne="http://schemas.microsoft.com/office/word/2006/wordml" xmlns:wps="http://schemas.microsoft.com/office/word/2010/wordprocessingShape" mc:Ignorable="w14 w15 w16se w16cid w16 w16cex w16sdtdh wp14">
+<w:document xmlns:wpc="http://schemas.microsoft.com/office/word/2010/wordprocessingCanvas" xmlns:cx="http://schemas.microsoft.com/office/drawing/2014/chartex" xmlns:cx1="http://schemas.microsoft.com/office/drawing/2015/9/8/chartex" xmlns:cx2="http://schemas.microsoft.com/office/drawing/2015/10/21/chartex" xmlns:cx3="http://schemas.microsoft.com/office/drawing/2016/5/9/chartex" xmlns:cx4="http://schemas.microsoft.com/office/drawing/2016/5/10/chartex" xmlns:cx5="http://schemas.microsoft.com/office/drawing/2016/5/11/chartex" xmlns:cx6="http://schemas.microsoft.com/office/drawing/2016/5/12/chartex" xmlns:cx7="http://schemas.microsoft.com/office/drawing/2016/5/13/chartex" xmlns:cx8="http://schemas.microsoft.com/office/drawing/2016/5/14/chartex" xmlns:mc="http://schemas.openxmlformats.org/markup-compatibility/2006" xmlns:aink="http://schemas.microsoft.com/office/drawing/2016/ink" xmlns:am3d="http://schemas.microsoft.com/office/drawing/2017/model3d" xmlns:o="urn:schemas-microsoft-com:office:office" xmlns:oel="http://schemas.microsoft.com/office/2019/extlst" xmlns:r="http://schemas.openxmlformats.org/officeDocument/2006/relationships" xmlns:m="http://schemas.openxmlformats.org/officeDocument/2006/math" xmlns:v="urn:schemas-microsoft-com:vml" xmlns:wp14="http://schemas.microsoft.com/office/word/2010/wordprocessingDrawing" xmlns:wp="http://schemas.openxmlformats.org/drawingml/2006/wordprocessingDrawing" xmlns:w10="urn:schemas-microsoft-com:office:word" xmlns:w="http://schemas.openxmlformats.org/wordprocessingml/2006/main" xmlns:w14="http://schemas.microsoft.com/office/word/2010/wordml" xmlns:w15="http://schemas.microsoft.com/office/word/2012/wordml" xmlns:w16cex="http://schemas.microsoft.com/office/word/2018/wordml/cex" xmlns:w16cid="http://schemas.microsoft.com/office/word/2016/wordml/cid" xmlns:w16="http://schemas.microsoft.com/office/word/2018/wordml" xmlns:w16sdtdh="http://schemas.microsoft.com/office/word/2020/wordml/sdtdatahash" xmlns:w16se="http://schemas.microsoft.com/office/word/2015/wordml/symex" xmlns:wpg="http://schemas.microsoft.com/office/word/2010/wordprocessingGroup" xmlns:wpi="http://schemas.microsoft.com/office/word/2010/wordprocessingInk" xmlns:wne="http://schemas.microsoft.com/office/word/2006/wordml" xmlns:wps="http://schemas.microsoft.com/office/word/2010/wordprocessingShape" mc:Ignorable="w14 w15 w16se w16cid w16 w16cex w16sdtdh wp14">
   <w:body>
     <w:p>
       <w:pPr>
@@ -18,11 +18,109 @@
         <w:t>Task 1</w:t>
       </w:r>
     </w:p>
+    <w:p/>
+    <w:p>
+      <w:r>
+        <w:t xml:space="preserve">Variable ‘respondent_id’ is an </w:t>
+      </w:r>
+      <w:proofErr w:type="gramStart"/>
+      <w:r>
+        <w:t>identifier, and</w:t>
+      </w:r>
+      <w:proofErr w:type="gramEnd"/>
+      <w:r>
+        <w:t xml:space="preserve"> has a unique value for each respondent.</w:t>
+      </w:r>
+    </w:p>
+    <w:p/>
+    <w:p>
+      <w:r>
+        <w:t>‘variety_of_choice’ is an attitudinal variable that indicates the respondent’s opinion on the variety of choice when shopping for office equipment. The variable has a minimum value of 4, a maximum value of 10, with a mean of 7.565. This indicates that this group of respondents value variety of choice, as this attitudinal variable has the highest variable mean.</w:t>
+      </w:r>
+    </w:p>
+    <w:p/>
+    <w:p>
+      <w:r>
+        <w:t xml:space="preserve">‘electronics’ is an attitudinal variable that indicates the respondent’s opinion on electronics availability when shopping for office equipment. The variable has a minimum value of 1, a maximum value of 10, with a mean of 4.45. </w:t>
+      </w:r>
+    </w:p>
+    <w:p/>
+    <w:p>
+      <w:r>
+        <w:t>‘furniture’ is an attitudinal variable that indicates the respondent’s opinion on furniture availability when shopping for office equipment. The variable has a minimum value of 0, a maximum value of 9, with a mean of 3.27. This indicates that this group of respondents do not value furniture availability, as this attitudinal variable has the lowest variable mean.</w:t>
+      </w:r>
+    </w:p>
+    <w:p/>
+    <w:p>
+      <w:r>
+        <w:t xml:space="preserve">‘quality_of_service’ is an attitudinal variable that indicates the respondent’s opinion on </w:t>
+      </w:r>
+      <w:r>
+        <w:t>service quality when shopping for office equipment. The variable has a minimum value of 1, a maximum value of 9, with a mean of 3.53. This variable has a 3</w:t>
+      </w:r>
+      <w:r>
+        <w:rPr>
+          <w:vertAlign w:val="superscript"/>
+        </w:rPr>
+        <w:t>rd</w:t>
+      </w:r>
+      <w:r>
+        <w:t xml:space="preserve"> quartile value of 4, indicating that a small group of customers find service quality very important. </w:t>
+      </w:r>
+    </w:p>
+    <w:p/>
+    <w:p/>
+    <w:p>
+      <w:r>
+        <w:t xml:space="preserve">‘low_prices’ is an attitudinal variable that indicates the respondent’s opinion on prices when shopping for office equipment. The variable has a minimum value of 1, a maximum of 10 and a mean of 4.795. </w:t>
+      </w:r>
+    </w:p>
+    <w:p/>
+    <w:p>
+      <w:r>
+        <w:t xml:space="preserve">‘return_policy’ is an attitudinal variable that indicates the respondent’s opinion on the presence of a return policy when shopping for office equipment. The variable has a minimum of 1, a maximum of 10, with a mean of 4.25. </w:t>
+      </w:r>
+    </w:p>
+    <w:p/>
+    <w:p>
+      <w:r>
+        <w:t xml:space="preserve">‘professional’ variable describes whether the respondent is a professional or not. Only 68 out of 200 respondents are professionals (34%). </w:t>
+      </w:r>
+    </w:p>
+    <w:p/>
+    <w:p>
+      <w:r>
+        <w:t xml:space="preserve">‘income’ variable indicates how much the respondent earns in thousands per year, in pound sterling. </w:t>
+      </w:r>
+      <w:r>
+        <w:t xml:space="preserve">While the mean for ‘income’ is 32.17, the median is 19.5, indicating that most respondents earn very little, and a few respondents earn substantially more, with a maximum of 95. </w:t>
+      </w:r>
+    </w:p>
+    <w:p/>
+    <w:p>
+      <w:pPr>
+        <w:rPr>
+          <w:rFonts w:eastAsiaTheme="majorEastAsia"/>
+          <w:sz w:val="24"/>
+          <w:szCs w:val="24"/>
+        </w:rPr>
+      </w:pPr>
+      <w:r>
+        <w:t xml:space="preserve">‘age’ variable indicates the respondent’s age. </w:t>
+      </w:r>
+      <w:r>
+        <w:t xml:space="preserve">While the mean for ‘age’ is 32.52, the median is 27, indicating that respondents are concentrated below the age of 30 with the other half of respondents spread between the ages of 30 and 68. </w:t>
+      </w:r>
+      <w:r>
+        <w:br w:type="page"/>
+      </w:r>
+    </w:p>
     <w:p>
       <w:pPr>
         <w:pStyle w:val="Heading2"/>
       </w:pPr>
       <w:r>
+        <w:lastRenderedPageBreak/>
         <w:t>Task 2</w:t>
       </w:r>
     </w:p>
@@ -89,17 +187,20 @@
     <w:p/>
     <w:p>
       <w:r>
+        <w:rPr>
+          <w:noProof/>
+        </w:rPr>
         <w:drawing>
-          <wp:anchor distT="0" distB="0" distL="114300" distR="114300" simplePos="0" relativeHeight="251658240" behindDoc="0" locked="0" layoutInCell="1" allowOverlap="1" wp14:anchorId="72AF2752" wp14:editId="7D06356C">
+          <wp:anchor distT="0" distB="0" distL="114300" distR="114300" simplePos="0" relativeHeight="251658240" behindDoc="0" locked="0" layoutInCell="1" allowOverlap="1" wp14:anchorId="72AF2752" wp14:editId="15AA6DCF">
             <wp:simplePos x="0" y="0"/>
-            <wp:positionH relativeFrom="column">
-              <wp:posOffset>0</wp:posOffset>
+            <wp:positionH relativeFrom="margin">
+              <wp:align>right</wp:align>
             </wp:positionH>
             <wp:positionV relativeFrom="page">
-              <wp:posOffset>5118100</wp:posOffset>
+              <wp:posOffset>4527550</wp:posOffset>
             </wp:positionV>
             <wp:extent cx="5727700" cy="3221990"/>
-            <wp:effectExtent l="0" t="0" r="0" b="3810"/>
+            <wp:effectExtent l="0" t="0" r="6350" b="0"/>
             <wp:wrapSquare wrapText="bothSides"/>
             <wp:docPr id="2" name="Picture 2" descr="Chart&#10;&#10;Description automatically generated with medium confidence"/>
             <wp:cNvGraphicFramePr>
@@ -159,15 +260,34 @@
     </w:p>
     <w:p>
       <w:r>
-        <w:t xml:space="preserve">Figure X: Dendogram for hierarchical clustering algorithm. </w:t>
-      </w:r>
-    </w:p>
-    <w:p/>
-    <w:p/>
-    <w:p/>
-    <w:p/>
-    <w:p/>
-    <w:p/>
+        <w:t xml:space="preserve">Figure X: </w:t>
+      </w:r>
+      <w:proofErr w:type="spellStart"/>
+      <w:r>
+        <w:t>Dendogram</w:t>
+      </w:r>
+      <w:proofErr w:type="spellEnd"/>
+      <w:r>
+        <w:t xml:space="preserve"> for hierarchical clustering algorithm. </w:t>
+      </w:r>
+    </w:p>
+    <w:p/>
+    <w:p/>
+    <w:p/>
+    <w:p/>
+    <w:p/>
+    <w:p>
+      <w:pPr>
+        <w:rPr>
+          <w:rFonts w:eastAsiaTheme="majorEastAsia"/>
+          <w:sz w:val="24"/>
+          <w:szCs w:val="24"/>
+        </w:rPr>
+      </w:pPr>
+      <w:r>
+        <w:br w:type="page"/>
+      </w:r>
+    </w:p>
     <w:p>
       <w:pPr>
         <w:pStyle w:val="Heading2"/>
@@ -344,16 +464,16 @@
           <w:noProof/>
         </w:rPr>
         <w:drawing>
-          <wp:anchor distT="0" distB="0" distL="114300" distR="114300" simplePos="0" relativeHeight="251662336" behindDoc="0" locked="0" layoutInCell="1" allowOverlap="1" wp14:anchorId="13581B6F" wp14:editId="5B15C7FF">
+          <wp:anchor distT="0" distB="0" distL="114300" distR="114300" simplePos="0" relativeHeight="251662336" behindDoc="0" locked="0" layoutInCell="1" allowOverlap="1" wp14:anchorId="13581B6F" wp14:editId="7FF5A722">
             <wp:simplePos x="0" y="0"/>
-            <wp:positionH relativeFrom="column">
-              <wp:posOffset>-92075</wp:posOffset>
+            <wp:positionH relativeFrom="margin">
+              <wp:align>right</wp:align>
             </wp:positionH>
             <wp:positionV relativeFrom="page">
-              <wp:posOffset>3260725</wp:posOffset>
+              <wp:posOffset>3298825</wp:posOffset>
             </wp:positionV>
             <wp:extent cx="5727700" cy="4511675"/>
-            <wp:effectExtent l="0" t="0" r="0" b="0"/>
+            <wp:effectExtent l="0" t="0" r="6350" b="3175"/>
             <wp:wrapSquare wrapText="bothSides"/>
             <wp:docPr id="6" name="Picture 6" descr="Chart, bar chart&#10;&#10;Description automatically generated"/>
             <wp:cNvGraphicFramePr>
@@ -1074,37 +1194,7 @@
     <w:p/>
     <w:p>
       <w:r>
-        <w:t xml:space="preserve">Observation numbers for each cluster of a </w:t>
-      </w:r>
-      <w:r>
-        <w:t>five</w:t>
-      </w:r>
-      <w:r>
-        <w:t xml:space="preserve">-cluster solution can be seen in Table X. </w:t>
-      </w:r>
-      <w:r>
-        <w:t>60</w:t>
-      </w:r>
-      <w:r>
-        <w:t xml:space="preserve"> observations were assigned to the largest cluster, </w:t>
-      </w:r>
-      <w:r>
-        <w:t>2</w:t>
-      </w:r>
-      <w:r>
-        <w:t>, and</w:t>
-      </w:r>
-      <w:r>
-        <w:t xml:space="preserve"> 17</w:t>
-      </w:r>
-      <w:r>
-        <w:t xml:space="preserve"> observations were assigned to the smallest cluster, </w:t>
-      </w:r>
-      <w:r>
-        <w:t>3</w:t>
-      </w:r>
-      <w:r>
-        <w:t xml:space="preserve">. </w:t>
+        <w:t xml:space="preserve">Observation numbers for each cluster of a five-cluster solution can be seen in Table X. 60 observations were assigned to the largest cluster, 2, and 17 observations were assigned to the smallest cluster, 3. </w:t>
       </w:r>
     </w:p>
     <w:p/>
@@ -1228,13 +1318,7 @@
     </w:tbl>
     <w:p>
       <w:r>
-        <w:t xml:space="preserve">Table X: Number of observations assigned to each cluster for a </w:t>
-      </w:r>
-      <w:r>
-        <w:t>five</w:t>
-      </w:r>
-      <w:r>
-        <w:t xml:space="preserve">-cluster solution. </w:t>
+        <w:t xml:space="preserve">Table X: Number of observations assigned to each cluster for a five-cluster solution. </w:t>
       </w:r>
     </w:p>
     <w:p/>
@@ -1309,30 +1393,12 @@
         </w:drawing>
       </w:r>
       <w:r>
-        <w:t>The segment profile plot</w:t>
-      </w:r>
-      <w:r>
-        <w:t xml:space="preserve"> for a five-cluster solution,</w:t>
-      </w:r>
-      <w:r>
-        <w:t xml:space="preserve"> generated by the ‘flexclust’ package</w:t>
-      </w:r>
-      <w:r>
-        <w:t>,</w:t>
-      </w:r>
-      <w:r>
-        <w:t xml:space="preserve"> can be observed in Figure X.</w:t>
-      </w:r>
-    </w:p>
-    <w:p>
-      <w:r>
-        <w:t xml:space="preserve">Figure X: Segment profile plots for each cluster in a </w:t>
-      </w:r>
-      <w:r>
-        <w:t>five</w:t>
-      </w:r>
-      <w:r>
-        <w:t>-cluster solution.</w:t>
+        <w:t>The segment profile plot for a five-cluster solution, generated by the ‘flexclust’ package, can be observed in Figure X.</w:t>
+      </w:r>
+    </w:p>
+    <w:p>
+      <w:r>
+        <w:t>Figure X: Segment profile plots for each cluster in a five-cluster solution.</w:t>
       </w:r>
     </w:p>
     <w:p/>
@@ -1431,13 +1497,7 @@
     <w:p/>
     <w:p>
       <w:r>
-        <w:t xml:space="preserve">Observation numbers for each </w:t>
-      </w:r>
-      <w:r>
-        <w:t xml:space="preserve">k-means </w:t>
-      </w:r>
-      <w:r>
-        <w:t>cluster of a five-cluster solution can be seen in Table X. 6</w:t>
+        <w:t>Observation numbers for each k-means cluster of a five-cluster solution can be seen in Table X. 6</w:t>
       </w:r>
       <w:r>
         <w:t>1</w:t>
@@ -1579,13 +1639,7 @@
     </w:tbl>
     <w:p>
       <w:r>
-        <w:t xml:space="preserve">Table X: Number of observations assigned to each cluster for a </w:t>
-      </w:r>
-      <w:r>
-        <w:t xml:space="preserve">k-means </w:t>
-      </w:r>
-      <w:r>
-        <w:t xml:space="preserve">five-cluster solution. </w:t>
+        <w:t xml:space="preserve">Table X: Number of observations assigned to each cluster for a k-means five-cluster solution. </w:t>
       </w:r>
     </w:p>
     <w:p/>
@@ -1633,9 +1687,22 @@
     </w:p>
     <w:p>
       <w:pPr>
+        <w:rPr>
+          <w:rFonts w:eastAsiaTheme="majorEastAsia"/>
+          <w:sz w:val="24"/>
+          <w:szCs w:val="24"/>
+        </w:rPr>
+      </w:pPr>
+      <w:r>
+        <w:br w:type="page"/>
+      </w:r>
+    </w:p>
+    <w:p>
+      <w:pPr>
         <w:pStyle w:val="Heading2"/>
       </w:pPr>
       <w:r>
+        <w:lastRenderedPageBreak/>
         <w:t>Task 2</w:t>
       </w:r>
     </w:p>
@@ -1721,16 +1788,16 @@
           <w:noProof/>
         </w:rPr>
         <w:drawing>
-          <wp:anchor distT="0" distB="0" distL="114300" distR="114300" simplePos="0" relativeHeight="251661312" behindDoc="0" locked="0" layoutInCell="1" allowOverlap="1" wp14:anchorId="4D257350" wp14:editId="3C0EB97C">
+          <wp:anchor distT="0" distB="0" distL="114300" distR="114300" simplePos="0" relativeHeight="251661312" behindDoc="0" locked="0" layoutInCell="1" allowOverlap="1" wp14:anchorId="4D257350" wp14:editId="099B0CEB">
             <wp:simplePos x="0" y="0"/>
-            <wp:positionH relativeFrom="column">
-              <wp:posOffset>-63500</wp:posOffset>
+            <wp:positionH relativeFrom="margin">
+              <wp:align>right</wp:align>
             </wp:positionH>
             <wp:positionV relativeFrom="paragraph">
-              <wp:posOffset>346075</wp:posOffset>
+              <wp:posOffset>336550</wp:posOffset>
             </wp:positionV>
             <wp:extent cx="5726048" cy="4507200"/>
-            <wp:effectExtent l="0" t="0" r="1905" b="1905"/>
+            <wp:effectExtent l="0" t="0" r="8255" b="8255"/>
             <wp:wrapSquare wrapText="bothSides"/>
             <wp:docPr id="5" name="Picture 5" descr="Chart, bar chart&#10;&#10;Description automatically generated"/>
             <wp:cNvGraphicFramePr>
@@ -1788,6 +1855,8 @@
         <w:t>Figure X: Double decker mosaic plot for effect of discount over conversion, by source type.</w:t>
       </w:r>
     </w:p>
+    <w:p/>
+    <w:p/>
     <w:p>
       <w:r>
         <w:lastRenderedPageBreak/>
@@ -1842,22 +1911,143 @@
     <w:p/>
     <w:p>
       <w:r>
+        <w:t xml:space="preserve">The coefficient estimate of ‘sourcedirect’ for model ‘m2’ is </w:t>
+      </w:r>
+      <w:r>
+        <w:t>0.69434</w:t>
+      </w:r>
+      <w:r>
+        <w:t xml:space="preserve">. The sign is positive. The coefficient is statistically significant </w:t>
+      </w:r>
+      <w:r>
+        <w:t>at 99.999%</w:t>
+      </w:r>
+      <w:r>
+        <w:t xml:space="preserve"> level. </w:t>
+      </w:r>
+    </w:p>
+    <w:p/>
+    <w:p>
+      <w:r>
+        <w:t xml:space="preserve">The coefficient estimate of ‘sourcesearch’ for model ‘m2’ is </w:t>
+      </w:r>
+      <w:r>
+        <w:t>0.73645</w:t>
+      </w:r>
+      <w:r>
+        <w:t xml:space="preserve">. The sign is positive. The coefficient is statistically significant </w:t>
+      </w:r>
+      <w:r>
+        <w:t>at 99.999%</w:t>
+      </w:r>
+      <w:r>
+        <w:t xml:space="preserve"> level. </w:t>
+      </w:r>
+    </w:p>
+    <w:p/>
+    <w:p>
+      <w:pPr>
+        <w:pStyle w:val="Heading2"/>
+      </w:pPr>
+      <w:r>
+        <w:t>Task 7</w:t>
+      </w:r>
+    </w:p>
+    <w:p/>
+    <w:p>
+      <w:r>
+        <w:t xml:space="preserve">The odds ratio for ‘sourcedirect’ is </w:t>
+      </w:r>
+      <w:r>
+        <w:t>2.00238016</w:t>
+      </w:r>
+      <w:r>
+        <w:t>. This means that if the ecommerce user accessed the ecommerce website directly, they were 2 times more likely to make a purchase, compared to users that accessed the ecommerce website through another source.</w:t>
+      </w:r>
+    </w:p>
+    <w:p/>
+    <w:p>
+      <w:r>
+        <w:t xml:space="preserve">The odds ratio for ‘sourcesearch’ is </w:t>
+      </w:r>
+      <w:r>
+        <w:t>2.08849965</w:t>
+      </w:r>
+      <w:r>
+        <w:t xml:space="preserve">. This means that if the ecommerce user accessed the ecommerce website </w:t>
+      </w:r>
+      <w:r>
+        <w:t>through a search</w:t>
+      </w:r>
+      <w:r>
+        <w:t>, they were 2 times more likely to make a purchase, compared to users that accessed the ecommerce website through another source.</w:t>
+      </w:r>
+    </w:p>
+    <w:p/>
+    <w:p>
+      <w:pPr>
+        <w:pStyle w:val="Heading2"/>
+      </w:pPr>
+      <w:r>
+        <w:t>Task 8</w:t>
+      </w:r>
+    </w:p>
+    <w:p/>
+    <w:p>
+      <w:r>
         <w:t>The coefficient estimate of ‘</w:t>
       </w:r>
-      <w:r>
-        <w:t>sourcedirect</w:t>
-      </w:r>
+      <w:proofErr w:type="gramStart"/>
+      <w:r>
+        <w:t>discountyes:sourcedirect</w:t>
+      </w:r>
+      <w:proofErr w:type="gramEnd"/>
       <w:r>
         <w:t>’ for model ‘m</w:t>
       </w:r>
       <w:r>
-        <w:t>2</w:t>
+        <w:t>3</w:t>
       </w:r>
       <w:r>
         <w:t xml:space="preserve">’ is </w:t>
       </w:r>
       <w:r>
-        <w:t>0.69434</w:t>
+        <w:t>0.30445</w:t>
+      </w:r>
+      <w:r>
+        <w:t xml:space="preserve">. The sign is positive. The coefficient is </w:t>
+      </w:r>
+      <w:r>
+        <w:t xml:space="preserve">statistically significant </w:t>
+      </w:r>
+      <w:r>
+        <w:t>at 90% level</w:t>
+      </w:r>
+      <w:r>
+        <w:t>.</w:t>
+      </w:r>
+    </w:p>
+    <w:p/>
+    <w:p>
+      <w:r>
+        <w:t>The coefficient estimate of ‘</w:t>
+      </w:r>
+      <w:proofErr w:type="gramStart"/>
+      <w:r>
+        <w:t>discountyes:sourcesearch</w:t>
+      </w:r>
+      <w:proofErr w:type="gramEnd"/>
+      <w:r>
+        <w:t>’ for model ‘m</w:t>
+      </w:r>
+      <w:r>
+        <w:t>3</w:t>
+      </w:r>
+      <w:r>
+        <w:t xml:space="preserve">’ is </w:t>
+      </w:r>
+      <w:r>
+        <w:t>1.30923</w:t>
       </w:r>
       <w:r>
         <w:t xml:space="preserve">. The sign is positive. The coefficient is statistically significant </w:t>
@@ -1871,268 +2061,81 @@
     </w:p>
     <w:p/>
     <w:p>
-      <w:r>
-        <w:t>The coefficient estimate of ‘</w:t>
-      </w:r>
-      <w:r>
-        <w:t>sourcesearch</w:t>
-      </w:r>
-      <w:r>
-        <w:t xml:space="preserve">’ for model ‘m2’ is </w:t>
-      </w:r>
-      <w:r>
-        <w:t>0.73645</w:t>
-      </w:r>
-      <w:r>
-        <w:t xml:space="preserve">. The sign is positive. The coefficient is statistically significant </w:t>
-      </w:r>
-      <w:r>
-        <w:t>at 99.999%</w:t>
-      </w:r>
-      <w:r>
-        <w:t xml:space="preserve"> level. </w:t>
-      </w:r>
-    </w:p>
-    <w:p/>
-    <w:p>
       <w:pPr>
         <w:pStyle w:val="Heading2"/>
       </w:pPr>
       <w:r>
-        <w:t>Task 7</w:t>
-      </w:r>
-    </w:p>
-    <w:p/>
-    <w:p>
-      <w:r>
-        <w:t>The odds ratio for ‘</w:t>
-      </w:r>
-      <w:r>
-        <w:t>sourcedirect</w:t>
-      </w:r>
-      <w:r>
-        <w:t xml:space="preserve">’ is </w:t>
-      </w:r>
-      <w:r>
-        <w:t>2.00238016</w:t>
+        <w:t>Task 9</w:t>
+      </w:r>
+    </w:p>
+    <w:p/>
+    <w:p>
+      <w:r>
+        <w:t>The 95% confidence interval for the odds ratio for ‘</w:t>
+      </w:r>
+      <w:proofErr w:type="gramStart"/>
+      <w:r>
+        <w:t>discountyes:sourcedirect</w:t>
+      </w:r>
+      <w:proofErr w:type="gramEnd"/>
+      <w:r>
+        <w:t xml:space="preserve">’ is between </w:t>
+      </w:r>
+      <w:r>
+        <w:t>0.9561778</w:t>
+      </w:r>
+      <w:r>
+        <w:t xml:space="preserve"> and </w:t>
+      </w:r>
+      <w:r>
+        <w:t>1.9205866</w:t>
+      </w:r>
+      <w:r>
+        <w:t xml:space="preserve">. This means that the middle 95% of users were </w:t>
+      </w:r>
+      <w:r>
+        <w:t>0.95</w:t>
+      </w:r>
+      <w:r>
+        <w:t xml:space="preserve"> to </w:t>
+      </w:r>
+      <w:r>
+        <w:t>1.92</w:t>
+      </w:r>
+      <w:r>
+        <w:t xml:space="preserve"> times more likely to make a purchase if they were offered a discount</w:t>
+      </w:r>
+      <w:r>
+        <w:t xml:space="preserve"> and if they accessed the ecommerce website directly</w:t>
+      </w:r>
+      <w:r>
+        <w:t>, compared to users that were not offered this discount</w:t>
+      </w:r>
+      <w:r>
+        <w:t xml:space="preserve"> and/or accessed the ecommerce website through other channels</w:t>
       </w:r>
       <w:r>
         <w:t xml:space="preserve">. </w:t>
       </w:r>
-      <w:r>
-        <w:t>This means that if the ecommerce user accessed the ecommerce website directly</w:t>
-      </w:r>
-      <w:r>
-        <w:t xml:space="preserve">, they were </w:t>
-      </w:r>
-      <w:r>
-        <w:t>2</w:t>
-      </w:r>
-      <w:r>
-        <w:t xml:space="preserve"> times more likely to make a purchase, compared to users that </w:t>
-      </w:r>
-      <w:r>
-        <w:t>accessed the ecommerce website through another source.</w:t>
-      </w:r>
-    </w:p>
-    <w:p/>
-    <w:p>
-      <w:r>
-        <w:t>The odds ratio for ‘source</w:t>
-      </w:r>
-      <w:r>
-        <w:t>search</w:t>
-      </w:r>
-      <w:r>
-        <w:t xml:space="preserve">’ is </w:t>
-      </w:r>
-      <w:r>
-        <w:t>2.08849965</w:t>
-      </w:r>
-      <w:r>
-        <w:t xml:space="preserve">. This means that if the ecommerce user accessed the ecommerce website </w:t>
-      </w:r>
-      <w:r>
-        <w:t>through a search</w:t>
-      </w:r>
-      <w:r>
-        <w:t>, they were 2 times more likely to make a purchase, compared to users that accessed the ecommerce website through another source.</w:t>
-      </w:r>
-    </w:p>
-    <w:p/>
-    <w:p>
-      <w:pPr>
-        <w:pStyle w:val="Heading2"/>
-      </w:pPr>
-      <w:r>
-        <w:t>Task 8</w:t>
-      </w:r>
-    </w:p>
-    <w:p/>
-    <w:p>
-      <w:r>
-        <w:t xml:space="preserve">The coefficient </w:t>
+    </w:p>
+    <w:p/>
+    <w:p>
+      <w:r>
+        <w:t>The 95% confidence interval for the odds ratio for ‘</w:t>
       </w:r>
       <w:proofErr w:type="gramStart"/>
       <w:r>
-        <w:t>estimate</w:t>
+        <w:t>discountyes:sourcesearch</w:t>
       </w:r>
       <w:proofErr w:type="gramEnd"/>
       <w:r>
-        <w:t xml:space="preserve"> of ‘</w:t>
-      </w:r>
-      <w:r>
-        <w:t>discountyes:sourcedirect</w:t>
-      </w:r>
-      <w:r>
-        <w:t>’ for model ‘m</w:t>
-      </w:r>
-      <w:r>
-        <w:t>3</w:t>
-      </w:r>
-      <w:r>
-        <w:t xml:space="preserve">’ is </w:t>
-      </w:r>
-      <w:r>
-        <w:t>0.30445</w:t>
-      </w:r>
-      <w:r>
-        <w:t xml:space="preserve">. The sign is positive. The coefficient is </w:t>
-      </w:r>
-      <w:r>
-        <w:t xml:space="preserve">statistically significant </w:t>
-      </w:r>
-      <w:r>
-        <w:t>at 90% level</w:t>
-      </w:r>
-      <w:r>
-        <w:t>.</w:t>
-      </w:r>
-    </w:p>
-    <w:p/>
-    <w:p>
-      <w:r>
-        <w:t>The coefficient estimate of ‘</w:t>
-      </w:r>
-      <w:proofErr w:type="gramStart"/>
-      <w:r>
-        <w:t>discountyes:sourcesearch</w:t>
-      </w:r>
-      <w:proofErr w:type="gramEnd"/>
-      <w:r>
-        <w:t>’ for model ‘m</w:t>
-      </w:r>
-      <w:r>
-        <w:t>3</w:t>
-      </w:r>
-      <w:r>
-        <w:t xml:space="preserve">’ is </w:t>
-      </w:r>
-      <w:r>
-        <w:t>1.30923</w:t>
-      </w:r>
-      <w:r>
-        <w:t xml:space="preserve">. The sign is positive. The coefficient is statistically significant </w:t>
-      </w:r>
-      <w:r>
-        <w:t>at 99.999%</w:t>
-      </w:r>
-      <w:r>
-        <w:t xml:space="preserve"> level. </w:t>
-      </w:r>
-    </w:p>
-    <w:p/>
-    <w:p>
-      <w:pPr>
-        <w:pStyle w:val="Heading2"/>
-      </w:pPr>
-      <w:r>
-        <w:t>Task 9</w:t>
-      </w:r>
-    </w:p>
-    <w:p/>
-    <w:p>
-      <w:r>
-        <w:t>The 95% confidence interval for the odds ratio for ‘</w:t>
-      </w:r>
-      <w:proofErr w:type="gramStart"/>
-      <w:r>
-        <w:t>discountyes</w:t>
-      </w:r>
-      <w:r>
-        <w:t>:sourcedirect</w:t>
-      </w:r>
-      <w:proofErr w:type="gramEnd"/>
-      <w:r>
-        <w:t xml:space="preserve">’ is </w:t>
-      </w:r>
-      <w:r>
-        <w:t xml:space="preserve">between </w:t>
-      </w:r>
-      <w:r>
-        <w:t>0.9561778</w:t>
-      </w:r>
-      <w:r>
-        <w:t xml:space="preserve"> </w:t>
-      </w:r>
-      <w:r>
-        <w:t xml:space="preserve">and </w:t>
-      </w:r>
-      <w:r>
-        <w:t>1.9205866</w:t>
-      </w:r>
-      <w:r>
-        <w:t xml:space="preserve">. This means that the middle 95% of users were </w:t>
-      </w:r>
-      <w:r>
-        <w:t>0.95</w:t>
-      </w:r>
-      <w:r>
-        <w:t xml:space="preserve"> to </w:t>
-      </w:r>
-      <w:r>
-        <w:t>1.92</w:t>
-      </w:r>
-      <w:r>
-        <w:t xml:space="preserve"> times more likely to make a purchase if they were offered a discount</w:t>
-      </w:r>
-      <w:r>
-        <w:t xml:space="preserve"> and if they accessed the ecommerce website directly</w:t>
-      </w:r>
-      <w:r>
-        <w:t>, compared to users that were not offered this discount</w:t>
-      </w:r>
-      <w:r>
-        <w:t xml:space="preserve"> and/or accessed the ecommerce website through other channels</w:t>
-      </w:r>
-      <w:r>
-        <w:t xml:space="preserve">. </w:t>
-      </w:r>
-    </w:p>
-    <w:p/>
-    <w:p>
-      <w:r>
-        <w:t>The 95% confidence interval for the odds ratio for ‘</w:t>
-      </w:r>
-      <w:proofErr w:type="gramStart"/>
-      <w:r>
-        <w:t>discountyes:sourc</w:t>
-      </w:r>
-      <w:r>
-        <w:t>esearch</w:t>
-      </w:r>
-      <w:proofErr w:type="gramEnd"/>
-      <w:r>
         <w:t xml:space="preserve">’ is between </w:t>
       </w:r>
       <w:r>
         <w:t>2.7653813</w:t>
       </w:r>
       <w:r>
-        <w:t xml:space="preserve"> </w:t>
-      </w:r>
-      <w:r>
-        <w:t xml:space="preserve">and </w:t>
+        <w:t xml:space="preserve"> and </w:t>
       </w:r>
       <w:r>
         <w:t>4.9569491</w:t>
@@ -2526,9 +2529,22 @@
     <w:p/>
     <w:p>
       <w:pPr>
+        <w:rPr>
+          <w:rFonts w:eastAsiaTheme="majorEastAsia"/>
+          <w:sz w:val="24"/>
+          <w:szCs w:val="24"/>
+        </w:rPr>
+      </w:pPr>
+      <w:r>
+        <w:br w:type="page"/>
+      </w:r>
+    </w:p>
+    <w:p>
+      <w:pPr>
         <w:pStyle w:val="Heading2"/>
       </w:pPr>
       <w:r>
+        <w:lastRenderedPageBreak/>
         <w:t>Task 2</w:t>
       </w:r>
     </w:p>
@@ -3135,10 +3151,7 @@
           </w:tcPr>
           <w:p>
             <w:r>
-              <w:t xml:space="preserve">Alternative </w:t>
-            </w:r>
-            <w:r>
-              <w:t>2</w:t>
+              <w:t>Alternative 2</w:t>
             </w:r>
           </w:p>
         </w:tc>
@@ -3148,10 +3161,7 @@
           </w:tcPr>
           <w:p>
             <w:r>
-              <w:t xml:space="preserve">Alternative </w:t>
-            </w:r>
-            <w:r>
-              <w:t>3</w:t>
+              <w:t>Alternative 3</w:t>
             </w:r>
           </w:p>
         </w:tc>
@@ -3161,10 +3171,7 @@
           </w:tcPr>
           <w:p>
             <w:r>
-              <w:t xml:space="preserve">Alternative </w:t>
-            </w:r>
-            <w:r>
-              <w:t>4</w:t>
+              <w:t>Alternative 4</w:t>
             </w:r>
           </w:p>
         </w:tc>
@@ -3174,10 +3181,7 @@
           </w:tcPr>
           <w:p>
             <w:r>
-              <w:t xml:space="preserve">Alternative </w:t>
-            </w:r>
-            <w:r>
-              <w:t>5</w:t>
+              <w:t>Alternative 5</w:t>
             </w:r>
           </w:p>
         </w:tc>
@@ -3285,13 +3289,7 @@
         <w:t>£1.23</w:t>
       </w:r>
       <w:r>
-        <w:t xml:space="preserve"> </w:t>
-      </w:r>
-      <w:r>
-        <w:t xml:space="preserve">more per month for </w:t>
-      </w:r>
-      <w:r>
-        <w:t>an upgrade from 30GB to 2000GB cloud storage.</w:t>
+        <w:t xml:space="preserve"> more per month for an upgrade from 30GB to 2000GB cloud storage.</w:t>
       </w:r>
     </w:p>
     <w:p/>
@@ -3312,16 +3310,10 @@
         <w:t>£</w:t>
       </w:r>
       <w:r>
-        <w:t xml:space="preserve"> </w:t>
-      </w:r>
-      <w:r>
-        <w:t>5.4</w:t>
-      </w:r>
-      <w:r>
-        <w:t>5</w:t>
-      </w:r>
-      <w:r>
-        <w:t xml:space="preserve"> more per month for an upgrade from </w:t>
+        <w:t xml:space="preserve"> 5.4</w:t>
+      </w:r>
+      <w:r>
+        <w:t xml:space="preserve">5 more per month for an upgrade from </w:t>
       </w:r>
       <w:r>
         <w:t>2000</w:t>
@@ -3347,7 +3339,7 @@
 </file>
 
 <file path=word/numbering.xml><?xml version="1.0" encoding="utf-8"?>
-<w:numbering xmlns:wpc="http://schemas.microsoft.com/office/word/2010/wordprocessingCanvas" xmlns:cx="http://schemas.microsoft.com/office/drawing/2014/chartex" xmlns:cx1="http://schemas.microsoft.com/office/drawing/2015/9/8/chartex" xmlns:cx2="http://schemas.microsoft.com/office/drawing/2015/10/21/chartex" xmlns:cx3="http://schemas.microsoft.com/office/drawing/2016/5/9/chartex" xmlns:cx4="http://schemas.microsoft.com/office/drawing/2016/5/10/chartex" xmlns:cx5="http://schemas.microsoft.com/office/drawing/2016/5/11/chartex" xmlns:cx6="http://schemas.microsoft.com/office/drawing/2016/5/12/chartex" xmlns:cx7="http://schemas.microsoft.com/office/drawing/2016/5/13/chartex" xmlns:cx8="http://schemas.microsoft.com/office/drawing/2016/5/14/chartex" xmlns:mc="http://schemas.openxmlformats.org/markup-compatibility/2006" xmlns:aink="http://schemas.microsoft.com/office/drawing/2016/ink" xmlns:am3d="http://schemas.microsoft.com/office/drawing/2017/model3d" xmlns:o="urn:schemas-microsoft-com:office:office" xmlns:r="http://schemas.openxmlformats.org/officeDocument/2006/relationships" xmlns:m="http://schemas.openxmlformats.org/officeDocument/2006/math" xmlns:v="urn:schemas-microsoft-com:vml" xmlns:wp14="http://schemas.microsoft.com/office/word/2010/wordprocessingDrawing" xmlns:wp="http://schemas.openxmlformats.org/drawingml/2006/wordprocessingDrawing" xmlns:w10="urn:schemas-microsoft-com:office:word" xmlns:w="http://schemas.openxmlformats.org/wordprocessingml/2006/main" xmlns:w14="http://schemas.microsoft.com/office/word/2010/wordml" xmlns:w15="http://schemas.microsoft.com/office/word/2012/wordml" xmlns:w16cex="http://schemas.microsoft.com/office/word/2018/wordml/cex" xmlns:w16cid="http://schemas.microsoft.com/office/word/2016/wordml/cid" xmlns:w16="http://schemas.microsoft.com/office/word/2018/wordml" xmlns:w16sdtdh="http://schemas.microsoft.com/office/word/2020/wordml/sdtdatahash" xmlns:w16se="http://schemas.microsoft.com/office/word/2015/wordml/symex" xmlns:wpg="http://schemas.microsoft.com/office/word/2010/wordprocessingGroup" xmlns:wpi="http://schemas.microsoft.com/office/word/2010/wordprocessingInk" xmlns:wne="http://schemas.microsoft.com/office/word/2006/wordml" xmlns:wps="http://schemas.microsoft.com/office/word/2010/wordprocessingShape" mc:Ignorable="w14 w15 w16se w16cid w16 w16cex w16sdtdh wp14">
+<w:numbering xmlns:wpc="http://schemas.microsoft.com/office/word/2010/wordprocessingCanvas" xmlns:cx="http://schemas.microsoft.com/office/drawing/2014/chartex" xmlns:cx1="http://schemas.microsoft.com/office/drawing/2015/9/8/chartex" xmlns:cx2="http://schemas.microsoft.com/office/drawing/2015/10/21/chartex" xmlns:cx3="http://schemas.microsoft.com/office/drawing/2016/5/9/chartex" xmlns:cx4="http://schemas.microsoft.com/office/drawing/2016/5/10/chartex" xmlns:cx5="http://schemas.microsoft.com/office/drawing/2016/5/11/chartex" xmlns:cx6="http://schemas.microsoft.com/office/drawing/2016/5/12/chartex" xmlns:cx7="http://schemas.microsoft.com/office/drawing/2016/5/13/chartex" xmlns:cx8="http://schemas.microsoft.com/office/drawing/2016/5/14/chartex" xmlns:mc="http://schemas.openxmlformats.org/markup-compatibility/2006" xmlns:aink="http://schemas.microsoft.com/office/drawing/2016/ink" xmlns:am3d="http://schemas.microsoft.com/office/drawing/2017/model3d" xmlns:o="urn:schemas-microsoft-com:office:office" xmlns:oel="http://schemas.microsoft.com/office/2019/extlst" xmlns:r="http://schemas.openxmlformats.org/officeDocument/2006/relationships" xmlns:m="http://schemas.openxmlformats.org/officeDocument/2006/math" xmlns:v="urn:schemas-microsoft-com:vml" xmlns:wp14="http://schemas.microsoft.com/office/word/2010/wordprocessingDrawing" xmlns:wp="http://schemas.openxmlformats.org/drawingml/2006/wordprocessingDrawing" xmlns:w10="urn:schemas-microsoft-com:office:word" xmlns:w="http://schemas.openxmlformats.org/wordprocessingml/2006/main" xmlns:w14="http://schemas.microsoft.com/office/word/2010/wordml" xmlns:w15="http://schemas.microsoft.com/office/word/2012/wordml" xmlns:w16cex="http://schemas.microsoft.com/office/word/2018/wordml/cex" xmlns:w16cid="http://schemas.microsoft.com/office/word/2016/wordml/cid" xmlns:w16="http://schemas.microsoft.com/office/word/2018/wordml" xmlns:w16sdtdh="http://schemas.microsoft.com/office/word/2020/wordml/sdtdatahash" xmlns:w16se="http://schemas.microsoft.com/office/word/2015/wordml/symex" xmlns:wpg="http://schemas.microsoft.com/office/word/2010/wordprocessingGroup" xmlns:wpi="http://schemas.microsoft.com/office/word/2010/wordprocessingInk" xmlns:wne="http://schemas.microsoft.com/office/word/2006/wordml" xmlns:wps="http://schemas.microsoft.com/office/word/2010/wordprocessingShape" mc:Ignorable="w14 w15 w16se w16cid w16 w16cex w16sdtdh wp14">
   <w:abstractNum w:abstractNumId="0" w15:restartNumberingAfterBreak="0">
     <w:nsid w:val="045B363D"/>
     <w:multiLevelType w:val="multilevel"/>
@@ -4640,6 +4632,7 @@
   <w:style w:type="character" w:default="1" w:styleId="DefaultParagraphFont">
     <w:name w:val="Default Paragraph Font"/>
     <w:uiPriority w:val="1"/>
+    <w:semiHidden/>
     <w:unhideWhenUsed/>
   </w:style>
   <w:style w:type="table" w:default="1" w:styleId="TableNormal">

</xml_diff>

<commit_message>
complete report bar graphs for pXt1, reordered code
</commit_message>
<xml_diff>
--- a/MANM317_report.docx
+++ b/MANM317_report.docx
@@ -1,6 +1,6 @@
 
 <file path=word/document.xml><?xml version="1.0" encoding="utf-8"?>
-<w:document xmlns:wpc="http://schemas.microsoft.com/office/word/2010/wordprocessingCanvas" xmlns:cx="http://schemas.microsoft.com/office/drawing/2014/chartex" xmlns:cx1="http://schemas.microsoft.com/office/drawing/2015/9/8/chartex" xmlns:cx2="http://schemas.microsoft.com/office/drawing/2015/10/21/chartex" xmlns:cx3="http://schemas.microsoft.com/office/drawing/2016/5/9/chartex" xmlns:cx4="http://schemas.microsoft.com/office/drawing/2016/5/10/chartex" xmlns:cx5="http://schemas.microsoft.com/office/drawing/2016/5/11/chartex" xmlns:cx6="http://schemas.microsoft.com/office/drawing/2016/5/12/chartex" xmlns:cx7="http://schemas.microsoft.com/office/drawing/2016/5/13/chartex" xmlns:cx8="http://schemas.microsoft.com/office/drawing/2016/5/14/chartex" xmlns:mc="http://schemas.openxmlformats.org/markup-compatibility/2006" xmlns:aink="http://schemas.microsoft.com/office/drawing/2016/ink" xmlns:am3d="http://schemas.microsoft.com/office/drawing/2017/model3d" xmlns:o="urn:schemas-microsoft-com:office:office" xmlns:oel="http://schemas.microsoft.com/office/2019/extlst" xmlns:r="http://schemas.openxmlformats.org/officeDocument/2006/relationships" xmlns:m="http://schemas.openxmlformats.org/officeDocument/2006/math" xmlns:v="urn:schemas-microsoft-com:vml" xmlns:wp14="http://schemas.microsoft.com/office/word/2010/wordprocessingDrawing" xmlns:wp="http://schemas.openxmlformats.org/drawingml/2006/wordprocessingDrawing" xmlns:w10="urn:schemas-microsoft-com:office:word" xmlns:w="http://schemas.openxmlformats.org/wordprocessingml/2006/main" xmlns:w14="http://schemas.microsoft.com/office/word/2010/wordml" xmlns:w15="http://schemas.microsoft.com/office/word/2012/wordml" xmlns:w16cex="http://schemas.microsoft.com/office/word/2018/wordml/cex" xmlns:w16cid="http://schemas.microsoft.com/office/word/2016/wordml/cid" xmlns:w16="http://schemas.microsoft.com/office/word/2018/wordml" xmlns:w16sdtdh="http://schemas.microsoft.com/office/word/2020/wordml/sdtdatahash" xmlns:w16se="http://schemas.microsoft.com/office/word/2015/wordml/symex" xmlns:wpg="http://schemas.microsoft.com/office/word/2010/wordprocessingGroup" xmlns:wpi="http://schemas.microsoft.com/office/word/2010/wordprocessingInk" xmlns:wne="http://schemas.microsoft.com/office/word/2006/wordml" xmlns:wps="http://schemas.microsoft.com/office/word/2010/wordprocessingShape" mc:Ignorable="w14 w15 w16se w16cid w16 w16cex w16sdtdh wp14">
+<w:document xmlns:wpc="http://schemas.microsoft.com/office/word/2010/wordprocessingCanvas" xmlns:cx="http://schemas.microsoft.com/office/drawing/2014/chartex" xmlns:cx1="http://schemas.microsoft.com/office/drawing/2015/9/8/chartex" xmlns:cx2="http://schemas.microsoft.com/office/drawing/2015/10/21/chartex" xmlns:cx3="http://schemas.microsoft.com/office/drawing/2016/5/9/chartex" xmlns:cx4="http://schemas.microsoft.com/office/drawing/2016/5/10/chartex" xmlns:cx5="http://schemas.microsoft.com/office/drawing/2016/5/11/chartex" xmlns:cx6="http://schemas.microsoft.com/office/drawing/2016/5/12/chartex" xmlns:cx7="http://schemas.microsoft.com/office/drawing/2016/5/13/chartex" xmlns:cx8="http://schemas.microsoft.com/office/drawing/2016/5/14/chartex" xmlns:mc="http://schemas.openxmlformats.org/markup-compatibility/2006" xmlns:aink="http://schemas.microsoft.com/office/drawing/2016/ink" xmlns:am3d="http://schemas.microsoft.com/office/drawing/2017/model3d" xmlns:o="urn:schemas-microsoft-com:office:office" xmlns:r="http://schemas.openxmlformats.org/officeDocument/2006/relationships" xmlns:m="http://schemas.openxmlformats.org/officeDocument/2006/math" xmlns:v="urn:schemas-microsoft-com:vml" xmlns:wp14="http://schemas.microsoft.com/office/word/2010/wordprocessingDrawing" xmlns:wp="http://schemas.openxmlformats.org/drawingml/2006/wordprocessingDrawing" xmlns:w10="urn:schemas-microsoft-com:office:word" xmlns:w="http://schemas.openxmlformats.org/wordprocessingml/2006/main" xmlns:w14="http://schemas.microsoft.com/office/word/2010/wordml" xmlns:w15="http://schemas.microsoft.com/office/word/2012/wordml" xmlns:w16cex="http://schemas.microsoft.com/office/word/2018/wordml/cex" xmlns:w16cid="http://schemas.microsoft.com/office/word/2016/wordml/cid" xmlns:w16="http://schemas.microsoft.com/office/word/2018/wordml" xmlns:w16sdtdh="http://schemas.microsoft.com/office/word/2020/wordml/sdtdatahash" xmlns:w16se="http://schemas.microsoft.com/office/word/2015/wordml/symex" xmlns:wpg="http://schemas.microsoft.com/office/word/2010/wordprocessingGroup" xmlns:wpi="http://schemas.microsoft.com/office/word/2010/wordprocessingInk" xmlns:wne="http://schemas.microsoft.com/office/word/2006/wordml" xmlns:wps="http://schemas.microsoft.com/office/word/2010/wordprocessingShape" mc:Ignorable="w14 w15 w16se w16cid w16 w16cex w16sdtdh wp14">
   <w:body>
     <w:p>
       <w:pPr>
@@ -21,21 +21,35 @@
     <w:p/>
     <w:p>
       <w:r>
-        <w:t xml:space="preserve">Variable ‘respondent_id’ is an </w:t>
+        <w:t>Variable ‘</w:t>
+      </w:r>
+      <w:proofErr w:type="spellStart"/>
+      <w:r>
+        <w:t>respondent_id</w:t>
+      </w:r>
+      <w:proofErr w:type="spellEnd"/>
+      <w:r>
+        <w:t xml:space="preserve">’ is an </w:t>
+      </w:r>
+      <w:r>
+        <w:t>identifier and</w:t>
+      </w:r>
+      <w:r>
+        <w:t xml:space="preserve"> has a unique value for each respondent.</w:t>
+      </w:r>
+    </w:p>
+    <w:p/>
+    <w:p>
+      <w:r>
+        <w:t xml:space="preserve">‘variety_of_choice’ is an attitudinal variable that indicates the respondent’s opinion on the variety of choice when shopping for office equipment. The variable has a minimum value of 4, a maximum value of 10, with a mean of 7.565. This indicates that this group of </w:t>
       </w:r>
       <w:proofErr w:type="gramStart"/>
       <w:r>
-        <w:t>identifier, and</w:t>
+        <w:t>respondents</w:t>
       </w:r>
       <w:proofErr w:type="gramEnd"/>
       <w:r>
-        <w:t xml:space="preserve"> has a unique value for each respondent.</w:t>
-      </w:r>
-    </w:p>
-    <w:p/>
-    <w:p>
-      <w:r>
-        <w:t>‘variety_of_choice’ is an attitudinal variable that indicates the respondent’s opinion on the variety of choice when shopping for office equipment. The variable has a minimum value of 4, a maximum value of 10, with a mean of 7.565. This indicates that this group of respondents value variety of choice, as this attitudinal variable has the highest variable mean.</w:t>
+        <w:t xml:space="preserve"> value variety of choice, as this attitudinal variable has the highest variable mean.</w:t>
       </w:r>
     </w:p>
     <w:p/>
@@ -69,10 +83,17 @@
       </w:r>
     </w:p>
     <w:p/>
-    <w:p/>
-    <w:p>
-      <w:r>
-        <w:t xml:space="preserve">‘low_prices’ is an attitudinal variable that indicates the respondent’s opinion on prices when shopping for office equipment. The variable has a minimum value of 1, a maximum of 10 and a mean of 4.795. </w:t>
+    <w:p>
+      <w:r>
+        <w:t>‘</w:t>
+      </w:r>
+      <w:proofErr w:type="gramStart"/>
+      <w:r>
+        <w:t>low</w:t>
+      </w:r>
+      <w:proofErr w:type="gramEnd"/>
+      <w:r>
+        <w:t xml:space="preserve">_prices’ is an attitudinal variable that indicates the respondent’s opinion on prices when shopping for office equipment. The variable has a minimum value of 1, a maximum of 10 and a mean of 4.795. </w:t>
       </w:r>
     </w:p>
     <w:p/>
@@ -127,7 +148,40 @@
     <w:p/>
     <w:p>
       <w:r>
-        <w:t>I created a new dataframe ‘data_att’, where I isolated the attitudinal variables of the original dataset. I considered attitudinal variables to be the six variables ‘variety_of_choice’, ‘electronics’, ‘furniture’, ‘quality_of_service’</w:t>
+        <w:t>A</w:t>
+      </w:r>
+      <w:r>
+        <w:t xml:space="preserve"> new dataframe ‘data_att’</w:t>
+      </w:r>
+      <w:r>
+        <w:t xml:space="preserve"> was created</w:t>
+      </w:r>
+      <w:r>
+        <w:t>, where</w:t>
+      </w:r>
+      <w:r>
+        <w:t xml:space="preserve"> </w:t>
+      </w:r>
+      <w:r>
+        <w:t>the attitudinal variables of the original dataset</w:t>
+      </w:r>
+      <w:r>
+        <w:t xml:space="preserve"> were isolated</w:t>
+      </w:r>
+      <w:r>
+        <w:t xml:space="preserve">. </w:t>
+      </w:r>
+      <w:r>
+        <w:t>A</w:t>
+      </w:r>
+      <w:r>
+        <w:t>ttitudinal variables</w:t>
+      </w:r>
+      <w:r>
+        <w:t xml:space="preserve"> were considered</w:t>
+      </w:r>
+      <w:r>
+        <w:t xml:space="preserve"> to be the six variables ‘variety_of_choice’, ‘electronics’, ‘furniture’, ‘quality_of_service’</w:t>
       </w:r>
       <w:r>
         <w:t xml:space="preserve">, ‘low_prices’, and ‘return_policy’. </w:t>
@@ -136,22 +190,28 @@
     <w:p/>
     <w:p>
       <w:r>
-        <w:t>I normali</w:t>
+        <w:t xml:space="preserve">These variables were then normalised </w:t>
+      </w:r>
+      <w:r>
+        <w:t>to create a new dataframe, ‘data_att_norm’, to contain the normali</w:t>
       </w:r>
       <w:r>
         <w:t>s</w:t>
       </w:r>
       <w:r>
-        <w:t>ed these variables to create a new dataframe, ‘data_att_norm’, to contain the normali</w:t>
-      </w:r>
-      <w:r>
-        <w:t>s</w:t>
-      </w:r>
-      <w:r>
         <w:t xml:space="preserve">ed versions of these values. </w:t>
       </w:r>
       <w:r>
-        <w:t xml:space="preserve">I used z-score standardisation as the method of normalisation for all variables. </w:t>
+        <w:t>Z</w:t>
+      </w:r>
+      <w:r>
+        <w:t xml:space="preserve">-score standardisation </w:t>
+      </w:r>
+      <w:r>
+        <w:t xml:space="preserve">was used </w:t>
+      </w:r>
+      <w:r>
+        <w:t xml:space="preserve">as the method of normalisation for all variables. </w:t>
       </w:r>
     </w:p>
     <w:p/>
@@ -181,7 +241,19 @@
     <w:p/>
     <w:p>
       <w:r>
-        <w:t xml:space="preserve">To perform hierarchical clustering on the normalised attitudinal variables, I first calculated the Euclidean distances between observations. </w:t>
+        <w:t xml:space="preserve">To perform hierarchical clustering on the normalised attitudinal variables, </w:t>
+      </w:r>
+      <w:r>
+        <w:t xml:space="preserve">the </w:t>
+      </w:r>
+      <w:r>
+        <w:t>Euclidean distances between observations</w:t>
+      </w:r>
+      <w:r>
+        <w:t xml:space="preserve"> were calculated</w:t>
+      </w:r>
+      <w:r>
+        <w:t xml:space="preserve">. </w:t>
       </w:r>
     </w:p>
     <w:p/>
@@ -247,7 +319,7 @@
         </w:drawing>
       </w:r>
       <w:r>
-        <w:t>Using these distances, I then performed hierarchical clustering with the appropriate library and the method “</w:t>
+        <w:t>Using these distances, hierarchical clustering with the appropriate library and the method “</w:t>
       </w:r>
       <w:proofErr w:type="gramStart"/>
       <w:r>
@@ -255,7 +327,13 @@
       </w:r>
       <w:proofErr w:type="gramEnd"/>
       <w:r>
-        <w:t xml:space="preserve">2”. The dendogram of the algorithm’s resulting clusters can be seen in Figure X. </w:t>
+        <w:t>2”</w:t>
+      </w:r>
+      <w:r>
+        <w:t xml:space="preserve"> was performed</w:t>
+      </w:r>
+      <w:r>
+        <w:t xml:space="preserve">. The dendogram of the algorithm’s resulting clusters can be seen in Figure X. </w:t>
       </w:r>
     </w:p>
     <w:p>
@@ -1404,7 +1482,16 @@
     <w:p/>
     <w:p>
       <w:r>
-        <w:t>Cluster 1 was assigned 59 observations. I have chosen to name this cluster ‘Interior Designers’, as they value variety of choice and furniture in an office supply store</w:t>
+        <w:t xml:space="preserve">Cluster 1 was assigned 59 observations. </w:t>
+      </w:r>
+      <w:r>
+        <w:t>This cluster could be named</w:t>
+      </w:r>
+      <w:r>
+        <w:t xml:space="preserve"> </w:t>
+      </w:r>
+      <w:r>
+        <w:t>‘Interior Designers’, as they value variety of choice and furniture in an office supply store</w:t>
       </w:r>
       <w:r>
         <w:t>, indicating that they enjoy decorating with a wealth of choice.</w:t>
@@ -1413,20 +1500,47 @@
     <w:p/>
     <w:p>
       <w:r>
-        <w:t xml:space="preserve">Cluster 2 was assigned 60 observations. I have chosen to name this cluster ‘Serial Shoppers’ as they value low prices and return policies, indicating that they buy and return products frequently. </w:t>
+        <w:t xml:space="preserve">Cluster 2 was assigned 60 observations. </w:t>
+      </w:r>
+      <w:r>
+        <w:t>This cluster could be named</w:t>
+      </w:r>
+      <w:r>
+        <w:t xml:space="preserve"> </w:t>
+      </w:r>
+      <w:r>
+        <w:t xml:space="preserve">‘Serial Shoppers’ as they value low prices and return policies, indicating that they buy and return products frequently. </w:t>
       </w:r>
     </w:p>
     <w:p/>
     <w:p>
       <w:r>
         <w:lastRenderedPageBreak/>
-        <w:t>Cluster 3 was assigned 17 observations. I have chosen to name this cluster ‘Tech Reviewers’, as they value electronics and return policies, indicating that they enjoy trying electronics and returning them</w:t>
-      </w:r>
-    </w:p>
-    <w:p/>
-    <w:p>
-      <w:r>
-        <w:t>Cluster 4 was assigned 35 observations. I have chosen to name this cluster ‘</w:t>
+        <w:t xml:space="preserve">Cluster 3 was assigned 17 observations. </w:t>
+      </w:r>
+      <w:r>
+        <w:t>This cluster could be named</w:t>
+      </w:r>
+      <w:r>
+        <w:t xml:space="preserve"> </w:t>
+      </w:r>
+      <w:r>
+        <w:t>‘Tech Reviewers’, as they value electronics and return policies, indicating that they enjoy trying electronics and returning them</w:t>
+      </w:r>
+    </w:p>
+    <w:p/>
+    <w:p>
+      <w:r>
+        <w:t xml:space="preserve">Cluster 4 was assigned 35 observations. </w:t>
+      </w:r>
+      <w:r>
+        <w:t>This cluster could be named</w:t>
+      </w:r>
+      <w:r>
+        <w:t xml:space="preserve"> </w:t>
+      </w:r>
+      <w:r>
+        <w:t>‘</w:t>
       </w:r>
       <w:r>
         <w:t xml:space="preserve">Amazon Shoppers’, as they value electronics, variety of choice and furniture, indicating that </w:t>
@@ -1441,7 +1555,10 @@
         <w:t xml:space="preserve">Cluster 5 was assigned 29 observations. </w:t>
       </w:r>
       <w:r>
-        <w:t>I have chosen to name this cluster ‘</w:t>
+        <w:t>This cluster could be named</w:t>
+      </w:r>
+      <w:r>
+        <w:t xml:space="preserve"> ‘</w:t>
       </w:r>
       <w:r>
         <w:t>Luxury Seekers’, as they value quality of service significantly and do not care for other aspects of the store, indicating</w:t>
@@ -1484,7 +1601,126 @@
       </w:r>
     </w:p>
     <w:p/>
-    <w:p/>
+    <w:p>
+      <w:r>
+        <w:t>Cluster 1 contains respondents that are younger on average at 29.51 years. This cluster has the second lowest average income at 26 thousand pounds per year.</w:t>
+      </w:r>
+      <w:r>
+        <w:t xml:space="preserve"> </w:t>
+      </w:r>
+      <w:r>
+        <w:t>18.64</w:t>
+      </w:r>
+      <w:r>
+        <w:t>% of respondents were reported to be ‘professional’</w:t>
+      </w:r>
+      <w:r>
+        <w:t xml:space="preserve">, second lowest out of all clusters. This cluster valued ‘variety_of_choice’ and ‘furniture’ most out of all other clusters. To target this cluster, more stock could be developed, especially in furniture and electronics, to provide for more variety in choice. </w:t>
+      </w:r>
+    </w:p>
+    <w:p/>
+    <w:p>
+      <w:r>
+        <w:t xml:space="preserve">Cluster </w:t>
+      </w:r>
+      <w:r>
+        <w:t>2</w:t>
+      </w:r>
+      <w:r>
+        <w:t xml:space="preserve"> con</w:t>
+      </w:r>
+      <w:r>
+        <w:t>tains respondents that are the youngest on average at 25.53 years</w:t>
+      </w:r>
+      <w:r>
+        <w:t xml:space="preserve">. This cluster also has the lowest average income at 19.05 thousand pounds per year, which explains why this cluster found ‘low_prices’ and ‘return_policy’ to be important. </w:t>
+      </w:r>
+      <w:r>
+        <w:t>Only 5% of respondents were reported to be ‘professional’</w:t>
+      </w:r>
+      <w:r>
+        <w:t>,</w:t>
+      </w:r>
+      <w:r>
+        <w:t xml:space="preserve"> lowest out of all other clusters. To target this cluster, discounts and deals could be prioritised, and online advertising through social media should be employed. </w:t>
+      </w:r>
+      <w:r>
+        <w:t>Return policies could be revised to be more lenient.</w:t>
+      </w:r>
+    </w:p>
+    <w:p/>
+    <w:p>
+      <w:r>
+        <w:t xml:space="preserve">Cluster 3 contains respondents that are older on average at 38.59 years. This cluster has </w:t>
+      </w:r>
+      <w:r>
+        <w:t xml:space="preserve">the second highest average income at 45.59 thousand pounds per year. 70.59% of respondents were reported to be ‘professional’, second highest out of all other clusters. This cluster valued </w:t>
+      </w:r>
+      <w:r>
+        <w:t>‘electronics’ and ‘return_policy’ most but valued ‘variety_of_choice’ very little.</w:t>
+      </w:r>
+      <w:r>
+        <w:t xml:space="preserve"> </w:t>
+      </w:r>
+      <w:r>
+        <w:t xml:space="preserve">To target this cluster, investment in electronics can be made, and return policies could be revised to be more lenient. </w:t>
+      </w:r>
+    </w:p>
+    <w:p/>
+    <w:p>
+      <w:r>
+        <w:t xml:space="preserve">Cluster 4 contains respondents that are on average 35.26 years old. This cluster has an average income of 39.83 thousand pounds per year. 51.43% of respondents were reported to be ‘professional’. This cluster sits in the middle of all </w:t>
+      </w:r>
+      <w:r>
+        <w:t>metrics</w:t>
+      </w:r>
+      <w:r>
+        <w:t xml:space="preserve"> when compared to other clusters, and their figures are all around or above average. </w:t>
+      </w:r>
+      <w:r>
+        <w:t xml:space="preserve">This cluster valued ‘electronics’, ‘variety_of_choice’ and ‘furniture’ more than the average customer. To target this cluster, </w:t>
+      </w:r>
+      <w:r>
+        <w:t xml:space="preserve">a web store could be established, where variety of choice for electronics and furniture can be utilised better than a physical location. </w:t>
+      </w:r>
+    </w:p>
+    <w:p/>
+    <w:p>
+      <w:r>
+        <w:t xml:space="preserve">Cluster 5 contains respondents that are </w:t>
+      </w:r>
+      <w:r>
+        <w:t>the oldest</w:t>
+      </w:r>
+      <w:r>
+        <w:t xml:space="preserve"> on average at 46.21 years, which </w:t>
+      </w:r>
+      <w:r>
+        <w:t xml:space="preserve">lines up with the increased service quality importance of this cluster. </w:t>
+      </w:r>
+      <w:r>
+        <w:t xml:space="preserve">This cluster also has the highest average income at 54.76 thousand pounds per year, which explains why this cluster did not find ‘low_prices’ important. </w:t>
+      </w:r>
+      <w:r>
+        <w:t xml:space="preserve">82.76% of respondents in this cluster were reported to be ‘professional’, highest out of all other clusters. </w:t>
+      </w:r>
+      <w:r>
+        <w:t xml:space="preserve">To target this cluster, employee training could </w:t>
+      </w:r>
+      <w:r>
+        <w:lastRenderedPageBreak/>
+        <w:t xml:space="preserve">be improved, and commercials could be </w:t>
+      </w:r>
+      <w:r>
+        <w:t>run</w:t>
+      </w:r>
+      <w:r>
+        <w:t xml:space="preserve"> through more traditional channels, such as television and newspaper</w:t>
+      </w:r>
+      <w:r>
+        <w:t xml:space="preserve">. </w:t>
+      </w:r>
+    </w:p>
     <w:p/>
     <w:p>
       <w:pPr>
@@ -1685,6 +1921,46 @@
         <w:t>Task 1</w:t>
       </w:r>
     </w:p>
+    <w:p/>
+    <w:p>
+      <w:r>
+        <w:t>‘discount’ variable is a categorical variable that indicates whether the user was offered a 10% discount on their first order or not. 6036 users out of 25046 total users were offered this discount</w:t>
+      </w:r>
+      <w:r>
+        <w:t xml:space="preserve"> which is 24.10% of users.</w:t>
+      </w:r>
+    </w:p>
+    <w:p/>
+    <w:p>
+      <w:r>
+        <w:t xml:space="preserve">‘conversion’ variable is a categorical variable that indicates whether the user made a purchase on the ecommerce website. </w:t>
+      </w:r>
+      <w:r>
+        <w:t>4406 users out of 25046 total users made a purchase, which is only 17.59% of users.</w:t>
+      </w:r>
+    </w:p>
+    <w:p/>
+    <w:p>
+      <w:r>
+        <w:t xml:space="preserve">‘source’ variable is a categorical variable that indicates how the user accessed the ecommerce website. There are three possible values for this variable: through advertisements (‘ads’), directly through what can be assumed the ecommerce website’s URL (‘direct’), and through a search which can be assumed as a search engine result (‘search’). Most users accessed the ecommerce website through a search engine result, at 82.84%. Following ‘search’ is ‘direct’ at 10.4%, and ‘ads’ at 6.76%. </w:t>
+      </w:r>
+    </w:p>
+    <w:p/>
+    <w:p>
+      <w:r>
+        <w:t xml:space="preserve">‘total_pages_visited’ is a numerical variable that indicates how many pages of the ecommerce website the user visited. </w:t>
+      </w:r>
+      <w:r>
+        <w:t xml:space="preserve">This variable has a mean of 4.344 and a median of 4. The third quartile value for this variable is 6, indicating 75% of users visit 6 pages or less. </w:t>
+      </w:r>
+    </w:p>
+    <w:p/>
+    <w:p>
+      <w:r>
+        <w:t xml:space="preserve">‘visit_duration’ is a numerical variable that indicates how long the user stayed on the ecommerce website, in seconds. This variable has a mean of 260 seconds and a median of 241.19 seconds, indicating most users spend less than 5 minutes on the website in total. </w:t>
+      </w:r>
+    </w:p>
+    <w:p/>
     <w:p>
       <w:pPr>
         <w:rPr>
@@ -1693,6 +1969,50 @@
           <w:szCs w:val="24"/>
         </w:rPr>
       </w:pPr>
+      <w:r>
+        <w:t xml:space="preserve">‘country’ is a categorical variable that indicates where </w:t>
+      </w:r>
+      <w:r>
+        <w:t>the users reside. There are four possible values for this variable: ‘</w:t>
+      </w:r>
+      <w:proofErr w:type="spellStart"/>
+      <w:r>
+        <w:t>france</w:t>
+      </w:r>
+      <w:proofErr w:type="spellEnd"/>
+      <w:r>
+        <w:t>’, ‘</w:t>
+      </w:r>
+      <w:proofErr w:type="spellStart"/>
+      <w:r>
+        <w:t>germany</w:t>
+      </w:r>
+      <w:proofErr w:type="spellEnd"/>
+      <w:r>
+        <w:t>’, ‘</w:t>
+      </w:r>
+      <w:proofErr w:type="spellStart"/>
+      <w:r>
+        <w:t>ireland</w:t>
+      </w:r>
+      <w:proofErr w:type="spellEnd"/>
+      <w:r>
+        <w:t>’ and ‘</w:t>
+      </w:r>
+      <w:proofErr w:type="spellStart"/>
+      <w:r>
+        <w:t>uk</w:t>
+      </w:r>
+      <w:proofErr w:type="spellEnd"/>
+      <w:r>
+        <w:t>’. Most users in this dataset visited</w:t>
+      </w:r>
+      <w:r>
+        <w:t xml:space="preserve"> the ecommerce website</w:t>
+      </w:r>
+      <w:r>
+        <w:t xml:space="preserve"> from the UK, at 36.02%. </w:t>
+      </w:r>
       <w:r>
         <w:br w:type="page"/>
       </w:r>
@@ -2402,15 +2722,7 @@
     <w:p/>
     <w:p>
       <w:r>
-        <w:t>‘</w:t>
-      </w:r>
-      <w:proofErr w:type="gramStart"/>
-      <w:r>
-        <w:t>pred</w:t>
-      </w:r>
-      <w:proofErr w:type="gramEnd"/>
-      <w:r>
-        <w:t xml:space="preserve">_conversion’ has an accuracy of </w:t>
+        <w:t xml:space="preserve">‘pred_conversion’ has an accuracy of </w:t>
       </w:r>
       <w:r>
         <w:t>84.237</w:t>
@@ -2525,7 +2837,167 @@
       </w:r>
     </w:p>
     <w:p/>
-    <w:p/>
+    <w:p>
+      <w:r>
+        <w:t>‘</w:t>
+      </w:r>
+      <w:proofErr w:type="spellStart"/>
+      <w:proofErr w:type="gramStart"/>
+      <w:r>
+        <w:t>respondent</w:t>
+      </w:r>
+      <w:proofErr w:type="gramEnd"/>
+      <w:r>
+        <w:t>_id</w:t>
+      </w:r>
+      <w:proofErr w:type="spellEnd"/>
+      <w:r>
+        <w:t>’ is first of the four identifier variables of this dataset. This variable indicates the respondent that made the choice, which can be one of 200 total respondents.</w:t>
+      </w:r>
+    </w:p>
+    <w:p/>
+    <w:p>
+      <w:r>
+        <w:t>‘</w:t>
+      </w:r>
+      <w:proofErr w:type="spellStart"/>
+      <w:proofErr w:type="gramStart"/>
+      <w:r>
+        <w:t>choiseset</w:t>
+      </w:r>
+      <w:proofErr w:type="gramEnd"/>
+      <w:r>
+        <w:t>_id</w:t>
+      </w:r>
+      <w:proofErr w:type="spellEnd"/>
+      <w:r>
+        <w:t>’ is an identifier variable that indicates the count of the choice sets that were offered to each respondent. Each respondent should have 15 choice sets in total.</w:t>
+      </w:r>
+    </w:p>
+    <w:p/>
+    <w:p>
+      <w:r>
+        <w:t>‘</w:t>
+      </w:r>
+      <w:proofErr w:type="spellStart"/>
+      <w:proofErr w:type="gramStart"/>
+      <w:r>
+        <w:t>alternative</w:t>
+      </w:r>
+      <w:proofErr w:type="gramEnd"/>
+      <w:r>
+        <w:t>_id</w:t>
+      </w:r>
+      <w:proofErr w:type="spellEnd"/>
+      <w:r>
+        <w:t xml:space="preserve">’ is an identifier variable that refers to the alternative number within each choice set. Each choice set should have 3 alternatives. </w:t>
+      </w:r>
+    </w:p>
+    <w:p/>
+    <w:p>
+      <w:r>
+        <w:t>‘</w:t>
+      </w:r>
+      <w:proofErr w:type="spellStart"/>
+      <w:proofErr w:type="gramStart"/>
+      <w:r>
+        <w:t>choice</w:t>
+      </w:r>
+      <w:proofErr w:type="gramEnd"/>
+      <w:r>
+        <w:t>_id</w:t>
+      </w:r>
+      <w:proofErr w:type="spellEnd"/>
+      <w:r>
+        <w:t>’ is an identifier variable that indicates the choice set an entry belongs to, within the greater scale of the dataset. There should be 3000 unique values, and 3 entries should share the same ‘</w:t>
+      </w:r>
+      <w:proofErr w:type="spellStart"/>
+      <w:r>
+        <w:t>choice_id</w:t>
+      </w:r>
+      <w:proofErr w:type="spellEnd"/>
+      <w:r>
+        <w:t>’ value with each other.</w:t>
+      </w:r>
+    </w:p>
+    <w:p/>
+    <w:p>
+      <w:r>
+        <w:t>‘</w:t>
+      </w:r>
+      <w:proofErr w:type="spellStart"/>
+      <w:proofErr w:type="gramStart"/>
+      <w:r>
+        <w:t>cloud</w:t>
+      </w:r>
+      <w:proofErr w:type="gramEnd"/>
+      <w:r>
+        <w:t>_storage</w:t>
+      </w:r>
+      <w:proofErr w:type="spellEnd"/>
+      <w:r>
+        <w:t xml:space="preserve">’ is a categorical variable that indicates the cloud storage size in gigabytes. There are 3 possible values for this variable: ‘30gb’, ‘2000gb’ and ‘5000gb’. </w:t>
+      </w:r>
+    </w:p>
+    <w:p/>
+    <w:p>
+      <w:r>
+        <w:t>‘</w:t>
+      </w:r>
+      <w:proofErr w:type="spellStart"/>
+      <w:proofErr w:type="gramStart"/>
+      <w:r>
+        <w:t>customer</w:t>
+      </w:r>
+      <w:proofErr w:type="gramEnd"/>
+      <w:r>
+        <w:t>_support</w:t>
+      </w:r>
+      <w:proofErr w:type="spellEnd"/>
+      <w:r>
+        <w:t>’ is a categorical variable that indicates whether customer support is included within the alternative.</w:t>
+      </w:r>
+    </w:p>
+    <w:p/>
+    <w:p>
+      <w:r>
+        <w:t>‘</w:t>
+      </w:r>
+      <w:proofErr w:type="spellStart"/>
+      <w:proofErr w:type="gramStart"/>
+      <w:r>
+        <w:t>cloud</w:t>
+      </w:r>
+      <w:proofErr w:type="gramEnd"/>
+      <w:r>
+        <w:t>_services</w:t>
+      </w:r>
+      <w:proofErr w:type="spellEnd"/>
+      <w:r>
+        <w:t xml:space="preserve">’ is a categorical variable that indicates the features that are included within the alternative. There are 3 possible values for this variable: ‘email’, ‘email + video’, and ‘email + video + productivity’. </w:t>
+      </w:r>
+    </w:p>
+    <w:p/>
+    <w:p>
+      <w:r>
+        <w:t>‘price’ is a categorical variable that indicates the price of the alternative. There are 3 possible values for this variable: ‘</w:t>
+      </w:r>
+      <w:r>
+        <w:t xml:space="preserve">p6’, ‘p12’, ‘p18’. </w:t>
+      </w:r>
+    </w:p>
+    <w:p/>
+    <w:p>
+      <w:r>
+        <w:t>Each non-identifier variable mentioned up to this point have evenly distributed levels.</w:t>
+      </w:r>
+    </w:p>
+    <w:p/>
+    <w:p>
+      <w:r>
+        <w:t xml:space="preserve">‘choice’ is a numerical variable that indicates whether an alternative was chosen by the respondent or not. </w:t>
+      </w:r>
+    </w:p>
     <w:p/>
     <w:p>
       <w:pPr>
@@ -3339,7 +3811,7 @@
 </file>
 
 <file path=word/numbering.xml><?xml version="1.0" encoding="utf-8"?>
-<w:numbering xmlns:wpc="http://schemas.microsoft.com/office/word/2010/wordprocessingCanvas" xmlns:cx="http://schemas.microsoft.com/office/drawing/2014/chartex" xmlns:cx1="http://schemas.microsoft.com/office/drawing/2015/9/8/chartex" xmlns:cx2="http://schemas.microsoft.com/office/drawing/2015/10/21/chartex" xmlns:cx3="http://schemas.microsoft.com/office/drawing/2016/5/9/chartex" xmlns:cx4="http://schemas.microsoft.com/office/drawing/2016/5/10/chartex" xmlns:cx5="http://schemas.microsoft.com/office/drawing/2016/5/11/chartex" xmlns:cx6="http://schemas.microsoft.com/office/drawing/2016/5/12/chartex" xmlns:cx7="http://schemas.microsoft.com/office/drawing/2016/5/13/chartex" xmlns:cx8="http://schemas.microsoft.com/office/drawing/2016/5/14/chartex" xmlns:mc="http://schemas.openxmlformats.org/markup-compatibility/2006" xmlns:aink="http://schemas.microsoft.com/office/drawing/2016/ink" xmlns:am3d="http://schemas.microsoft.com/office/drawing/2017/model3d" xmlns:o="urn:schemas-microsoft-com:office:office" xmlns:oel="http://schemas.microsoft.com/office/2019/extlst" xmlns:r="http://schemas.openxmlformats.org/officeDocument/2006/relationships" xmlns:m="http://schemas.openxmlformats.org/officeDocument/2006/math" xmlns:v="urn:schemas-microsoft-com:vml" xmlns:wp14="http://schemas.microsoft.com/office/word/2010/wordprocessingDrawing" xmlns:wp="http://schemas.openxmlformats.org/drawingml/2006/wordprocessingDrawing" xmlns:w10="urn:schemas-microsoft-com:office:word" xmlns:w="http://schemas.openxmlformats.org/wordprocessingml/2006/main" xmlns:w14="http://schemas.microsoft.com/office/word/2010/wordml" xmlns:w15="http://schemas.microsoft.com/office/word/2012/wordml" xmlns:w16cex="http://schemas.microsoft.com/office/word/2018/wordml/cex" xmlns:w16cid="http://schemas.microsoft.com/office/word/2016/wordml/cid" xmlns:w16="http://schemas.microsoft.com/office/word/2018/wordml" xmlns:w16sdtdh="http://schemas.microsoft.com/office/word/2020/wordml/sdtdatahash" xmlns:w16se="http://schemas.microsoft.com/office/word/2015/wordml/symex" xmlns:wpg="http://schemas.microsoft.com/office/word/2010/wordprocessingGroup" xmlns:wpi="http://schemas.microsoft.com/office/word/2010/wordprocessingInk" xmlns:wne="http://schemas.microsoft.com/office/word/2006/wordml" xmlns:wps="http://schemas.microsoft.com/office/word/2010/wordprocessingShape" mc:Ignorable="w14 w15 w16se w16cid w16 w16cex w16sdtdh wp14">
+<w:numbering xmlns:wpc="http://schemas.microsoft.com/office/word/2010/wordprocessingCanvas" xmlns:cx="http://schemas.microsoft.com/office/drawing/2014/chartex" xmlns:cx1="http://schemas.microsoft.com/office/drawing/2015/9/8/chartex" xmlns:cx2="http://schemas.microsoft.com/office/drawing/2015/10/21/chartex" xmlns:cx3="http://schemas.microsoft.com/office/drawing/2016/5/9/chartex" xmlns:cx4="http://schemas.microsoft.com/office/drawing/2016/5/10/chartex" xmlns:cx5="http://schemas.microsoft.com/office/drawing/2016/5/11/chartex" xmlns:cx6="http://schemas.microsoft.com/office/drawing/2016/5/12/chartex" xmlns:cx7="http://schemas.microsoft.com/office/drawing/2016/5/13/chartex" xmlns:cx8="http://schemas.microsoft.com/office/drawing/2016/5/14/chartex" xmlns:mc="http://schemas.openxmlformats.org/markup-compatibility/2006" xmlns:aink="http://schemas.microsoft.com/office/drawing/2016/ink" xmlns:am3d="http://schemas.microsoft.com/office/drawing/2017/model3d" xmlns:o="urn:schemas-microsoft-com:office:office" xmlns:r="http://schemas.openxmlformats.org/officeDocument/2006/relationships" xmlns:m="http://schemas.openxmlformats.org/officeDocument/2006/math" xmlns:v="urn:schemas-microsoft-com:vml" xmlns:wp14="http://schemas.microsoft.com/office/word/2010/wordprocessingDrawing" xmlns:wp="http://schemas.openxmlformats.org/drawingml/2006/wordprocessingDrawing" xmlns:w10="urn:schemas-microsoft-com:office:word" xmlns:w="http://schemas.openxmlformats.org/wordprocessingml/2006/main" xmlns:w14="http://schemas.microsoft.com/office/word/2010/wordml" xmlns:w15="http://schemas.microsoft.com/office/word/2012/wordml" xmlns:w16cex="http://schemas.microsoft.com/office/word/2018/wordml/cex" xmlns:w16cid="http://schemas.microsoft.com/office/word/2016/wordml/cid" xmlns:w16="http://schemas.microsoft.com/office/word/2018/wordml" xmlns:w16sdtdh="http://schemas.microsoft.com/office/word/2020/wordml/sdtdatahash" xmlns:w16se="http://schemas.microsoft.com/office/word/2015/wordml/symex" xmlns:wpg="http://schemas.microsoft.com/office/word/2010/wordprocessingGroup" xmlns:wpi="http://schemas.microsoft.com/office/word/2010/wordprocessingInk" xmlns:wne="http://schemas.microsoft.com/office/word/2006/wordml" xmlns:wps="http://schemas.microsoft.com/office/word/2010/wordprocessingShape" mc:Ignorable="w14 w15 w16se w16cid w16 w16cex w16sdtdh wp14">
   <w:abstractNum w:abstractNumId="0" w15:restartNumberingAfterBreak="0">
     <w:nsid w:val="045B363D"/>
     <w:multiLevelType w:val="multilevel"/>

</xml_diff>

<commit_message>
submission ready, combined code
</commit_message>
<xml_diff>
--- a/MANM317_report.docx
+++ b/MANM317_report.docx
@@ -4,9 +4,527 @@
   <w:body>
     <w:p>
       <w:pPr>
+        <w:jc w:val="center"/>
+        <w:rPr>
+          <w:b/>
+          <w:bCs/>
+          <w:sz w:val="28"/>
+          <w:szCs w:val="28"/>
+        </w:rPr>
+      </w:pPr>
+      <w:r>
+        <w:rPr>
+          <w:b/>
+          <w:bCs/>
+          <w:sz w:val="28"/>
+          <w:szCs w:val="28"/>
+        </w:rPr>
+        <w:t>MANM317 – Introduction to Marketing Analytics</w:t>
+      </w:r>
+    </w:p>
+    <w:p>
+      <w:pPr>
+        <w:jc w:val="center"/>
+        <w:rPr>
+          <w:b/>
+          <w:bCs/>
+          <w:sz w:val="28"/>
+          <w:szCs w:val="28"/>
+        </w:rPr>
+      </w:pPr>
+      <w:r>
+        <w:rPr>
+          <w:b/>
+          <w:bCs/>
+          <w:sz w:val="28"/>
+          <w:szCs w:val="28"/>
+        </w:rPr>
+        <w:t>Individual Coursework Assignment</w:t>
+      </w:r>
+    </w:p>
+    <w:p>
+      <w:pPr>
+        <w:jc w:val="center"/>
+        <w:rPr>
+          <w:b/>
+          <w:bCs/>
+          <w:sz w:val="28"/>
+          <w:szCs w:val="28"/>
+        </w:rPr>
+      </w:pPr>
+    </w:p>
+    <w:p>
+      <w:pPr>
+        <w:jc w:val="center"/>
+        <w:rPr>
+          <w:b/>
+          <w:bCs/>
+          <w:sz w:val="28"/>
+          <w:szCs w:val="28"/>
+        </w:rPr>
+      </w:pPr>
+    </w:p>
+    <w:p>
+      <w:pPr>
+        <w:jc w:val="center"/>
+        <w:rPr>
+          <w:b/>
+          <w:bCs/>
+          <w:sz w:val="28"/>
+          <w:szCs w:val="28"/>
+        </w:rPr>
+      </w:pPr>
+    </w:p>
+    <w:p>
+      <w:pPr>
+        <w:jc w:val="center"/>
+        <w:rPr>
+          <w:b/>
+          <w:bCs/>
+          <w:sz w:val="28"/>
+          <w:szCs w:val="28"/>
+        </w:rPr>
+      </w:pPr>
+    </w:p>
+    <w:p>
+      <w:pPr>
+        <w:jc w:val="center"/>
+        <w:rPr>
+          <w:b/>
+          <w:bCs/>
+          <w:sz w:val="28"/>
+          <w:szCs w:val="28"/>
+        </w:rPr>
+      </w:pPr>
+    </w:p>
+    <w:p>
+      <w:pPr>
+        <w:jc w:val="center"/>
+        <w:rPr>
+          <w:b/>
+          <w:bCs/>
+          <w:sz w:val="28"/>
+          <w:szCs w:val="28"/>
+        </w:rPr>
+      </w:pPr>
+    </w:p>
+    <w:p>
+      <w:pPr>
+        <w:jc w:val="center"/>
+        <w:rPr>
+          <w:b/>
+          <w:bCs/>
+          <w:sz w:val="28"/>
+          <w:szCs w:val="28"/>
+        </w:rPr>
+      </w:pPr>
+    </w:p>
+    <w:p>
+      <w:pPr>
+        <w:jc w:val="center"/>
+        <w:rPr>
+          <w:b/>
+          <w:bCs/>
+          <w:sz w:val="28"/>
+          <w:szCs w:val="28"/>
+        </w:rPr>
+      </w:pPr>
+    </w:p>
+    <w:p>
+      <w:pPr>
+        <w:jc w:val="center"/>
+        <w:rPr>
+          <w:b/>
+          <w:bCs/>
+          <w:sz w:val="28"/>
+          <w:szCs w:val="28"/>
+        </w:rPr>
+      </w:pPr>
+    </w:p>
+    <w:p>
+      <w:pPr>
+        <w:jc w:val="center"/>
+        <w:rPr>
+          <w:b/>
+          <w:bCs/>
+          <w:sz w:val="28"/>
+          <w:szCs w:val="28"/>
+        </w:rPr>
+      </w:pPr>
+    </w:p>
+    <w:p>
+      <w:pPr>
+        <w:jc w:val="center"/>
+        <w:rPr>
+          <w:b/>
+          <w:bCs/>
+          <w:sz w:val="28"/>
+          <w:szCs w:val="28"/>
+        </w:rPr>
+      </w:pPr>
+    </w:p>
+    <w:p>
+      <w:pPr>
+        <w:jc w:val="center"/>
+        <w:rPr>
+          <w:b/>
+          <w:bCs/>
+          <w:sz w:val="28"/>
+          <w:szCs w:val="28"/>
+        </w:rPr>
+      </w:pPr>
+    </w:p>
+    <w:p>
+      <w:pPr>
+        <w:jc w:val="center"/>
+        <w:rPr>
+          <w:b/>
+          <w:bCs/>
+          <w:sz w:val="28"/>
+          <w:szCs w:val="28"/>
+        </w:rPr>
+      </w:pPr>
+    </w:p>
+    <w:p>
+      <w:pPr>
+        <w:jc w:val="center"/>
+        <w:rPr>
+          <w:b/>
+          <w:bCs/>
+          <w:sz w:val="28"/>
+          <w:szCs w:val="28"/>
+        </w:rPr>
+      </w:pPr>
+    </w:p>
+    <w:p>
+      <w:pPr>
+        <w:jc w:val="center"/>
+        <w:rPr>
+          <w:b/>
+          <w:bCs/>
+          <w:sz w:val="28"/>
+          <w:szCs w:val="28"/>
+        </w:rPr>
+      </w:pPr>
+    </w:p>
+    <w:p>
+      <w:pPr>
+        <w:jc w:val="center"/>
+        <w:rPr>
+          <w:b/>
+          <w:bCs/>
+          <w:sz w:val="28"/>
+          <w:szCs w:val="28"/>
+        </w:rPr>
+      </w:pPr>
+    </w:p>
+    <w:p>
+      <w:pPr>
+        <w:jc w:val="center"/>
+        <w:rPr>
+          <w:b/>
+          <w:bCs/>
+          <w:sz w:val="28"/>
+          <w:szCs w:val="28"/>
+        </w:rPr>
+      </w:pPr>
+    </w:p>
+    <w:p>
+      <w:pPr>
+        <w:jc w:val="center"/>
+        <w:rPr>
+          <w:b/>
+          <w:bCs/>
+          <w:sz w:val="28"/>
+          <w:szCs w:val="28"/>
+        </w:rPr>
+      </w:pPr>
+    </w:p>
+    <w:p>
+      <w:pPr>
+        <w:jc w:val="center"/>
+        <w:rPr>
+          <w:b/>
+          <w:bCs/>
+          <w:sz w:val="28"/>
+          <w:szCs w:val="28"/>
+        </w:rPr>
+      </w:pPr>
+    </w:p>
+    <w:p>
+      <w:pPr>
+        <w:jc w:val="center"/>
+        <w:rPr>
+          <w:b/>
+          <w:bCs/>
+          <w:sz w:val="28"/>
+          <w:szCs w:val="28"/>
+        </w:rPr>
+      </w:pPr>
+    </w:p>
+    <w:p>
+      <w:pPr>
+        <w:jc w:val="center"/>
+        <w:rPr>
+          <w:b/>
+          <w:bCs/>
+          <w:sz w:val="28"/>
+          <w:szCs w:val="28"/>
+        </w:rPr>
+      </w:pPr>
+    </w:p>
+    <w:p>
+      <w:pPr>
+        <w:jc w:val="center"/>
+        <w:rPr>
+          <w:b/>
+          <w:bCs/>
+          <w:sz w:val="28"/>
+          <w:szCs w:val="28"/>
+        </w:rPr>
+      </w:pPr>
+    </w:p>
+    <w:p>
+      <w:pPr>
+        <w:jc w:val="center"/>
+        <w:rPr>
+          <w:b/>
+          <w:bCs/>
+          <w:sz w:val="28"/>
+          <w:szCs w:val="28"/>
+        </w:rPr>
+      </w:pPr>
+    </w:p>
+    <w:p>
+      <w:pPr>
+        <w:jc w:val="center"/>
+        <w:rPr>
+          <w:b/>
+          <w:bCs/>
+          <w:sz w:val="28"/>
+          <w:szCs w:val="28"/>
+        </w:rPr>
+      </w:pPr>
+    </w:p>
+    <w:p>
+      <w:pPr>
+        <w:jc w:val="center"/>
+        <w:rPr>
+          <w:b/>
+          <w:bCs/>
+          <w:sz w:val="28"/>
+          <w:szCs w:val="28"/>
+        </w:rPr>
+      </w:pPr>
+    </w:p>
+    <w:p>
+      <w:pPr>
+        <w:jc w:val="center"/>
+        <w:rPr>
+          <w:b/>
+          <w:bCs/>
+          <w:sz w:val="28"/>
+          <w:szCs w:val="28"/>
+        </w:rPr>
+      </w:pPr>
+    </w:p>
+    <w:p>
+      <w:pPr>
+        <w:jc w:val="center"/>
+        <w:rPr>
+          <w:b/>
+          <w:bCs/>
+          <w:sz w:val="28"/>
+          <w:szCs w:val="28"/>
+        </w:rPr>
+      </w:pPr>
+    </w:p>
+    <w:p>
+      <w:pPr>
+        <w:jc w:val="center"/>
+        <w:rPr>
+          <w:b/>
+          <w:bCs/>
+          <w:sz w:val="28"/>
+          <w:szCs w:val="28"/>
+        </w:rPr>
+      </w:pPr>
+    </w:p>
+    <w:p>
+      <w:pPr>
+        <w:jc w:val="center"/>
+        <w:rPr>
+          <w:b/>
+          <w:bCs/>
+          <w:sz w:val="28"/>
+          <w:szCs w:val="28"/>
+        </w:rPr>
+      </w:pPr>
+    </w:p>
+    <w:p>
+      <w:pPr>
+        <w:jc w:val="center"/>
+        <w:rPr>
+          <w:b/>
+          <w:bCs/>
+          <w:sz w:val="28"/>
+          <w:szCs w:val="28"/>
+        </w:rPr>
+      </w:pPr>
+    </w:p>
+    <w:p>
+      <w:pPr>
+        <w:jc w:val="center"/>
+        <w:rPr>
+          <w:b/>
+          <w:bCs/>
+          <w:sz w:val="28"/>
+          <w:szCs w:val="28"/>
+        </w:rPr>
+      </w:pPr>
+    </w:p>
+    <w:p>
+      <w:pPr>
+        <w:jc w:val="center"/>
+        <w:rPr>
+          <w:b/>
+          <w:bCs/>
+          <w:sz w:val="28"/>
+          <w:szCs w:val="28"/>
+        </w:rPr>
+      </w:pPr>
+    </w:p>
+    <w:p>
+      <w:pPr>
+        <w:jc w:val="center"/>
+        <w:rPr>
+          <w:b/>
+          <w:bCs/>
+          <w:sz w:val="28"/>
+          <w:szCs w:val="28"/>
+        </w:rPr>
+      </w:pPr>
+    </w:p>
+    <w:p>
+      <w:pPr>
+        <w:jc w:val="center"/>
+        <w:rPr>
+          <w:b/>
+          <w:bCs/>
+          <w:sz w:val="28"/>
+          <w:szCs w:val="28"/>
+        </w:rPr>
+      </w:pPr>
+    </w:p>
+    <w:p>
+      <w:pPr>
+        <w:jc w:val="center"/>
+        <w:rPr>
+          <w:b/>
+          <w:bCs/>
+          <w:sz w:val="28"/>
+          <w:szCs w:val="28"/>
+        </w:rPr>
+      </w:pPr>
+    </w:p>
+    <w:p>
+      <w:pPr>
+        <w:jc w:val="center"/>
+        <w:rPr>
+          <w:b/>
+          <w:bCs/>
+          <w:sz w:val="28"/>
+          <w:szCs w:val="28"/>
+        </w:rPr>
+      </w:pPr>
+    </w:p>
+    <w:p>
+      <w:pPr>
+        <w:jc w:val="center"/>
+        <w:rPr>
+          <w:b/>
+          <w:bCs/>
+          <w:sz w:val="28"/>
+          <w:szCs w:val="28"/>
+        </w:rPr>
+      </w:pPr>
+    </w:p>
+    <w:p>
+      <w:pPr>
+        <w:jc w:val="center"/>
+        <w:rPr>
+          <w:b/>
+          <w:bCs/>
+          <w:sz w:val="28"/>
+          <w:szCs w:val="28"/>
+        </w:rPr>
+      </w:pPr>
+    </w:p>
+    <w:p>
+      <w:pPr>
+        <w:jc w:val="center"/>
+        <w:rPr>
+          <w:b/>
+          <w:bCs/>
+          <w:sz w:val="28"/>
+          <w:szCs w:val="28"/>
+        </w:rPr>
+      </w:pPr>
+    </w:p>
+    <w:p>
+      <w:pPr>
+        <w:jc w:val="center"/>
+        <w:rPr>
+          <w:b/>
+          <w:bCs/>
+          <w:sz w:val="28"/>
+          <w:szCs w:val="28"/>
+        </w:rPr>
+      </w:pPr>
+      <w:r>
+        <w:rPr>
+          <w:b/>
+          <w:bCs/>
+          <w:sz w:val="28"/>
+          <w:szCs w:val="28"/>
+        </w:rPr>
+        <w:t>Cem Ustundag</w:t>
+      </w:r>
+    </w:p>
+    <w:p>
+      <w:pPr>
+        <w:jc w:val="center"/>
+        <w:rPr>
+          <w:rFonts w:eastAsiaTheme="majorEastAsia"/>
+          <w:b/>
+          <w:bCs/>
+          <w:sz w:val="28"/>
+          <w:szCs w:val="28"/>
+        </w:rPr>
+      </w:pPr>
+      <w:r>
+        <w:rPr>
+          <w:b/>
+          <w:bCs/>
+          <w:sz w:val="28"/>
+          <w:szCs w:val="28"/>
+        </w:rPr>
+        <w:t>6530650</w:t>
+      </w:r>
+      <w:r>
+        <w:rPr>
+          <w:b/>
+          <w:bCs/>
+        </w:rPr>
+        <w:br w:type="page"/>
+      </w:r>
+    </w:p>
+    <w:p>
+      <w:pPr>
         <w:pStyle w:val="Heading1"/>
       </w:pPr>
       <w:r>
+        <w:lastRenderedPageBreak/>
         <w:t>Project 1</w:t>
       </w:r>
     </w:p>
@@ -17,6 +535,9 @@
       <w:r>
         <w:t>Task 1</w:t>
       </w:r>
+      <w:r>
+        <w:t xml:space="preserve"> (10 – 31)</w:t>
+      </w:r>
     </w:p>
     <w:p/>
     <w:p>
@@ -41,10 +562,75 @@
     <w:p/>
     <w:p>
       <w:r>
-        <w:t xml:space="preserve">‘variety_of_choice’ is an attitudinal variable that indicates the respondent’s opinion on the variety of choice when shopping for office equipment. The variable has a minimum value of 4, a maximum value of 10, with a mean of 7.565. This indicates that this group of </w:t>
+        <w:drawing>
+          <wp:anchor distT="0" distB="0" distL="114300" distR="114300" simplePos="0" relativeHeight="251665408" behindDoc="0" locked="0" layoutInCell="1" allowOverlap="1" wp14:anchorId="57CB5940" wp14:editId="7A82A225">
+            <wp:simplePos x="0" y="0"/>
+            <wp:positionH relativeFrom="column">
+              <wp:posOffset>485775</wp:posOffset>
+            </wp:positionH>
+            <wp:positionV relativeFrom="page">
+              <wp:posOffset>2776855</wp:posOffset>
+            </wp:positionV>
+            <wp:extent cx="4191000" cy="2692400"/>
+            <wp:effectExtent l="0" t="0" r="0" b="0"/>
+            <wp:wrapTopAndBottom/>
+            <wp:docPr id="1" name="Picture 1" descr="Chart, histogram&#10;&#10;Description automatically generated"/>
+            <wp:cNvGraphicFramePr>
+              <a:graphicFrameLocks xmlns:a="http://schemas.openxmlformats.org/drawingml/2006/main" noChangeAspect="1"/>
+            </wp:cNvGraphicFramePr>
+            <a:graphic xmlns:a="http://schemas.openxmlformats.org/drawingml/2006/main">
+              <a:graphicData uri="http://schemas.openxmlformats.org/drawingml/2006/picture">
+                <pic:pic xmlns:pic="http://schemas.openxmlformats.org/drawingml/2006/picture">
+                  <pic:nvPicPr>
+                    <pic:cNvPr id="1" name="Picture 1" descr="Chart, histogram&#10;&#10;Description automatically generated"/>
+                    <pic:cNvPicPr/>
+                  </pic:nvPicPr>
+                  <pic:blipFill>
+                    <a:blip r:embed="rId6">
+                      <a:extLst>
+                        <a:ext uri="{28A0092B-C50C-407E-A947-70E740481C1C}">
+                          <a14:useLocalDpi xmlns:a14="http://schemas.microsoft.com/office/drawing/2010/main" val="0"/>
+                        </a:ext>
+                      </a:extLst>
+                    </a:blip>
+                    <a:stretch>
+                      <a:fillRect/>
+                    </a:stretch>
+                  </pic:blipFill>
+                  <pic:spPr>
+                    <a:xfrm>
+                      <a:off x="0" y="0"/>
+                      <a:ext cx="4191000" cy="2692400"/>
+                    </a:xfrm>
+                    <a:prstGeom prst="rect">
+                      <a:avLst/>
+                    </a:prstGeom>
+                  </pic:spPr>
+                </pic:pic>
+              </a:graphicData>
+            </a:graphic>
+            <wp14:sizeRelH relativeFrom="page">
+              <wp14:pctWidth>0</wp14:pctWidth>
+            </wp14:sizeRelH>
+            <wp14:sizeRelV relativeFrom="page">
+              <wp14:pctHeight>0</wp14:pctHeight>
+            </wp14:sizeRelV>
+          </wp:anchor>
+        </w:drawing>
+      </w:r>
+      <w:r>
+        <w:t>‘</w:t>
       </w:r>
       <w:proofErr w:type="gramStart"/>
       <w:r>
+        <w:t>variety</w:t>
+      </w:r>
+      <w:proofErr w:type="gramEnd"/>
+      <w:r>
+        <w:t xml:space="preserve">_of_choice’ is an attitudinal variable that indicates the respondent’s opinion on the variety of choice when shopping for office equipment. The variable has a minimum value of 4, a maximum value of 10, with a mean of 7.565. This indicates that this group of </w:t>
+      </w:r>
+      <w:proofErr w:type="gramStart"/>
+      <w:r>
         <w:t>respondents</w:t>
       </w:r>
       <w:proofErr w:type="gramEnd"/>
@@ -52,22 +638,244 @@
         <w:t xml:space="preserve"> value variety of choice, as this attitudinal variable has the highest variable mean.</w:t>
       </w:r>
     </w:p>
-    <w:p/>
-    <w:p>
+    <w:p>
+      <w:r>
+        <w:t xml:space="preserve">Figure </w:t>
+      </w:r>
+      <w:r>
+        <w:t>1</w:t>
+      </w:r>
+      <w:r>
+        <w:t xml:space="preserve">: Histogram of variable ‘variety_of_choice’. </w:t>
+      </w:r>
+    </w:p>
+    <w:p/>
+    <w:p>
+      <w:r>
+        <w:drawing>
+          <wp:anchor distT="0" distB="0" distL="114300" distR="114300" simplePos="0" relativeHeight="251666432" behindDoc="0" locked="0" layoutInCell="1" allowOverlap="1" wp14:anchorId="35CC381A" wp14:editId="3B2058B8">
+            <wp:simplePos x="0" y="0"/>
+            <wp:positionH relativeFrom="column">
+              <wp:posOffset>485775</wp:posOffset>
+            </wp:positionH>
+            <wp:positionV relativeFrom="page">
+              <wp:posOffset>6306820</wp:posOffset>
+            </wp:positionV>
+            <wp:extent cx="4191000" cy="2692400"/>
+            <wp:effectExtent l="0" t="0" r="0" b="0"/>
+            <wp:wrapTopAndBottom/>
+            <wp:docPr id="3" name="Picture 3" descr="Chart, histogram&#10;&#10;Description automatically generated"/>
+            <wp:cNvGraphicFramePr>
+              <a:graphicFrameLocks xmlns:a="http://schemas.openxmlformats.org/drawingml/2006/main" noChangeAspect="1"/>
+            </wp:cNvGraphicFramePr>
+            <a:graphic xmlns:a="http://schemas.openxmlformats.org/drawingml/2006/main">
+              <a:graphicData uri="http://schemas.openxmlformats.org/drawingml/2006/picture">
+                <pic:pic xmlns:pic="http://schemas.openxmlformats.org/drawingml/2006/picture">
+                  <pic:nvPicPr>
+                    <pic:cNvPr id="3" name="Picture 3" descr="Chart, histogram&#10;&#10;Description automatically generated"/>
+                    <pic:cNvPicPr/>
+                  </pic:nvPicPr>
+                  <pic:blipFill>
+                    <a:blip r:embed="rId7">
+                      <a:extLst>
+                        <a:ext uri="{28A0092B-C50C-407E-A947-70E740481C1C}">
+                          <a14:useLocalDpi xmlns:a14="http://schemas.microsoft.com/office/drawing/2010/main" val="0"/>
+                        </a:ext>
+                      </a:extLst>
+                    </a:blip>
+                    <a:stretch>
+                      <a:fillRect/>
+                    </a:stretch>
+                  </pic:blipFill>
+                  <pic:spPr>
+                    <a:xfrm>
+                      <a:off x="0" y="0"/>
+                      <a:ext cx="4191000" cy="2692400"/>
+                    </a:xfrm>
+                    <a:prstGeom prst="rect">
+                      <a:avLst/>
+                    </a:prstGeom>
+                  </pic:spPr>
+                </pic:pic>
+              </a:graphicData>
+            </a:graphic>
+            <wp14:sizeRelH relativeFrom="page">
+              <wp14:pctWidth>0</wp14:pctWidth>
+            </wp14:sizeRelH>
+            <wp14:sizeRelV relativeFrom="page">
+              <wp14:pctHeight>0</wp14:pctHeight>
+            </wp14:sizeRelV>
+          </wp:anchor>
+        </w:drawing>
+      </w:r>
       <w:r>
         <w:t xml:space="preserve">‘electronics’ is an attitudinal variable that indicates the respondent’s opinion on electronics availability when shopping for office equipment. The variable has a minimum value of 1, a maximum value of 10, with a mean of 4.45. </w:t>
       </w:r>
     </w:p>
-    <w:p/>
-    <w:p>
+    <w:p>
+      <w:r>
+        <w:t xml:space="preserve">Figure </w:t>
+      </w:r>
+      <w:r>
+        <w:t>2</w:t>
+      </w:r>
+      <w:r>
+        <w:t>: Histogram of variable ‘</w:t>
+      </w:r>
+      <w:proofErr w:type="gramStart"/>
+      <w:r>
+        <w:t>electronics’</w:t>
+      </w:r>
+      <w:proofErr w:type="gramEnd"/>
+      <w:r>
+        <w:t>.</w:t>
+      </w:r>
+    </w:p>
+    <w:p/>
+    <w:p/>
+    <w:p>
+      <w:r>
+        <w:lastRenderedPageBreak/>
+        <w:drawing>
+          <wp:anchor distT="0" distB="0" distL="114300" distR="114300" simplePos="0" relativeHeight="251667456" behindDoc="0" locked="0" layoutInCell="1" allowOverlap="1" wp14:anchorId="4E7F7E86" wp14:editId="3AE92EC8">
+            <wp:simplePos x="0" y="0"/>
+            <wp:positionH relativeFrom="column">
+              <wp:posOffset>690880</wp:posOffset>
+            </wp:positionH>
+            <wp:positionV relativeFrom="paragraph">
+              <wp:posOffset>715010</wp:posOffset>
+            </wp:positionV>
+            <wp:extent cx="4191000" cy="2692400"/>
+            <wp:effectExtent l="0" t="0" r="0" b="0"/>
+            <wp:wrapTopAndBottom/>
+            <wp:docPr id="4" name="Picture 4" descr="Chart, histogram&#10;&#10;Description automatically generated"/>
+            <wp:cNvGraphicFramePr>
+              <a:graphicFrameLocks xmlns:a="http://schemas.openxmlformats.org/drawingml/2006/main" noChangeAspect="1"/>
+            </wp:cNvGraphicFramePr>
+            <a:graphic xmlns:a="http://schemas.openxmlformats.org/drawingml/2006/main">
+              <a:graphicData uri="http://schemas.openxmlformats.org/drawingml/2006/picture">
+                <pic:pic xmlns:pic="http://schemas.openxmlformats.org/drawingml/2006/picture">
+                  <pic:nvPicPr>
+                    <pic:cNvPr id="4" name="Picture 4" descr="Chart, histogram&#10;&#10;Description automatically generated"/>
+                    <pic:cNvPicPr/>
+                  </pic:nvPicPr>
+                  <pic:blipFill>
+                    <a:blip r:embed="rId8">
+                      <a:extLst>
+                        <a:ext uri="{28A0092B-C50C-407E-A947-70E740481C1C}">
+                          <a14:useLocalDpi xmlns:a14="http://schemas.microsoft.com/office/drawing/2010/main" val="0"/>
+                        </a:ext>
+                      </a:extLst>
+                    </a:blip>
+                    <a:stretch>
+                      <a:fillRect/>
+                    </a:stretch>
+                  </pic:blipFill>
+                  <pic:spPr>
+                    <a:xfrm>
+                      <a:off x="0" y="0"/>
+                      <a:ext cx="4191000" cy="2692400"/>
+                    </a:xfrm>
+                    <a:prstGeom prst="rect">
+                      <a:avLst/>
+                    </a:prstGeom>
+                  </pic:spPr>
+                </pic:pic>
+              </a:graphicData>
+            </a:graphic>
+            <wp14:sizeRelH relativeFrom="page">
+              <wp14:pctWidth>0</wp14:pctWidth>
+            </wp14:sizeRelH>
+            <wp14:sizeRelV relativeFrom="page">
+              <wp14:pctHeight>0</wp14:pctHeight>
+            </wp14:sizeRelV>
+          </wp:anchor>
+        </w:drawing>
+      </w:r>
       <w:r>
         <w:t>‘furniture’ is an attitudinal variable that indicates the respondent’s opinion on furniture availability when shopping for office equipment. The variable has a minimum value of 0, a maximum value of 9, with a mean of 3.27. This indicates that this group of respondents do not value furniture availability, as this attitudinal variable has the lowest variable mean.</w:t>
       </w:r>
     </w:p>
-    <w:p/>
-    <w:p>
-      <w:r>
-        <w:t xml:space="preserve">‘quality_of_service’ is an attitudinal variable that indicates the respondent’s opinion on </w:t>
+    <w:p>
+      <w:r>
+        <w:t xml:space="preserve">Figure </w:t>
+      </w:r>
+      <w:r>
+        <w:t>3</w:t>
+      </w:r>
+      <w:r>
+        <w:t xml:space="preserve">: Histogram of variable ‘furniture’. </w:t>
+      </w:r>
+    </w:p>
+    <w:p/>
+    <w:p>
+      <w:r>
+        <w:drawing>
+          <wp:anchor distT="0" distB="0" distL="114300" distR="114300" simplePos="0" relativeHeight="251668480" behindDoc="0" locked="0" layoutInCell="1" allowOverlap="1" wp14:anchorId="5D0E4F24" wp14:editId="50FE2187">
+            <wp:simplePos x="0" y="0"/>
+            <wp:positionH relativeFrom="column">
+              <wp:posOffset>691515</wp:posOffset>
+            </wp:positionH>
+            <wp:positionV relativeFrom="paragraph">
+              <wp:posOffset>655955</wp:posOffset>
+            </wp:positionV>
+            <wp:extent cx="4191000" cy="2692400"/>
+            <wp:effectExtent l="0" t="0" r="0" b="0"/>
+            <wp:wrapTopAndBottom/>
+            <wp:docPr id="9" name="Picture 9" descr="Chart, histogram&#10;&#10;Description automatically generated"/>
+            <wp:cNvGraphicFramePr>
+              <a:graphicFrameLocks xmlns:a="http://schemas.openxmlformats.org/drawingml/2006/main" noChangeAspect="1"/>
+            </wp:cNvGraphicFramePr>
+            <a:graphic xmlns:a="http://schemas.openxmlformats.org/drawingml/2006/main">
+              <a:graphicData uri="http://schemas.openxmlformats.org/drawingml/2006/picture">
+                <pic:pic xmlns:pic="http://schemas.openxmlformats.org/drawingml/2006/picture">
+                  <pic:nvPicPr>
+                    <pic:cNvPr id="9" name="Picture 9" descr="Chart, histogram&#10;&#10;Description automatically generated"/>
+                    <pic:cNvPicPr/>
+                  </pic:nvPicPr>
+                  <pic:blipFill>
+                    <a:blip r:embed="rId9">
+                      <a:extLst>
+                        <a:ext uri="{28A0092B-C50C-407E-A947-70E740481C1C}">
+                          <a14:useLocalDpi xmlns:a14="http://schemas.microsoft.com/office/drawing/2010/main" val="0"/>
+                        </a:ext>
+                      </a:extLst>
+                    </a:blip>
+                    <a:stretch>
+                      <a:fillRect/>
+                    </a:stretch>
+                  </pic:blipFill>
+                  <pic:spPr>
+                    <a:xfrm>
+                      <a:off x="0" y="0"/>
+                      <a:ext cx="4191000" cy="2692400"/>
+                    </a:xfrm>
+                    <a:prstGeom prst="rect">
+                      <a:avLst/>
+                    </a:prstGeom>
+                  </pic:spPr>
+                </pic:pic>
+              </a:graphicData>
+            </a:graphic>
+            <wp14:sizeRelH relativeFrom="page">
+              <wp14:pctWidth>0</wp14:pctWidth>
+            </wp14:sizeRelH>
+            <wp14:sizeRelV relativeFrom="page">
+              <wp14:pctHeight>0</wp14:pctHeight>
+            </wp14:sizeRelV>
+          </wp:anchor>
+        </w:drawing>
+      </w:r>
+      <w:r>
+        <w:t>‘</w:t>
+      </w:r>
+      <w:proofErr w:type="gramStart"/>
+      <w:r>
+        <w:t>quality</w:t>
+      </w:r>
+      <w:proofErr w:type="gramEnd"/>
+      <w:r>
+        <w:t xml:space="preserve">_of_service’ is an attitudinal variable that indicates the respondent’s opinion on </w:t>
       </w:r>
       <w:r>
         <w:t>service quality when shopping for office equipment. The variable has a minimum value of 1, a maximum value of 9, with a mean of 3.53. This variable has a 3</w:t>
@@ -82,8 +890,82 @@
         <w:t xml:space="preserve"> quartile value of 4, indicating that a small group of customers find service quality very important. </w:t>
       </w:r>
     </w:p>
-    <w:p/>
-    <w:p>
+    <w:p>
+      <w:r>
+        <w:t xml:space="preserve">Figure </w:t>
+      </w:r>
+      <w:r>
+        <w:t>4</w:t>
+      </w:r>
+      <w:r>
+        <w:t xml:space="preserve">: Histogram of variable ‘quality_of_service’. </w:t>
+      </w:r>
+    </w:p>
+    <w:p/>
+    <w:p>
+      <w:r>
+        <w:br w:type="page"/>
+      </w:r>
+    </w:p>
+    <w:p>
+      <w:r>
+        <w:lastRenderedPageBreak/>
+        <w:drawing>
+          <wp:anchor distT="0" distB="0" distL="114300" distR="114300" simplePos="0" relativeHeight="251669504" behindDoc="0" locked="0" layoutInCell="1" allowOverlap="1" wp14:anchorId="1A23283B" wp14:editId="41DC19CE">
+            <wp:simplePos x="0" y="0"/>
+            <wp:positionH relativeFrom="column">
+              <wp:posOffset>831215</wp:posOffset>
+            </wp:positionH>
+            <wp:positionV relativeFrom="paragraph">
+              <wp:posOffset>539115</wp:posOffset>
+            </wp:positionV>
+            <wp:extent cx="4191000" cy="2692400"/>
+            <wp:effectExtent l="0" t="0" r="0" b="0"/>
+            <wp:wrapTopAndBottom/>
+            <wp:docPr id="10" name="Picture 10" descr="Chart, histogram&#10;&#10;Description automatically generated"/>
+            <wp:cNvGraphicFramePr>
+              <a:graphicFrameLocks xmlns:a="http://schemas.openxmlformats.org/drawingml/2006/main" noChangeAspect="1"/>
+            </wp:cNvGraphicFramePr>
+            <a:graphic xmlns:a="http://schemas.openxmlformats.org/drawingml/2006/main">
+              <a:graphicData uri="http://schemas.openxmlformats.org/drawingml/2006/picture">
+                <pic:pic xmlns:pic="http://schemas.openxmlformats.org/drawingml/2006/picture">
+                  <pic:nvPicPr>
+                    <pic:cNvPr id="10" name="Picture 10" descr="Chart, histogram&#10;&#10;Description automatically generated"/>
+                    <pic:cNvPicPr/>
+                  </pic:nvPicPr>
+                  <pic:blipFill>
+                    <a:blip r:embed="rId10">
+                      <a:extLst>
+                        <a:ext uri="{28A0092B-C50C-407E-A947-70E740481C1C}">
+                          <a14:useLocalDpi xmlns:a14="http://schemas.microsoft.com/office/drawing/2010/main" val="0"/>
+                        </a:ext>
+                      </a:extLst>
+                    </a:blip>
+                    <a:stretch>
+                      <a:fillRect/>
+                    </a:stretch>
+                  </pic:blipFill>
+                  <pic:spPr>
+                    <a:xfrm>
+                      <a:off x="0" y="0"/>
+                      <a:ext cx="4191000" cy="2692400"/>
+                    </a:xfrm>
+                    <a:prstGeom prst="rect">
+                      <a:avLst/>
+                    </a:prstGeom>
+                  </pic:spPr>
+                </pic:pic>
+              </a:graphicData>
+            </a:graphic>
+            <wp14:sizeRelH relativeFrom="page">
+              <wp14:pctWidth>0</wp14:pctWidth>
+            </wp14:sizeRelH>
+            <wp14:sizeRelV relativeFrom="page">
+              <wp14:pctHeight>0</wp14:pctHeight>
+            </wp14:sizeRelV>
+          </wp:anchor>
+        </w:drawing>
+      </w:r>
       <w:r>
         <w:t>‘</w:t>
       </w:r>
@@ -96,28 +978,273 @@
         <w:t xml:space="preserve">_prices’ is an attitudinal variable that indicates the respondent’s opinion on prices when shopping for office equipment. The variable has a minimum value of 1, a maximum of 10 and a mean of 4.795. </w:t>
       </w:r>
     </w:p>
-    <w:p/>
-    <w:p>
-      <w:r>
-        <w:t xml:space="preserve">‘return_policy’ is an attitudinal variable that indicates the respondent’s opinion on the presence of a return policy when shopping for office equipment. The variable has a minimum of 1, a maximum of 10, with a mean of 4.25. </w:t>
-      </w:r>
-    </w:p>
-    <w:p/>
-    <w:p>
-      <w:r>
+    <w:p>
+      <w:r>
+        <w:t xml:space="preserve">Figure </w:t>
+      </w:r>
+      <w:r>
+        <w:t>5</w:t>
+      </w:r>
+      <w:r>
+        <w:t>: Histogram of variable ‘low_</w:t>
+      </w:r>
+      <w:proofErr w:type="gramStart"/>
+      <w:r>
+        <w:t>prices’</w:t>
+      </w:r>
+      <w:proofErr w:type="gramEnd"/>
+      <w:r>
+        <w:t>.</w:t>
+      </w:r>
+    </w:p>
+    <w:p/>
+    <w:p>
+      <w:r>
+        <w:drawing>
+          <wp:anchor distT="0" distB="0" distL="114300" distR="114300" simplePos="0" relativeHeight="251670528" behindDoc="0" locked="0" layoutInCell="1" allowOverlap="1" wp14:anchorId="0BE909D0" wp14:editId="7394F196">
+            <wp:simplePos x="0" y="0"/>
+            <wp:positionH relativeFrom="column">
+              <wp:posOffset>831850</wp:posOffset>
+            </wp:positionH>
+            <wp:positionV relativeFrom="paragraph">
+              <wp:posOffset>527050</wp:posOffset>
+            </wp:positionV>
+            <wp:extent cx="4191000" cy="2692400"/>
+            <wp:effectExtent l="0" t="0" r="0" b="0"/>
+            <wp:wrapTopAndBottom/>
+            <wp:docPr id="11" name="Picture 11" descr="Chart, histogram&#10;&#10;Description automatically generated"/>
+            <wp:cNvGraphicFramePr>
+              <a:graphicFrameLocks xmlns:a="http://schemas.openxmlformats.org/drawingml/2006/main" noChangeAspect="1"/>
+            </wp:cNvGraphicFramePr>
+            <a:graphic xmlns:a="http://schemas.openxmlformats.org/drawingml/2006/main">
+              <a:graphicData uri="http://schemas.openxmlformats.org/drawingml/2006/picture">
+                <pic:pic xmlns:pic="http://schemas.openxmlformats.org/drawingml/2006/picture">
+                  <pic:nvPicPr>
+                    <pic:cNvPr id="11" name="Picture 11" descr="Chart, histogram&#10;&#10;Description automatically generated"/>
+                    <pic:cNvPicPr/>
+                  </pic:nvPicPr>
+                  <pic:blipFill>
+                    <a:blip r:embed="rId11">
+                      <a:extLst>
+                        <a:ext uri="{28A0092B-C50C-407E-A947-70E740481C1C}">
+                          <a14:useLocalDpi xmlns:a14="http://schemas.microsoft.com/office/drawing/2010/main" val="0"/>
+                        </a:ext>
+                      </a:extLst>
+                    </a:blip>
+                    <a:stretch>
+                      <a:fillRect/>
+                    </a:stretch>
+                  </pic:blipFill>
+                  <pic:spPr>
+                    <a:xfrm>
+                      <a:off x="0" y="0"/>
+                      <a:ext cx="4191000" cy="2692400"/>
+                    </a:xfrm>
+                    <a:prstGeom prst="rect">
+                      <a:avLst/>
+                    </a:prstGeom>
+                  </pic:spPr>
+                </pic:pic>
+              </a:graphicData>
+            </a:graphic>
+            <wp14:sizeRelH relativeFrom="page">
+              <wp14:pctWidth>0</wp14:pctWidth>
+            </wp14:sizeRelH>
+            <wp14:sizeRelV relativeFrom="page">
+              <wp14:pctHeight>0</wp14:pctHeight>
+            </wp14:sizeRelV>
+          </wp:anchor>
+        </w:drawing>
+      </w:r>
+      <w:r>
+        <w:t>‘</w:t>
+      </w:r>
+      <w:proofErr w:type="gramStart"/>
+      <w:r>
+        <w:t>return</w:t>
+      </w:r>
+      <w:proofErr w:type="gramEnd"/>
+      <w:r>
+        <w:t xml:space="preserve">_policy’ is an attitudinal variable that indicates the respondent’s opinion on the presence of a return policy when shopping for office equipment. The variable has a minimum of 1, a maximum of 10, with a mean of 4.25. </w:t>
+      </w:r>
+    </w:p>
+    <w:p>
+      <w:r>
+        <w:t xml:space="preserve">Figure </w:t>
+      </w:r>
+      <w:r>
+        <w:t>6</w:t>
+      </w:r>
+      <w:r>
+        <w:t xml:space="preserve">: Histogram of variable ‘return_policy’. </w:t>
+      </w:r>
+    </w:p>
+    <w:p/>
+    <w:p>
+      <w:r>
+        <w:br w:type="page"/>
+      </w:r>
+    </w:p>
+    <w:p>
+      <w:r>
+        <w:lastRenderedPageBreak/>
         <w:t xml:space="preserve">‘professional’ variable describes whether the respondent is a professional or not. Only 68 out of 200 respondents are professionals (34%). </w:t>
       </w:r>
     </w:p>
     <w:p/>
     <w:p>
       <w:r>
+        <w:drawing>
+          <wp:anchor distT="0" distB="0" distL="114300" distR="114300" simplePos="0" relativeHeight="251671552" behindDoc="0" locked="0" layoutInCell="1" allowOverlap="1" wp14:anchorId="2821F40B" wp14:editId="070E1D62">
+            <wp:simplePos x="0" y="0"/>
+            <wp:positionH relativeFrom="column">
+              <wp:posOffset>573405</wp:posOffset>
+            </wp:positionH>
+            <wp:positionV relativeFrom="paragraph">
+              <wp:posOffset>701675</wp:posOffset>
+            </wp:positionV>
+            <wp:extent cx="4191000" cy="2692400"/>
+            <wp:effectExtent l="0" t="0" r="0" b="0"/>
+            <wp:wrapTopAndBottom/>
+            <wp:docPr id="12" name="Picture 12" descr="Chart, histogram&#10;&#10;Description automatically generated"/>
+            <wp:cNvGraphicFramePr>
+              <a:graphicFrameLocks xmlns:a="http://schemas.openxmlformats.org/drawingml/2006/main" noChangeAspect="1"/>
+            </wp:cNvGraphicFramePr>
+            <a:graphic xmlns:a="http://schemas.openxmlformats.org/drawingml/2006/main">
+              <a:graphicData uri="http://schemas.openxmlformats.org/drawingml/2006/picture">
+                <pic:pic xmlns:pic="http://schemas.openxmlformats.org/drawingml/2006/picture">
+                  <pic:nvPicPr>
+                    <pic:cNvPr id="12" name="Picture 12" descr="Chart, histogram&#10;&#10;Description automatically generated"/>
+                    <pic:cNvPicPr/>
+                  </pic:nvPicPr>
+                  <pic:blipFill>
+                    <a:blip r:embed="rId12">
+                      <a:extLst>
+                        <a:ext uri="{28A0092B-C50C-407E-A947-70E740481C1C}">
+                          <a14:useLocalDpi xmlns:a14="http://schemas.microsoft.com/office/drawing/2010/main" val="0"/>
+                        </a:ext>
+                      </a:extLst>
+                    </a:blip>
+                    <a:stretch>
+                      <a:fillRect/>
+                    </a:stretch>
+                  </pic:blipFill>
+                  <pic:spPr>
+                    <a:xfrm>
+                      <a:off x="0" y="0"/>
+                      <a:ext cx="4191000" cy="2692400"/>
+                    </a:xfrm>
+                    <a:prstGeom prst="rect">
+                      <a:avLst/>
+                    </a:prstGeom>
+                  </pic:spPr>
+                </pic:pic>
+              </a:graphicData>
+            </a:graphic>
+            <wp14:sizeRelH relativeFrom="page">
+              <wp14:pctWidth>0</wp14:pctWidth>
+            </wp14:sizeRelH>
+            <wp14:sizeRelV relativeFrom="page">
+              <wp14:pctHeight>0</wp14:pctHeight>
+            </wp14:sizeRelV>
+          </wp:anchor>
+        </w:drawing>
+      </w:r>
+      <w:r>
         <w:t xml:space="preserve">‘income’ variable indicates how much the respondent earns in thousands per year, in pound sterling. </w:t>
       </w:r>
       <w:r>
         <w:t xml:space="preserve">While the mean for ‘income’ is 32.17, the median is 19.5, indicating that most respondents earn very little, and a few respondents earn substantially more, with a maximum of 95. </w:t>
       </w:r>
     </w:p>
-    <w:p/>
+    <w:p>
+      <w:r>
+        <w:t xml:space="preserve">Figure </w:t>
+      </w:r>
+      <w:r>
+        <w:t>7</w:t>
+      </w:r>
+      <w:r>
+        <w:t>: Histogram of variable ‘income’.</w:t>
+      </w:r>
+    </w:p>
+    <w:p/>
+    <w:p>
+      <w:r>
+        <w:drawing>
+          <wp:anchor distT="0" distB="0" distL="114300" distR="114300" simplePos="0" relativeHeight="251672576" behindDoc="0" locked="0" layoutInCell="1" allowOverlap="1" wp14:anchorId="07F6E580" wp14:editId="38B07EA7">
+            <wp:simplePos x="0" y="0"/>
+            <wp:positionH relativeFrom="column">
+              <wp:posOffset>574040</wp:posOffset>
+            </wp:positionH>
+            <wp:positionV relativeFrom="paragraph">
+              <wp:posOffset>561975</wp:posOffset>
+            </wp:positionV>
+            <wp:extent cx="4191000" cy="2692400"/>
+            <wp:effectExtent l="0" t="0" r="0" b="0"/>
+            <wp:wrapTopAndBottom/>
+            <wp:docPr id="13" name="Picture 13" descr="Chart, histogram&#10;&#10;Description automatically generated"/>
+            <wp:cNvGraphicFramePr>
+              <a:graphicFrameLocks xmlns:a="http://schemas.openxmlformats.org/drawingml/2006/main" noChangeAspect="1"/>
+            </wp:cNvGraphicFramePr>
+            <a:graphic xmlns:a="http://schemas.openxmlformats.org/drawingml/2006/main">
+              <a:graphicData uri="http://schemas.openxmlformats.org/drawingml/2006/picture">
+                <pic:pic xmlns:pic="http://schemas.openxmlformats.org/drawingml/2006/picture">
+                  <pic:nvPicPr>
+                    <pic:cNvPr id="13" name="Picture 13" descr="Chart, histogram&#10;&#10;Description automatically generated"/>
+                    <pic:cNvPicPr/>
+                  </pic:nvPicPr>
+                  <pic:blipFill>
+                    <a:blip r:embed="rId13">
+                      <a:extLst>
+                        <a:ext uri="{28A0092B-C50C-407E-A947-70E740481C1C}">
+                          <a14:useLocalDpi xmlns:a14="http://schemas.microsoft.com/office/drawing/2010/main" val="0"/>
+                        </a:ext>
+                      </a:extLst>
+                    </a:blip>
+                    <a:stretch>
+                      <a:fillRect/>
+                    </a:stretch>
+                  </pic:blipFill>
+                  <pic:spPr>
+                    <a:xfrm>
+                      <a:off x="0" y="0"/>
+                      <a:ext cx="4191000" cy="2692400"/>
+                    </a:xfrm>
+                    <a:prstGeom prst="rect">
+                      <a:avLst/>
+                    </a:prstGeom>
+                  </pic:spPr>
+                </pic:pic>
+              </a:graphicData>
+            </a:graphic>
+            <wp14:sizeRelH relativeFrom="page">
+              <wp14:pctWidth>0</wp14:pctWidth>
+            </wp14:sizeRelH>
+            <wp14:sizeRelV relativeFrom="page">
+              <wp14:pctHeight>0</wp14:pctHeight>
+            </wp14:sizeRelV>
+          </wp:anchor>
+        </w:drawing>
+      </w:r>
+      <w:r>
+        <w:t xml:space="preserve">‘age’ variable indicates the respondent’s age. </w:t>
+      </w:r>
+      <w:r>
+        <w:t xml:space="preserve">While the mean for ‘age’ is 32.52, the median is 27, indicating that respondents are concentrated below the age of 30 with the other half of respondents spread between the ages of 30 and 68. </w:t>
+      </w:r>
+    </w:p>
+    <w:p>
+      <w:r>
+        <w:t xml:space="preserve">Figure </w:t>
+      </w:r>
+      <w:r>
+        <w:t>8</w:t>
+      </w:r>
+      <w:r>
+        <w:t xml:space="preserve">: Histogram of variable ‘age’. </w:t>
+      </w:r>
+    </w:p>
     <w:p>
       <w:pPr>
         <w:rPr>
@@ -127,10 +1254,7 @@
         </w:rPr>
       </w:pPr>
       <w:r>
-        <w:t xml:space="preserve">‘age’ variable indicates the respondent’s age. </w:t>
-      </w:r>
-      <w:r>
-        <w:t xml:space="preserve">While the mean for ‘age’ is 32.52, the median is 27, indicating that respondents are concentrated below the age of 30 with the other half of respondents spread between the ages of 30 and 68. </w:t>
+        <w:t xml:space="preserve"> </w:t>
       </w:r>
       <w:r>
         <w:br w:type="page"/>
@@ -144,6 +1268,9 @@
         <w:lastRenderedPageBreak/>
         <w:t>Task 2</w:t>
       </w:r>
+      <w:r>
+        <w:t xml:space="preserve"> (32 – 42)</w:t>
+      </w:r>
     </w:p>
     <w:p/>
     <w:p>
@@ -178,10 +1305,18 @@
         <w:t>ttitudinal variables</w:t>
       </w:r>
       <w:r>
-        <w:t xml:space="preserve"> were considered</w:t>
-      </w:r>
-      <w:r>
-        <w:t xml:space="preserve"> to be the six variables ‘variety_of_choice’, ‘electronics’, ‘furniture’, ‘quality_of_service’</w:t>
+        <w:t xml:space="preserve"> </w:t>
+      </w:r>
+      <w:proofErr w:type="gramStart"/>
+      <w:r>
+        <w:t>were considered</w:t>
+      </w:r>
+      <w:r>
+        <w:t xml:space="preserve"> to be</w:t>
+      </w:r>
+      <w:proofErr w:type="gramEnd"/>
+      <w:r>
+        <w:t xml:space="preserve"> the six variables ‘variety_of_choice’, ‘electronics’, ‘furniture’, ‘quality_of_service’</w:t>
       </w:r>
       <w:r>
         <w:t xml:space="preserve">, ‘low_prices’, and ‘return_policy’. </w:t>
@@ -225,9 +1360,6 @@
       <w:r>
         <w:t>, at -1.77534 and 2.85598 respectively.</w:t>
       </w:r>
-      <w:r>
-        <w:t xml:space="preserve"> Other minimums and maximums can be observed in Figure X.</w:t>
-      </w:r>
     </w:p>
     <w:p/>
     <w:p>
@@ -236,6 +1368,9 @@
       </w:pPr>
       <w:r>
         <w:t>Task 3</w:t>
+      </w:r>
+      <w:r>
+        <w:t xml:space="preserve"> (43 – 56)</w:t>
       </w:r>
     </w:p>
     <w:p/>
@@ -286,7 +1421,7 @@
                     <pic:cNvPicPr/>
                   </pic:nvPicPr>
                   <pic:blipFill>
-                    <a:blip r:embed="rId6" cstate="print">
+                    <a:blip r:embed="rId14" cstate="print">
                       <a:extLst>
                         <a:ext uri="{28A0092B-C50C-407E-A947-70E740481C1C}">
                           <a14:useLocalDpi xmlns:a14="http://schemas.microsoft.com/office/drawing/2010/main" val="0"/>
@@ -333,12 +1468,24 @@
         <w:t xml:space="preserve"> was performed</w:t>
       </w:r>
       <w:r>
-        <w:t xml:space="preserve">. The dendogram of the algorithm’s resulting clusters can be seen in Figure X. </w:t>
-      </w:r>
-    </w:p>
-    <w:p>
-      <w:r>
-        <w:t xml:space="preserve">Figure X: </w:t>
+        <w:t xml:space="preserve">. The dendogram of the algorithm’s resulting clusters can be seen in Figure </w:t>
+      </w:r>
+      <w:r>
+        <w:t>9</w:t>
+      </w:r>
+      <w:r>
+        <w:t xml:space="preserve">. </w:t>
+      </w:r>
+    </w:p>
+    <w:p>
+      <w:r>
+        <w:t xml:space="preserve">Figure </w:t>
+      </w:r>
+      <w:r>
+        <w:t>9</w:t>
+      </w:r>
+      <w:r>
+        <w:t xml:space="preserve">: </w:t>
       </w:r>
       <w:proofErr w:type="spellStart"/>
       <w:r>
@@ -374,11 +1521,20 @@
         <w:lastRenderedPageBreak/>
         <w:t>Task 4</w:t>
       </w:r>
-    </w:p>
-    <w:p/>
-    <w:p>
-      <w:r>
-        <w:t xml:space="preserve">Observation numbers for each cluster of a six-cluster solution can be seen in Table X. 59 observations were assigned to the largest cluster, 1, and only 8 observations were assigned to the smallest cluster, 2. </w:t>
+      <w:r>
+        <w:t xml:space="preserve"> (57 – 67)</w:t>
+      </w:r>
+    </w:p>
+    <w:p/>
+    <w:p>
+      <w:r>
+        <w:t xml:space="preserve">Observation numbers for each cluster of a six-cluster solution can be seen in Table </w:t>
+      </w:r>
+      <w:r>
+        <w:t>1</w:t>
+      </w:r>
+      <w:r>
+        <w:t xml:space="preserve">. 59 observations were assigned to the largest cluster, 1, and only 8 observations were assigned to the smallest cluster, 2. </w:t>
       </w:r>
     </w:p>
     <w:p/>
@@ -523,7 +1679,13 @@
     </w:tbl>
     <w:p>
       <w:r>
-        <w:t xml:space="preserve">Table X: Number of observations assigned to each cluster for a six-cluster solution. </w:t>
+        <w:t xml:space="preserve">Table </w:t>
+      </w:r>
+      <w:r>
+        <w:t>1</w:t>
+      </w:r>
+      <w:r>
+        <w:t xml:space="preserve">: Number of observations assigned to each cluster for a six-cluster solution. </w:t>
       </w:r>
     </w:p>
     <w:p/>
@@ -533,6 +1695,9 @@
       </w:pPr>
       <w:r>
         <w:t>Task 5</w:t>
+      </w:r>
+      <w:r>
+        <w:t xml:space="preserve"> (68 – 86)</w:t>
       </w:r>
     </w:p>
     <w:p/>
@@ -565,7 +1730,7 @@
                     <pic:cNvPicPr/>
                   </pic:nvPicPr>
                   <pic:blipFill>
-                    <a:blip r:embed="rId7">
+                    <a:blip r:embed="rId15">
                       <a:extLst>
                         <a:ext uri="{28A0092B-C50C-407E-A947-70E740481C1C}">
                           <a14:useLocalDpi xmlns:a14="http://schemas.microsoft.com/office/drawing/2010/main" val="0"/>
@@ -604,12 +1769,24 @@
         <w:t>, for a six-cluster solution,</w:t>
       </w:r>
       <w:r>
-        <w:t xml:space="preserve"> generated by the ‘flexclust’ package can be observed in Figure X. </w:t>
-      </w:r>
-    </w:p>
-    <w:p>
-      <w:r>
-        <w:t xml:space="preserve">Figure X: Segment profile plots for each cluster in a six-cluster solution. </w:t>
+        <w:t xml:space="preserve"> generated by the ‘flexclust’ package can be observed in Figure </w:t>
+      </w:r>
+      <w:r>
+        <w:t>10</w:t>
+      </w:r>
+      <w:r>
+        <w:t xml:space="preserve">. </w:t>
+      </w:r>
+    </w:p>
+    <w:p>
+      <w:r>
+        <w:t xml:space="preserve">Figure </w:t>
+      </w:r>
+      <w:r>
+        <w:t>10</w:t>
+      </w:r>
+      <w:r>
+        <w:t xml:space="preserve">: Segment profile plots for each cluster in a six-cluster solution. </w:t>
       </w:r>
       <w:r>
         <w:br w:type="page"/>
@@ -635,7 +1812,13 @@
         <w:t xml:space="preserve"> </w:t>
       </w:r>
       <w:r>
-        <w:t>The reassigned observations can be found in Table X.</w:t>
+        <w:t xml:space="preserve">The reassigned observations can be found in Table </w:t>
+      </w:r>
+      <w:r>
+        <w:t>2</w:t>
+      </w:r>
+      <w:r>
+        <w:t>.</w:t>
       </w:r>
     </w:p>
     <w:p/>
@@ -1160,7 +2343,21 @@
     </w:tbl>
     <w:p>
       <w:r>
-        <w:t>Table X: Cluster assignments for ‘hclust’ (vertical) and ‘as.kcca’ (horizontal) procedures.</w:t>
+        <w:t xml:space="preserve">Table </w:t>
+      </w:r>
+      <w:r>
+        <w:t>2</w:t>
+      </w:r>
+      <w:r>
+        <w:t>: Cluster assignments for ‘hclust’ (vertical) and ‘</w:t>
+      </w:r>
+      <w:proofErr w:type="gramStart"/>
+      <w:r>
+        <w:t>as.kcca</w:t>
+      </w:r>
+      <w:proofErr w:type="gramEnd"/>
+      <w:r>
+        <w:t>’ (horizontal) procedures.</w:t>
       </w:r>
     </w:p>
     <w:p/>
@@ -1268,11 +2465,20 @@
       <w:r>
         <w:t>Task 8</w:t>
       </w:r>
-    </w:p>
-    <w:p/>
-    <w:p>
-      <w:r>
-        <w:t xml:space="preserve">Observation numbers for each cluster of a five-cluster solution can be seen in Table X. 60 observations were assigned to the largest cluster, 2, and 17 observations were assigned to the smallest cluster, 3. </w:t>
+      <w:r>
+        <w:t xml:space="preserve"> (91 – 101)</w:t>
+      </w:r>
+    </w:p>
+    <w:p/>
+    <w:p>
+      <w:r>
+        <w:t xml:space="preserve">Observation numbers for each cluster of a five-cluster solution can be seen in Table </w:t>
+      </w:r>
+      <w:r>
+        <w:t>3</w:t>
+      </w:r>
+      <w:r>
+        <w:t xml:space="preserve">. 60 observations were assigned to the largest cluster, 2, and 17 observations were assigned to the smallest cluster, 3. </w:t>
       </w:r>
     </w:p>
     <w:p/>
@@ -1396,7 +2602,13 @@
     </w:tbl>
     <w:p>
       <w:r>
-        <w:t xml:space="preserve">Table X: Number of observations assigned to each cluster for a five-cluster solution. </w:t>
+        <w:t xml:space="preserve">Table </w:t>
+      </w:r>
+      <w:r>
+        <w:t>3</w:t>
+      </w:r>
+      <w:r>
+        <w:t xml:space="preserve">: Number of observations assigned to each cluster for a five-cluster solution. </w:t>
       </w:r>
     </w:p>
     <w:p/>
@@ -1406,6 +2618,9 @@
       </w:pPr>
       <w:r>
         <w:t>Task 9</w:t>
+      </w:r>
+      <w:r>
+        <w:t xml:space="preserve"> (102 – 120)</w:t>
       </w:r>
     </w:p>
     <w:p/>
@@ -1438,7 +2653,7 @@
                     <pic:cNvPicPr/>
                   </pic:nvPicPr>
                   <pic:blipFill>
-                    <a:blip r:embed="rId8">
+                    <a:blip r:embed="rId16">
                       <a:extLst>
                         <a:ext uri="{28A0092B-C50C-407E-A947-70E740481C1C}">
                           <a14:useLocalDpi xmlns:a14="http://schemas.microsoft.com/office/drawing/2010/main" val="0"/>
@@ -1471,12 +2686,24 @@
         </w:drawing>
       </w:r>
       <w:r>
-        <w:t>The segment profile plot for a five-cluster solution, generated by the ‘flexclust’ package, can be observed in Figure X.</w:t>
-      </w:r>
-    </w:p>
-    <w:p>
-      <w:r>
-        <w:t>Figure X: Segment profile plots for each cluster in a five-cluster solution.</w:t>
+        <w:t xml:space="preserve">The segment profile plot for a five-cluster solution, generated by the ‘flexclust’ package, can be observed in Figure </w:t>
+      </w:r>
+      <w:r>
+        <w:t>11</w:t>
+      </w:r>
+      <w:r>
+        <w:t>.</w:t>
+      </w:r>
+    </w:p>
+    <w:p>
+      <w:r>
+        <w:t xml:space="preserve">Figure </w:t>
+      </w:r>
+      <w:r>
+        <w:t>11</w:t>
+      </w:r>
+      <w:r>
+        <w:t>: Segment profile plots for each cluster in a five-cluster solution.</w:t>
       </w:r>
     </w:p>
     <w:p/>
@@ -1599,6 +2826,9 @@
       <w:r>
         <w:t>Task 11</w:t>
       </w:r>
+      <w:r>
+        <w:t xml:space="preserve"> (123 – 161)</w:t>
+      </w:r>
     </w:p>
     <w:p/>
     <w:p>
@@ -1729,11 +2959,20 @@
       <w:r>
         <w:t>Task 12</w:t>
       </w:r>
-    </w:p>
-    <w:p/>
-    <w:p>
-      <w:r>
-        <w:t>Observation numbers for each k-means cluster of a five-cluster solution can be seen in Table X. 6</w:t>
+      <w:r>
+        <w:t xml:space="preserve"> (162 – 177)</w:t>
+      </w:r>
+    </w:p>
+    <w:p/>
+    <w:p>
+      <w:r>
+        <w:t xml:space="preserve">Observation numbers for each k-means cluster of a five-cluster solution can be seen in Table </w:t>
+      </w:r>
+      <w:r>
+        <w:t>4</w:t>
+      </w:r>
+      <w:r>
+        <w:t>. 6</w:t>
       </w:r>
       <w:r>
         <w:t>1</w:t>
@@ -1875,7 +3114,13 @@
     </w:tbl>
     <w:p>
       <w:r>
-        <w:t xml:space="preserve">Table X: Number of observations assigned to each cluster for a k-means five-cluster solution. </w:t>
+        <w:t xml:space="preserve">Table </w:t>
+      </w:r>
+      <w:r>
+        <w:t>4</w:t>
+      </w:r>
+      <w:r>
+        <w:t xml:space="preserve">: Number of observations assigned to each cluster for a k-means five-cluster solution. </w:t>
       </w:r>
     </w:p>
     <w:p/>
@@ -1885,6 +3130,9 @@
       </w:pPr>
       <w:r>
         <w:t>Task 13</w:t>
+      </w:r>
+      <w:r>
+        <w:t xml:space="preserve"> (178 – 222)</w:t>
       </w:r>
     </w:p>
     <w:p/>
@@ -1920,6 +3168,12 @@
       <w:r>
         <w:t>Task 1</w:t>
       </w:r>
+      <w:r>
+        <w:t xml:space="preserve"> (</w:t>
+      </w:r>
+      <w:r>
+        <w:t>233 – 254)</w:t>
+      </w:r>
     </w:p>
     <w:p/>
     <w:p>
@@ -1930,8 +3184,129 @@
         <w:t xml:space="preserve"> which is 24.10% of users.</w:t>
       </w:r>
     </w:p>
-    <w:p/>
-    <w:p>
+    <w:p>
+      <w:r>
+        <w:drawing>
+          <wp:anchor distT="0" distB="0" distL="114300" distR="114300" simplePos="0" relativeHeight="251673600" behindDoc="0" locked="0" layoutInCell="1" allowOverlap="1" wp14:anchorId="66B66365" wp14:editId="71C8C27F">
+            <wp:simplePos x="0" y="0"/>
+            <wp:positionH relativeFrom="column">
+              <wp:posOffset>820420</wp:posOffset>
+            </wp:positionH>
+            <wp:positionV relativeFrom="paragraph">
+              <wp:posOffset>160655</wp:posOffset>
+            </wp:positionV>
+            <wp:extent cx="4191000" cy="2692400"/>
+            <wp:effectExtent l="0" t="0" r="0" b="0"/>
+            <wp:wrapTopAndBottom/>
+            <wp:docPr id="14" name="Picture 14" descr="Chart, bar chart&#10;&#10;Description automatically generated"/>
+            <wp:cNvGraphicFramePr>
+              <a:graphicFrameLocks xmlns:a="http://schemas.openxmlformats.org/drawingml/2006/main" noChangeAspect="1"/>
+            </wp:cNvGraphicFramePr>
+            <a:graphic xmlns:a="http://schemas.openxmlformats.org/drawingml/2006/main">
+              <a:graphicData uri="http://schemas.openxmlformats.org/drawingml/2006/picture">
+                <pic:pic xmlns:pic="http://schemas.openxmlformats.org/drawingml/2006/picture">
+                  <pic:nvPicPr>
+                    <pic:cNvPr id="14" name="Picture 14" descr="Chart, bar chart&#10;&#10;Description automatically generated"/>
+                    <pic:cNvPicPr/>
+                  </pic:nvPicPr>
+                  <pic:blipFill>
+                    <a:blip r:embed="rId17">
+                      <a:extLst>
+                        <a:ext uri="{28A0092B-C50C-407E-A947-70E740481C1C}">
+                          <a14:useLocalDpi xmlns:a14="http://schemas.microsoft.com/office/drawing/2010/main" val="0"/>
+                        </a:ext>
+                      </a:extLst>
+                    </a:blip>
+                    <a:stretch>
+                      <a:fillRect/>
+                    </a:stretch>
+                  </pic:blipFill>
+                  <pic:spPr>
+                    <a:xfrm>
+                      <a:off x="0" y="0"/>
+                      <a:ext cx="4191000" cy="2692400"/>
+                    </a:xfrm>
+                    <a:prstGeom prst="rect">
+                      <a:avLst/>
+                    </a:prstGeom>
+                  </pic:spPr>
+                </pic:pic>
+              </a:graphicData>
+            </a:graphic>
+            <wp14:sizeRelH relativeFrom="page">
+              <wp14:pctWidth>0</wp14:pctWidth>
+            </wp14:sizeRelH>
+            <wp14:sizeRelV relativeFrom="page">
+              <wp14:pctHeight>0</wp14:pctHeight>
+            </wp14:sizeRelV>
+          </wp:anchor>
+        </w:drawing>
+      </w:r>
+    </w:p>
+    <w:p>
+      <w:r>
+        <w:t xml:space="preserve">Figure 12: Histogram of variable ‘discount’. </w:t>
+      </w:r>
+    </w:p>
+    <w:p/>
+    <w:p>
+      <w:r>
+        <w:drawing>
+          <wp:anchor distT="0" distB="0" distL="114300" distR="114300" simplePos="0" relativeHeight="251674624" behindDoc="0" locked="0" layoutInCell="1" allowOverlap="1" wp14:anchorId="1D4C4191" wp14:editId="315177CC">
+            <wp:simplePos x="0" y="0"/>
+            <wp:positionH relativeFrom="column">
+              <wp:posOffset>820615</wp:posOffset>
+            </wp:positionH>
+            <wp:positionV relativeFrom="paragraph">
+              <wp:posOffset>643255</wp:posOffset>
+            </wp:positionV>
+            <wp:extent cx="4191000" cy="2692400"/>
+            <wp:effectExtent l="0" t="0" r="0" b="0"/>
+            <wp:wrapTopAndBottom/>
+            <wp:docPr id="15" name="Picture 15" descr="A screenshot of a computer&#10;&#10;Description automatically generated with medium confidence"/>
+            <wp:cNvGraphicFramePr>
+              <a:graphicFrameLocks xmlns:a="http://schemas.openxmlformats.org/drawingml/2006/main" noChangeAspect="1"/>
+            </wp:cNvGraphicFramePr>
+            <a:graphic xmlns:a="http://schemas.openxmlformats.org/drawingml/2006/main">
+              <a:graphicData uri="http://schemas.openxmlformats.org/drawingml/2006/picture">
+                <pic:pic xmlns:pic="http://schemas.openxmlformats.org/drawingml/2006/picture">
+                  <pic:nvPicPr>
+                    <pic:cNvPr id="15" name="Picture 15" descr="A screenshot of a computer&#10;&#10;Description automatically generated with medium confidence"/>
+                    <pic:cNvPicPr/>
+                  </pic:nvPicPr>
+                  <pic:blipFill>
+                    <a:blip r:embed="rId18">
+                      <a:extLst>
+                        <a:ext uri="{28A0092B-C50C-407E-A947-70E740481C1C}">
+                          <a14:useLocalDpi xmlns:a14="http://schemas.microsoft.com/office/drawing/2010/main" val="0"/>
+                        </a:ext>
+                      </a:extLst>
+                    </a:blip>
+                    <a:stretch>
+                      <a:fillRect/>
+                    </a:stretch>
+                  </pic:blipFill>
+                  <pic:spPr>
+                    <a:xfrm>
+                      <a:off x="0" y="0"/>
+                      <a:ext cx="4191000" cy="2692400"/>
+                    </a:xfrm>
+                    <a:prstGeom prst="rect">
+                      <a:avLst/>
+                    </a:prstGeom>
+                  </pic:spPr>
+                </pic:pic>
+              </a:graphicData>
+            </a:graphic>
+            <wp14:sizeRelH relativeFrom="page">
+              <wp14:pctWidth>0</wp14:pctWidth>
+            </wp14:sizeRelH>
+            <wp14:sizeRelV relativeFrom="page">
+              <wp14:pctHeight>0</wp14:pctHeight>
+            </wp14:sizeRelV>
+          </wp:anchor>
+        </w:drawing>
+      </w:r>
       <w:r>
         <w:t xml:space="preserve">‘conversion’ variable is a categorical variable that indicates whether the user made a purchase on the ecommerce website. </w:t>
       </w:r>
@@ -1942,13 +3317,157 @@
     <w:p/>
     <w:p>
       <w:r>
+        <w:t xml:space="preserve">Figure 13: Histogram of variable ‘conversion’. </w:t>
+      </w:r>
+    </w:p>
+    <w:p/>
+    <w:p>
+      <w:r>
+        <w:br w:type="page"/>
+      </w:r>
+    </w:p>
+    <w:p>
+      <w:r>
+        <w:lastRenderedPageBreak/>
         <w:t xml:space="preserve">‘source’ variable is a categorical variable that indicates how the user accessed the ecommerce website. There are three possible values for this variable: through advertisements (‘ads’), directly through what can be assumed the ecommerce website’s URL (‘direct’), and through a search which can be assumed as a search engine result (‘search’). Most users accessed the ecommerce website through a search engine result, at 82.84%. Following ‘search’ is ‘direct’ at 10.4%, and ‘ads’ at 6.76%. </w:t>
       </w:r>
     </w:p>
-    <w:p/>
-    <w:p>
-      <w:r>
-        <w:t xml:space="preserve">‘total_pages_visited’ is a numerical variable that indicates how many pages of the ecommerce website the user visited. </w:t>
+    <w:p>
+      <w:r>
+        <w:drawing>
+          <wp:anchor distT="0" distB="0" distL="114300" distR="114300" simplePos="0" relativeHeight="251675648" behindDoc="0" locked="0" layoutInCell="1" allowOverlap="1" wp14:anchorId="31209508" wp14:editId="27CE1B3C">
+            <wp:simplePos x="0" y="0"/>
+            <wp:positionH relativeFrom="column">
+              <wp:posOffset>562610</wp:posOffset>
+            </wp:positionH>
+            <wp:positionV relativeFrom="paragraph">
+              <wp:posOffset>161925</wp:posOffset>
+            </wp:positionV>
+            <wp:extent cx="4191000" cy="2692400"/>
+            <wp:effectExtent l="0" t="0" r="0" b="0"/>
+            <wp:wrapTopAndBottom/>
+            <wp:docPr id="16" name="Picture 16" descr="Chart&#10;&#10;Description automatically generated"/>
+            <wp:cNvGraphicFramePr>
+              <a:graphicFrameLocks xmlns:a="http://schemas.openxmlformats.org/drawingml/2006/main" noChangeAspect="1"/>
+            </wp:cNvGraphicFramePr>
+            <a:graphic xmlns:a="http://schemas.openxmlformats.org/drawingml/2006/main">
+              <a:graphicData uri="http://schemas.openxmlformats.org/drawingml/2006/picture">
+                <pic:pic xmlns:pic="http://schemas.openxmlformats.org/drawingml/2006/picture">
+                  <pic:nvPicPr>
+                    <pic:cNvPr id="16" name="Picture 16" descr="Chart&#10;&#10;Description automatically generated"/>
+                    <pic:cNvPicPr/>
+                  </pic:nvPicPr>
+                  <pic:blipFill>
+                    <a:blip r:embed="rId19">
+                      <a:extLst>
+                        <a:ext uri="{28A0092B-C50C-407E-A947-70E740481C1C}">
+                          <a14:useLocalDpi xmlns:a14="http://schemas.microsoft.com/office/drawing/2010/main" val="0"/>
+                        </a:ext>
+                      </a:extLst>
+                    </a:blip>
+                    <a:stretch>
+                      <a:fillRect/>
+                    </a:stretch>
+                  </pic:blipFill>
+                  <pic:spPr>
+                    <a:xfrm>
+                      <a:off x="0" y="0"/>
+                      <a:ext cx="4191000" cy="2692400"/>
+                    </a:xfrm>
+                    <a:prstGeom prst="rect">
+                      <a:avLst/>
+                    </a:prstGeom>
+                  </pic:spPr>
+                </pic:pic>
+              </a:graphicData>
+            </a:graphic>
+            <wp14:sizeRelH relativeFrom="page">
+              <wp14:pctWidth>0</wp14:pctWidth>
+            </wp14:sizeRelH>
+            <wp14:sizeRelV relativeFrom="page">
+              <wp14:pctHeight>0</wp14:pctHeight>
+            </wp14:sizeRelV>
+          </wp:anchor>
+        </w:drawing>
+      </w:r>
+    </w:p>
+    <w:p>
+      <w:r>
+        <w:t xml:space="preserve">Figure </w:t>
+      </w:r>
+      <w:r>
+        <w:t>14: Histogram of variable ‘source’.</w:t>
+      </w:r>
+    </w:p>
+    <w:p/>
+    <w:p>
+      <w:r>
+        <w:drawing>
+          <wp:anchor distT="0" distB="0" distL="114300" distR="114300" simplePos="0" relativeHeight="251676672" behindDoc="0" locked="0" layoutInCell="1" allowOverlap="1" wp14:anchorId="66674F1E" wp14:editId="73834938">
+            <wp:simplePos x="0" y="0"/>
+            <wp:positionH relativeFrom="column">
+              <wp:posOffset>562171</wp:posOffset>
+            </wp:positionH>
+            <wp:positionV relativeFrom="paragraph">
+              <wp:posOffset>643890</wp:posOffset>
+            </wp:positionV>
+            <wp:extent cx="4191000" cy="2692400"/>
+            <wp:effectExtent l="0" t="0" r="0" b="0"/>
+            <wp:wrapTopAndBottom/>
+            <wp:docPr id="17" name="Picture 17" descr="Chart, histogram&#10;&#10;Description automatically generated"/>
+            <wp:cNvGraphicFramePr>
+              <a:graphicFrameLocks xmlns:a="http://schemas.openxmlformats.org/drawingml/2006/main" noChangeAspect="1"/>
+            </wp:cNvGraphicFramePr>
+            <a:graphic xmlns:a="http://schemas.openxmlformats.org/drawingml/2006/main">
+              <a:graphicData uri="http://schemas.openxmlformats.org/drawingml/2006/picture">
+                <pic:pic xmlns:pic="http://schemas.openxmlformats.org/drawingml/2006/picture">
+                  <pic:nvPicPr>
+                    <pic:cNvPr id="17" name="Picture 17" descr="Chart, histogram&#10;&#10;Description automatically generated"/>
+                    <pic:cNvPicPr/>
+                  </pic:nvPicPr>
+                  <pic:blipFill>
+                    <a:blip r:embed="rId20">
+                      <a:extLst>
+                        <a:ext uri="{28A0092B-C50C-407E-A947-70E740481C1C}">
+                          <a14:useLocalDpi xmlns:a14="http://schemas.microsoft.com/office/drawing/2010/main" val="0"/>
+                        </a:ext>
+                      </a:extLst>
+                    </a:blip>
+                    <a:stretch>
+                      <a:fillRect/>
+                    </a:stretch>
+                  </pic:blipFill>
+                  <pic:spPr>
+                    <a:xfrm>
+                      <a:off x="0" y="0"/>
+                      <a:ext cx="4191000" cy="2692400"/>
+                    </a:xfrm>
+                    <a:prstGeom prst="rect">
+                      <a:avLst/>
+                    </a:prstGeom>
+                  </pic:spPr>
+                </pic:pic>
+              </a:graphicData>
+            </a:graphic>
+            <wp14:sizeRelH relativeFrom="page">
+              <wp14:pctWidth>0</wp14:pctWidth>
+            </wp14:sizeRelH>
+            <wp14:sizeRelV relativeFrom="page">
+              <wp14:pctHeight>0</wp14:pctHeight>
+            </wp14:sizeRelV>
+          </wp:anchor>
+        </w:drawing>
+      </w:r>
+      <w:r>
+        <w:t>‘</w:t>
+      </w:r>
+      <w:proofErr w:type="gramStart"/>
+      <w:r>
+        <w:t>total</w:t>
+      </w:r>
+      <w:proofErr w:type="gramEnd"/>
+      <w:r>
+        <w:t xml:space="preserve">_pages_visited’ is a numerical variable that indicates how many pages of the ecommerce website the user visited. </w:t>
       </w:r>
       <w:r>
         <w:t xml:space="preserve">This variable has a mean of 4.344 and a median of 4. The third quartile value for this variable is 6, indicating 75% of users visit 6 pages or less. </w:t>
@@ -1957,10 +3476,206 @@
     <w:p/>
     <w:p>
       <w:r>
-        <w:t xml:space="preserve">‘visit_duration’ is a numerical variable that indicates how long the user stayed on the ecommerce website, in seconds. This variable has a mean of 260 seconds and a median of 241.19 seconds, indicating most users spend less than 5 minutes on the website in total. </w:t>
-      </w:r>
-    </w:p>
-    <w:p/>
+        <w:t>Figure 15: Histogram of variable ‘total_pages_visited’</w:t>
+      </w:r>
+      <w:r>
+        <w:t xml:space="preserve">. </w:t>
+      </w:r>
+    </w:p>
+    <w:p/>
+    <w:p>
+      <w:r>
+        <w:br w:type="page"/>
+      </w:r>
+    </w:p>
+    <w:p>
+      <w:r>
+        <w:lastRenderedPageBreak/>
+        <w:drawing>
+          <wp:anchor distT="0" distB="0" distL="114300" distR="114300" simplePos="0" relativeHeight="251677696" behindDoc="0" locked="0" layoutInCell="1" allowOverlap="1" wp14:anchorId="2DE1B12A" wp14:editId="18F1700B">
+            <wp:simplePos x="0" y="0"/>
+            <wp:positionH relativeFrom="column">
+              <wp:posOffset>654050</wp:posOffset>
+            </wp:positionH>
+            <wp:positionV relativeFrom="paragraph">
+              <wp:posOffset>527685</wp:posOffset>
+            </wp:positionV>
+            <wp:extent cx="4191000" cy="2692400"/>
+            <wp:effectExtent l="0" t="0" r="0" b="0"/>
+            <wp:wrapTopAndBottom/>
+            <wp:docPr id="18" name="Picture 18" descr="Chart, histogram&#10;&#10;Description automatically generated"/>
+            <wp:cNvGraphicFramePr>
+              <a:graphicFrameLocks xmlns:a="http://schemas.openxmlformats.org/drawingml/2006/main" noChangeAspect="1"/>
+            </wp:cNvGraphicFramePr>
+            <a:graphic xmlns:a="http://schemas.openxmlformats.org/drawingml/2006/main">
+              <a:graphicData uri="http://schemas.openxmlformats.org/drawingml/2006/picture">
+                <pic:pic xmlns:pic="http://schemas.openxmlformats.org/drawingml/2006/picture">
+                  <pic:nvPicPr>
+                    <pic:cNvPr id="18" name="Picture 18" descr="Chart, histogram&#10;&#10;Description automatically generated"/>
+                    <pic:cNvPicPr/>
+                  </pic:nvPicPr>
+                  <pic:blipFill>
+                    <a:blip r:embed="rId21">
+                      <a:extLst>
+                        <a:ext uri="{28A0092B-C50C-407E-A947-70E740481C1C}">
+                          <a14:useLocalDpi xmlns:a14="http://schemas.microsoft.com/office/drawing/2010/main" val="0"/>
+                        </a:ext>
+                      </a:extLst>
+                    </a:blip>
+                    <a:stretch>
+                      <a:fillRect/>
+                    </a:stretch>
+                  </pic:blipFill>
+                  <pic:spPr>
+                    <a:xfrm>
+                      <a:off x="0" y="0"/>
+                      <a:ext cx="4191000" cy="2692400"/>
+                    </a:xfrm>
+                    <a:prstGeom prst="rect">
+                      <a:avLst/>
+                    </a:prstGeom>
+                  </pic:spPr>
+                </pic:pic>
+              </a:graphicData>
+            </a:graphic>
+            <wp14:sizeRelH relativeFrom="page">
+              <wp14:pctWidth>0</wp14:pctWidth>
+            </wp14:sizeRelH>
+            <wp14:sizeRelV relativeFrom="page">
+              <wp14:pctHeight>0</wp14:pctHeight>
+            </wp14:sizeRelV>
+          </wp:anchor>
+        </w:drawing>
+      </w:r>
+      <w:r>
+        <w:t>‘</w:t>
+      </w:r>
+      <w:proofErr w:type="gramStart"/>
+      <w:r>
+        <w:t>visit</w:t>
+      </w:r>
+      <w:proofErr w:type="gramEnd"/>
+      <w:r>
+        <w:t xml:space="preserve">_duration’ is a numerical variable that indicates how long the user stayed on the ecommerce website, in seconds. This variable has a mean of 260 seconds and a median of 241.19 seconds, indicating most users spend less than 5 minutes on the website in total. </w:t>
+      </w:r>
+    </w:p>
+    <w:p>
+      <w:r>
+        <w:t xml:space="preserve">Figure </w:t>
+      </w:r>
+      <w:r>
+        <w:t xml:space="preserve">16: Histogram of variable ‘visit_duration’. </w:t>
+      </w:r>
+    </w:p>
+    <w:p/>
+    <w:p>
+      <w:r>
+        <w:drawing>
+          <wp:anchor distT="0" distB="0" distL="114300" distR="114300" simplePos="0" relativeHeight="251678720" behindDoc="0" locked="0" layoutInCell="1" allowOverlap="1" wp14:anchorId="2BBD5D7A" wp14:editId="0D6A18E8">
+            <wp:simplePos x="0" y="0"/>
+            <wp:positionH relativeFrom="column">
+              <wp:posOffset>773430</wp:posOffset>
+            </wp:positionH>
+            <wp:positionV relativeFrom="paragraph">
+              <wp:posOffset>573405</wp:posOffset>
+            </wp:positionV>
+            <wp:extent cx="4191000" cy="2692400"/>
+            <wp:effectExtent l="0" t="0" r="0" b="0"/>
+            <wp:wrapTopAndBottom/>
+            <wp:docPr id="19" name="Picture 19" descr="Chart, bar chart&#10;&#10;Description automatically generated"/>
+            <wp:cNvGraphicFramePr>
+              <a:graphicFrameLocks xmlns:a="http://schemas.openxmlformats.org/drawingml/2006/main" noChangeAspect="1"/>
+            </wp:cNvGraphicFramePr>
+            <a:graphic xmlns:a="http://schemas.openxmlformats.org/drawingml/2006/main">
+              <a:graphicData uri="http://schemas.openxmlformats.org/drawingml/2006/picture">
+                <pic:pic xmlns:pic="http://schemas.openxmlformats.org/drawingml/2006/picture">
+                  <pic:nvPicPr>
+                    <pic:cNvPr id="19" name="Picture 19" descr="Chart, bar chart&#10;&#10;Description automatically generated"/>
+                    <pic:cNvPicPr/>
+                  </pic:nvPicPr>
+                  <pic:blipFill>
+                    <a:blip r:embed="rId22">
+                      <a:extLst>
+                        <a:ext uri="{28A0092B-C50C-407E-A947-70E740481C1C}">
+                          <a14:useLocalDpi xmlns:a14="http://schemas.microsoft.com/office/drawing/2010/main" val="0"/>
+                        </a:ext>
+                      </a:extLst>
+                    </a:blip>
+                    <a:stretch>
+                      <a:fillRect/>
+                    </a:stretch>
+                  </pic:blipFill>
+                  <pic:spPr>
+                    <a:xfrm>
+                      <a:off x="0" y="0"/>
+                      <a:ext cx="4191000" cy="2692400"/>
+                    </a:xfrm>
+                    <a:prstGeom prst="rect">
+                      <a:avLst/>
+                    </a:prstGeom>
+                  </pic:spPr>
+                </pic:pic>
+              </a:graphicData>
+            </a:graphic>
+            <wp14:sizeRelH relativeFrom="page">
+              <wp14:pctWidth>0</wp14:pctWidth>
+            </wp14:sizeRelH>
+            <wp14:sizeRelV relativeFrom="page">
+              <wp14:pctHeight>0</wp14:pctHeight>
+            </wp14:sizeRelV>
+          </wp:anchor>
+        </w:drawing>
+      </w:r>
+      <w:r>
+        <w:t xml:space="preserve">‘country’ is a categorical variable that indicates where </w:t>
+      </w:r>
+      <w:r>
+        <w:t>the users reside. There are four possible values for this variable: ‘</w:t>
+      </w:r>
+      <w:proofErr w:type="spellStart"/>
+      <w:r>
+        <w:t>france</w:t>
+      </w:r>
+      <w:proofErr w:type="spellEnd"/>
+      <w:r>
+        <w:t>’, ‘</w:t>
+      </w:r>
+      <w:proofErr w:type="spellStart"/>
+      <w:r>
+        <w:t>germany</w:t>
+      </w:r>
+      <w:proofErr w:type="spellEnd"/>
+      <w:r>
+        <w:t>’, ‘</w:t>
+      </w:r>
+      <w:proofErr w:type="spellStart"/>
+      <w:r>
+        <w:t>ireland</w:t>
+      </w:r>
+      <w:proofErr w:type="spellEnd"/>
+      <w:r>
+        <w:t>’ and ‘</w:t>
+      </w:r>
+      <w:proofErr w:type="spellStart"/>
+      <w:r>
+        <w:t>uk</w:t>
+      </w:r>
+      <w:proofErr w:type="spellEnd"/>
+      <w:r>
+        <w:t>’. Most users in this dataset visited</w:t>
+      </w:r>
+      <w:r>
+        <w:t xml:space="preserve"> the ecommerce website</w:t>
+      </w:r>
+      <w:r>
+        <w:t xml:space="preserve"> from the UK, at 36.02%. </w:t>
+      </w:r>
+    </w:p>
+    <w:p>
+      <w:r>
+        <w:t xml:space="preserve">Figure 17: Histogram of variable ‘country’. </w:t>
+      </w:r>
+    </w:p>
     <w:p>
       <w:pPr>
         <w:rPr>
@@ -1970,48 +3685,7 @@
         </w:rPr>
       </w:pPr>
       <w:r>
-        <w:t xml:space="preserve">‘country’ is a categorical variable that indicates where </w:t>
-      </w:r>
-      <w:r>
-        <w:t>the users reside. There are four possible values for this variable: ‘</w:t>
-      </w:r>
-      <w:proofErr w:type="spellStart"/>
-      <w:r>
-        <w:t>france</w:t>
-      </w:r>
-      <w:proofErr w:type="spellEnd"/>
-      <w:r>
-        <w:t>’, ‘</w:t>
-      </w:r>
-      <w:proofErr w:type="spellStart"/>
-      <w:r>
-        <w:t>germany</w:t>
-      </w:r>
-      <w:proofErr w:type="spellEnd"/>
-      <w:r>
-        <w:t>’, ‘</w:t>
-      </w:r>
-      <w:proofErr w:type="spellStart"/>
-      <w:r>
-        <w:t>ireland</w:t>
-      </w:r>
-      <w:proofErr w:type="spellEnd"/>
-      <w:r>
-        <w:t>’ and ‘</w:t>
-      </w:r>
-      <w:proofErr w:type="spellStart"/>
-      <w:r>
-        <w:t>uk</w:t>
-      </w:r>
-      <w:proofErr w:type="spellEnd"/>
-      <w:r>
-        <w:t>’. Most users in this dataset visited</w:t>
-      </w:r>
-      <w:r>
-        <w:t xml:space="preserve"> the ecommerce website</w:t>
-      </w:r>
-      <w:r>
-        <w:t xml:space="preserve"> from the UK, at 36.02%. </w:t>
+        <w:t xml:space="preserve"> </w:t>
       </w:r>
       <w:r>
         <w:br w:type="page"/>
@@ -2025,6 +3699,9 @@
         <w:lastRenderedPageBreak/>
         <w:t>Task 2</w:t>
       </w:r>
+      <w:r>
+        <w:t xml:space="preserve"> (255 – 262)</w:t>
+      </w:r>
     </w:p>
     <w:p/>
     <w:p>
@@ -2040,6 +3717,9 @@
       <w:r>
         <w:t>Task 3</w:t>
       </w:r>
+      <w:r>
+        <w:t xml:space="preserve"> (263 – 267)</w:t>
+      </w:r>
     </w:p>
     <w:p/>
     <w:p>
@@ -2061,6 +3741,9 @@
       <w:r>
         <w:t>Task 4</w:t>
       </w:r>
+      <w:r>
+        <w:t xml:space="preserve"> (268 – 272)</w:t>
+      </w:r>
     </w:p>
     <w:p/>
     <w:p>
@@ -2099,6 +3782,9 @@
       </w:pPr>
       <w:r>
         <w:t>Task 5</w:t>
+      </w:r>
+      <w:r>
+        <w:t xml:space="preserve"> (273 – 289)</w:t>
       </w:r>
     </w:p>
     <w:p/>
@@ -2131,7 +3817,7 @@
                     <pic:cNvPicPr/>
                   </pic:nvPicPr>
                   <pic:blipFill>
-                    <a:blip r:embed="rId9">
+                    <a:blip r:embed="rId23">
                       <a:extLst>
                         <a:ext uri="{28A0092B-C50C-407E-A947-70E740481C1C}">
                           <a14:useLocalDpi xmlns:a14="http://schemas.microsoft.com/office/drawing/2010/main" val="0"/>
@@ -2167,12 +3853,24 @@
         <w:t>The double decker mosaic plot featuring the impact of discount on conversion</w:t>
       </w:r>
       <w:r>
-        <w:t>, for each ‘source’ type, can be observed in Figure X.</w:t>
-      </w:r>
-    </w:p>
-    <w:p>
-      <w:r>
-        <w:t>Figure X: Double decker mosaic plot for effect of discount over conversion, by source type.</w:t>
+        <w:t xml:space="preserve">, for each ‘source’ type, can be observed in Figure </w:t>
+      </w:r>
+      <w:r>
+        <w:t>18</w:t>
+      </w:r>
+      <w:r>
+        <w:t>.</w:t>
+      </w:r>
+    </w:p>
+    <w:p>
+      <w:r>
+        <w:t xml:space="preserve">Figure </w:t>
+      </w:r>
+      <w:r>
+        <w:t>18</w:t>
+      </w:r>
+      <w:r>
+        <w:t>: Double decker mosaic plot for effect of discount over conversion, by source type.</w:t>
       </w:r>
     </w:p>
     <w:p/>
@@ -2227,6 +3925,9 @@
       <w:r>
         <w:t>Task 6</w:t>
       </w:r>
+      <w:r>
+        <w:t xml:space="preserve"> (290 – 297)</w:t>
+      </w:r>
     </w:p>
     <w:p/>
     <w:p>
@@ -2272,6 +3973,9 @@
       <w:r>
         <w:t>Task 7</w:t>
       </w:r>
+      <w:r>
+        <w:t xml:space="preserve"> (298 – 302)</w:t>
+      </w:r>
     </w:p>
     <w:p/>
     <w:p>
@@ -2311,6 +4015,9 @@
       <w:r>
         <w:t>Task 8</w:t>
       </w:r>
+      <w:r>
+        <w:t xml:space="preserve"> (303 – 310)</w:t>
+      </w:r>
     </w:p>
     <w:p/>
     <w:p>
@@ -2386,6 +4093,9 @@
       </w:pPr>
       <w:r>
         <w:t>Task 9</w:t>
+      </w:r>
+      <w:r>
+        <w:t xml:space="preserve"> (311 – 315)</w:t>
       </w:r>
     </w:p>
     <w:p/>
@@ -2491,6 +4201,9 @@
         <w:lastRenderedPageBreak/>
         <w:t>Task 10</w:t>
       </w:r>
+      <w:r>
+        <w:t xml:space="preserve"> (316 – 326)</w:t>
+      </w:r>
     </w:p>
     <w:p/>
     <w:p>
@@ -2514,6 +4227,9 @@
       <w:r>
         <w:t>Task 11</w:t>
       </w:r>
+      <w:r>
+        <w:t xml:space="preserve"> (327 – 331)</w:t>
+      </w:r>
     </w:p>
     <w:p/>
     <w:p>
@@ -2543,6 +4259,9 @@
       </w:pPr>
       <w:r>
         <w:t>Task 12</w:t>
+      </w:r>
+      <w:r>
+        <w:t xml:space="preserve"> (332 – 345)</w:t>
       </w:r>
     </w:p>
     <w:p/>
@@ -2595,6 +4314,9 @@
       <w:r>
         <w:lastRenderedPageBreak/>
         <w:t>Task 13</w:t>
+      </w:r>
+      <w:r>
+        <w:t xml:space="preserve"> (346 – 368)</w:t>
       </w:r>
     </w:p>
     <w:p/>
@@ -2627,7 +4349,7 @@
                     <pic:cNvPicPr/>
                   </pic:nvPicPr>
                   <pic:blipFill>
-                    <a:blip r:embed="rId10">
+                    <a:blip r:embed="rId24">
                       <a:extLst>
                         <a:ext uri="{28A0092B-C50C-407E-A947-70E740481C1C}">
                           <a14:useLocalDpi xmlns:a14="http://schemas.microsoft.com/office/drawing/2010/main" val="0"/>
@@ -2660,12 +4382,24 @@
         </w:drawing>
       </w:r>
       <w:r>
-        <w:t xml:space="preserve">The visualisation of odds ratios and confidence intervals for the independent variables of model ‘m5’ can be observed in Figure X. </w:t>
-      </w:r>
-    </w:p>
-    <w:p>
-      <w:r>
-        <w:t xml:space="preserve">Figure X: Odds ratios (points) and confidence intervals (error bars) of each variable of model ‘m5’. </w:t>
+        <w:t xml:space="preserve">The visualisation of odds ratios and confidence intervals for the independent variables of model ‘m5’ can be observed in Figure </w:t>
+      </w:r>
+      <w:r>
+        <w:t>19</w:t>
+      </w:r>
+      <w:r>
+        <w:t xml:space="preserve">. </w:t>
+      </w:r>
+    </w:p>
+    <w:p>
+      <w:r>
+        <w:t xml:space="preserve">Figure </w:t>
+      </w:r>
+      <w:r>
+        <w:t>19</w:t>
+      </w:r>
+      <w:r>
+        <w:t xml:space="preserve">: Odds ratios (points) and confidence intervals (error bars) of each variable of model ‘m5’. </w:t>
       </w:r>
     </w:p>
     <w:p/>
@@ -2676,6 +4410,9 @@
       <w:r>
         <w:t>Task 14</w:t>
       </w:r>
+      <w:r>
+        <w:t xml:space="preserve"> (369 – 382)</w:t>
+      </w:r>
     </w:p>
     <w:p/>
     <w:p>
@@ -2697,6 +4434,9 @@
       <w:r>
         <w:t>Task 15</w:t>
       </w:r>
+      <w:r>
+        <w:t xml:space="preserve"> (383 – 394)</w:t>
+      </w:r>
     </w:p>
     <w:p/>
     <w:p>
@@ -2717,6 +4457,9 @@
       </w:pPr>
       <w:r>
         <w:t>Task 16</w:t>
+      </w:r>
+      <w:r>
+        <w:t xml:space="preserve"> (395 – 408)</w:t>
       </w:r>
     </w:p>
     <w:p/>
@@ -2752,6 +4495,9 @@
         <w:lastRenderedPageBreak/>
         <w:t>Task 17</w:t>
       </w:r>
+      <w:r>
+        <w:t xml:space="preserve"> (409 – 414)</w:t>
+      </w:r>
     </w:p>
     <w:p/>
     <w:p>
@@ -2773,6 +4519,9 @@
       <w:r>
         <w:t>Task 18</w:t>
       </w:r>
+      <w:r>
+        <w:t xml:space="preserve"> (415 – 438)</w:t>
+      </w:r>
     </w:p>
     <w:p/>
     <w:p>
@@ -2796,6 +4545,9 @@
       </w:pPr>
       <w:r>
         <w:t>Task 19</w:t>
+      </w:r>
+      <w:r>
+        <w:t xml:space="preserve"> (439 – 443)</w:t>
       </w:r>
     </w:p>
     <w:p/>
@@ -2834,6 +4586,12 @@
       </w:pPr>
       <w:r>
         <w:t>Task 1</w:t>
+      </w:r>
+      <w:r>
+        <w:t xml:space="preserve"> </w:t>
+      </w:r>
+      <w:r>
+        <w:t>(451 – 472)</w:t>
       </w:r>
     </w:p>
     <w:p/>
@@ -3019,6 +4777,9 @@
         <w:lastRenderedPageBreak/>
         <w:t>Task 2</w:t>
       </w:r>
+      <w:r>
+        <w:t xml:space="preserve"> (473 – 479)</w:t>
+      </w:r>
     </w:p>
     <w:p/>
     <w:p>
@@ -3043,6 +4804,9 @@
       <w:r>
         <w:t>Task 3</w:t>
       </w:r>
+      <w:r>
+        <w:t xml:space="preserve"> (480 – 499)</w:t>
+      </w:r>
     </w:p>
     <w:p/>
     <w:p>
@@ -3070,6 +4834,9 @@
       <w:r>
         <w:t>Task 4</w:t>
       </w:r>
+      <w:r>
+        <w:t xml:space="preserve"> (500 – 512)</w:t>
+      </w:r>
     </w:p>
     <w:p/>
     <w:p>
@@ -3091,6 +4858,9 @@
       <w:r>
         <w:t>Task 5</w:t>
       </w:r>
+      <w:r>
+        <w:t xml:space="preserve"> (513 – 523) </w:t>
+      </w:r>
     </w:p>
     <w:p/>
     <w:p>
@@ -3109,6 +4879,9 @@
       <w:r>
         <w:t>Task 6</w:t>
       </w:r>
+      <w:r>
+        <w:t xml:space="preserve"> (524 – 534)</w:t>
+      </w:r>
     </w:p>
     <w:p/>
     <w:p>
@@ -3150,6 +4923,9 @@
       <w:r>
         <w:t>Task 7</w:t>
       </w:r>
+      <w:r>
+        <w:t xml:space="preserve"> (535 – 545)</w:t>
+      </w:r>
     </w:p>
     <w:p/>
     <w:p>
@@ -3187,6 +4963,9 @@
       </w:pPr>
       <w:r>
         <w:t>Task 8</w:t>
+      </w:r>
+      <w:r>
+        <w:t xml:space="preserve"> (546 – 550)</w:t>
       </w:r>
     </w:p>
     <w:p/>
@@ -3227,6 +5006,9 @@
         <w:lastRenderedPageBreak/>
         <w:t>Task 9</w:t>
       </w:r>
+      <w:r>
+        <w:t xml:space="preserve"> (551 – 559)</w:t>
+      </w:r>
     </w:p>
     <w:p/>
     <w:p>
@@ -3248,6 +5030,9 @@
       <w:r>
         <w:t>Task 10</w:t>
       </w:r>
+      <w:r>
+        <w:t xml:space="preserve"> (560 – 573)</w:t>
+      </w:r>
     </w:p>
     <w:p/>
     <w:p>
@@ -3269,6 +5054,9 @@
       <w:r>
         <w:t>Task 11</w:t>
       </w:r>
+      <w:r>
+        <w:t xml:space="preserve"> (574 – 583)</w:t>
+      </w:r>
     </w:p>
     <w:p/>
     <w:p>
@@ -3284,11 +5072,20 @@
       <w:r>
         <w:t>Task 12</w:t>
       </w:r>
-    </w:p>
-    <w:p/>
-    <w:p>
-      <w:r>
-        <w:t xml:space="preserve">The confusion matrix for model ‘model2’ can be observed in Table X. </w:t>
+      <w:r>
+        <w:t xml:space="preserve"> (584 – 592)</w:t>
+      </w:r>
+    </w:p>
+    <w:p/>
+    <w:p>
+      <w:r>
+        <w:t xml:space="preserve">The confusion matrix for model ‘model2’ can be observed in Table </w:t>
+      </w:r>
+      <w:r>
+        <w:t>5</w:t>
+      </w:r>
+      <w:r>
+        <w:t xml:space="preserve">. </w:t>
       </w:r>
     </w:p>
     <w:p/>
@@ -3471,7 +5268,13 @@
     </w:tbl>
     <w:p>
       <w:r>
-        <w:t xml:space="preserve">Table X: Confusion matrix for model ‘model2’. </w:t>
+        <w:t xml:space="preserve">Table </w:t>
+      </w:r>
+      <w:r>
+        <w:t>5</w:t>
+      </w:r>
+      <w:r>
+        <w:t xml:space="preserve">: Confusion matrix for model ‘model2’. </w:t>
       </w:r>
     </w:p>
     <w:p/>
@@ -3497,6 +5300,9 @@
       <w:r>
         <w:t>Task 13</w:t>
       </w:r>
+      <w:r>
+        <w:t xml:space="preserve"> (593 – 603)</w:t>
+      </w:r>
     </w:p>
     <w:p/>
     <w:p>
@@ -3512,6 +5318,9 @@
       <w:r>
         <w:t>Task 14</w:t>
       </w:r>
+      <w:r>
+        <w:t xml:space="preserve"> (604 – 611)</w:t>
+      </w:r>
     </w:p>
     <w:p/>
     <w:p>
@@ -3527,6 +5336,9 @@
       <w:r>
         <w:t>Task 15</w:t>
       </w:r>
+      <w:r>
+        <w:t xml:space="preserve"> (612 – 618)</w:t>
+      </w:r>
     </w:p>
     <w:p/>
     <w:p>
@@ -3547,6 +5359,9 @@
       </w:pPr>
       <w:r>
         <w:t>Task 16</w:t>
+      </w:r>
+      <w:r>
+        <w:t xml:space="preserve"> (619 – 632)</w:t>
       </w:r>
     </w:p>
     <w:p/>
@@ -3585,11 +5400,20 @@
         <w:lastRenderedPageBreak/>
         <w:t>Task 17</w:t>
       </w:r>
-    </w:p>
-    <w:p/>
-    <w:p>
-      <w:r>
-        <w:t>Changes in market share between the first hypothetical scenario and the new hypothetical scenario can be observed in Table X.</w:t>
+      <w:r>
+        <w:t xml:space="preserve"> (633 – 637)</w:t>
+      </w:r>
+    </w:p>
+    <w:p/>
+    <w:p>
+      <w:r>
+        <w:t xml:space="preserve">Changes in market share between the first hypothetical scenario and the new hypothetical scenario can be observed in Table </w:t>
+      </w:r>
+      <w:r>
+        <w:t>6</w:t>
+      </w:r>
+      <w:r>
+        <w:t>.</w:t>
       </w:r>
     </w:p>
     <w:p/>
@@ -3713,7 +5537,13 @@
     </w:tbl>
     <w:p>
       <w:r>
-        <w:t>Table X: Changes in market share for each alternative, from first hypothetical scenario to the new hypothetical scenario.</w:t>
+        <w:t xml:space="preserve">Table </w:t>
+      </w:r>
+      <w:r>
+        <w:t>6</w:t>
+      </w:r>
+      <w:r>
+        <w:t>: Changes in market share for each alternative, from first hypothetical scenario to the new hypothetical scenario.</w:t>
       </w:r>
     </w:p>
     <w:p/>
@@ -3730,6 +5560,9 @@
       <w:r>
         <w:t>Task 18</w:t>
       </w:r>
+      <w:r>
+        <w:t xml:space="preserve"> (638 – 642)</w:t>
+      </w:r>
     </w:p>
     <w:p/>
     <w:p>
@@ -3751,6 +5584,12 @@
       <w:r>
         <w:t>Task 19</w:t>
       </w:r>
+      <w:r>
+        <w:t xml:space="preserve"> (</w:t>
+      </w:r>
+      <w:r>
+        <w:t>643 – 647)</w:t>
+      </w:r>
     </w:p>
     <w:p/>
     <w:p>
@@ -3772,6 +5611,12 @@
       <w:r>
         <w:t>Task 20</w:t>
       </w:r>
+      <w:r>
+        <w:t xml:space="preserve"> (648 – 652</w:t>
+      </w:r>
+      <w:r>
+        <w:t>)</w:t>
+      </w:r>
     </w:p>
     <w:p/>
     <w:p>
@@ -3785,21 +5630,45 @@
         <w:t xml:space="preserve"> 5.4</w:t>
       </w:r>
       <w:r>
-        <w:t xml:space="preserve">5 more per month for an upgrade from </w:t>
-      </w:r>
-      <w:r>
-        <w:t>2000</w:t>
-      </w:r>
-      <w:r>
-        <w:t xml:space="preserve">GB to </w:t>
-      </w:r>
-      <w:r>
-        <w:t>5000</w:t>
-      </w:r>
-      <w:r>
-        <w:t>GB cloud storage.</w:t>
-      </w:r>
-    </w:p>
+        <w:t>5 more per month for an upgrade from 2000GB to 5000GB cloud storage.</w:t>
+      </w:r>
+    </w:p>
+    <w:p>
+      <w:pPr>
+        <w:rPr>
+          <w:rFonts w:eastAsiaTheme="majorEastAsia"/>
+          <w:sz w:val="28"/>
+          <w:szCs w:val="28"/>
+        </w:rPr>
+      </w:pPr>
+      <w:r>
+        <w:br w:type="page"/>
+      </w:r>
+    </w:p>
+    <w:p>
+      <w:pPr>
+        <w:pStyle w:val="Heading1"/>
+      </w:pPr>
+      <w:r>
+        <w:lastRenderedPageBreak/>
+        <w:t>Appendix</w:t>
+      </w:r>
+    </w:p>
+    <w:p>
+      <w:pPr>
+        <w:pStyle w:val="Heading2"/>
+      </w:pPr>
+      <w:proofErr w:type="spellStart"/>
+      <w:r>
+        <w:t>script.R</w:t>
+      </w:r>
+      <w:proofErr w:type="spellEnd"/>
+      <w:r>
+        <w:t xml:space="preserve"> file (included within submission)</w:t>
+      </w:r>
+    </w:p>
+    <w:p/>
+    <w:p/>
     <w:sectPr>
       <w:pgSz w:w="11900" w:h="16840"/>
       <w:pgMar w:top="1440" w:right="1440" w:bottom="1440" w:left="1440" w:header="708" w:footer="708" w:gutter="0"/>
@@ -5327,6 +7196,205 @@
       </w:tblBorders>
     </w:tblPr>
   </w:style>
+  <w:style w:type="paragraph" w:styleId="TOCHeading">
+    <w:name w:val="TOC Heading"/>
+    <w:basedOn w:val="Heading1"/>
+    <w:next w:val="Normal"/>
+    <w:uiPriority w:val="39"/>
+    <w:unhideWhenUsed/>
+    <w:qFormat/>
+    <w:rsid w:val="005F6E64"/>
+    <w:pPr>
+      <w:numPr>
+        <w:numId w:val="0"/>
+      </w:numPr>
+      <w:spacing w:before="480" w:line="276" w:lineRule="auto"/>
+      <w:outlineLvl w:val="9"/>
+    </w:pPr>
+    <w:rPr>
+      <w:rFonts w:asciiTheme="majorHAnsi" w:hAnsiTheme="majorHAnsi" w:cstheme="majorBidi"/>
+      <w:b/>
+      <w:bCs/>
+      <w:color w:val="2F5496" w:themeColor="accent1" w:themeShade="BF"/>
+      <w:lang w:val="en-US"/>
+    </w:rPr>
+  </w:style>
+  <w:style w:type="paragraph" w:styleId="TOC1">
+    <w:name w:val="toc 1"/>
+    <w:basedOn w:val="Normal"/>
+    <w:next w:val="Normal"/>
+    <w:autoRedefine/>
+    <w:uiPriority w:val="39"/>
+    <w:unhideWhenUsed/>
+    <w:rsid w:val="005F6E64"/>
+    <w:pPr>
+      <w:spacing w:before="120"/>
+    </w:pPr>
+    <w:rPr>
+      <w:rFonts w:asciiTheme="minorHAnsi" w:hAnsiTheme="minorHAnsi" w:cstheme="minorHAnsi"/>
+      <w:b/>
+      <w:bCs/>
+      <w:i/>
+      <w:iCs/>
+      <w:sz w:val="24"/>
+      <w:szCs w:val="24"/>
+    </w:rPr>
+  </w:style>
+  <w:style w:type="paragraph" w:styleId="TOC2">
+    <w:name w:val="toc 2"/>
+    <w:basedOn w:val="Normal"/>
+    <w:next w:val="Normal"/>
+    <w:autoRedefine/>
+    <w:uiPriority w:val="39"/>
+    <w:unhideWhenUsed/>
+    <w:rsid w:val="005F6E64"/>
+    <w:pPr>
+      <w:spacing w:before="120"/>
+      <w:ind w:left="220"/>
+    </w:pPr>
+    <w:rPr>
+      <w:rFonts w:asciiTheme="minorHAnsi" w:hAnsiTheme="minorHAnsi" w:cstheme="minorHAnsi"/>
+      <w:b/>
+      <w:bCs/>
+    </w:rPr>
+  </w:style>
+  <w:style w:type="character" w:styleId="Hyperlink">
+    <w:name w:val="Hyperlink"/>
+    <w:basedOn w:val="DefaultParagraphFont"/>
+    <w:uiPriority w:val="99"/>
+    <w:unhideWhenUsed/>
+    <w:rsid w:val="005F6E64"/>
+    <w:rPr>
+      <w:color w:val="0563C1" w:themeColor="hyperlink"/>
+      <w:u w:val="single"/>
+    </w:rPr>
+  </w:style>
+  <w:style w:type="paragraph" w:styleId="TOC3">
+    <w:name w:val="toc 3"/>
+    <w:basedOn w:val="Normal"/>
+    <w:next w:val="Normal"/>
+    <w:autoRedefine/>
+    <w:uiPriority w:val="39"/>
+    <w:semiHidden/>
+    <w:unhideWhenUsed/>
+    <w:rsid w:val="005F6E64"/>
+    <w:pPr>
+      <w:ind w:left="440"/>
+    </w:pPr>
+    <w:rPr>
+      <w:rFonts w:asciiTheme="minorHAnsi" w:hAnsiTheme="minorHAnsi" w:cstheme="minorHAnsi"/>
+      <w:sz w:val="20"/>
+      <w:szCs w:val="20"/>
+    </w:rPr>
+  </w:style>
+  <w:style w:type="paragraph" w:styleId="TOC4">
+    <w:name w:val="toc 4"/>
+    <w:basedOn w:val="Normal"/>
+    <w:next w:val="Normal"/>
+    <w:autoRedefine/>
+    <w:uiPriority w:val="39"/>
+    <w:semiHidden/>
+    <w:unhideWhenUsed/>
+    <w:rsid w:val="005F6E64"/>
+    <w:pPr>
+      <w:ind w:left="660"/>
+    </w:pPr>
+    <w:rPr>
+      <w:rFonts w:asciiTheme="minorHAnsi" w:hAnsiTheme="minorHAnsi" w:cstheme="minorHAnsi"/>
+      <w:sz w:val="20"/>
+      <w:szCs w:val="20"/>
+    </w:rPr>
+  </w:style>
+  <w:style w:type="paragraph" w:styleId="TOC5">
+    <w:name w:val="toc 5"/>
+    <w:basedOn w:val="Normal"/>
+    <w:next w:val="Normal"/>
+    <w:autoRedefine/>
+    <w:uiPriority w:val="39"/>
+    <w:semiHidden/>
+    <w:unhideWhenUsed/>
+    <w:rsid w:val="005F6E64"/>
+    <w:pPr>
+      <w:ind w:left="880"/>
+    </w:pPr>
+    <w:rPr>
+      <w:rFonts w:asciiTheme="minorHAnsi" w:hAnsiTheme="minorHAnsi" w:cstheme="minorHAnsi"/>
+      <w:sz w:val="20"/>
+      <w:szCs w:val="20"/>
+    </w:rPr>
+  </w:style>
+  <w:style w:type="paragraph" w:styleId="TOC6">
+    <w:name w:val="toc 6"/>
+    <w:basedOn w:val="Normal"/>
+    <w:next w:val="Normal"/>
+    <w:autoRedefine/>
+    <w:uiPriority w:val="39"/>
+    <w:semiHidden/>
+    <w:unhideWhenUsed/>
+    <w:rsid w:val="005F6E64"/>
+    <w:pPr>
+      <w:ind w:left="1100"/>
+    </w:pPr>
+    <w:rPr>
+      <w:rFonts w:asciiTheme="minorHAnsi" w:hAnsiTheme="minorHAnsi" w:cstheme="minorHAnsi"/>
+      <w:sz w:val="20"/>
+      <w:szCs w:val="20"/>
+    </w:rPr>
+  </w:style>
+  <w:style w:type="paragraph" w:styleId="TOC7">
+    <w:name w:val="toc 7"/>
+    <w:basedOn w:val="Normal"/>
+    <w:next w:val="Normal"/>
+    <w:autoRedefine/>
+    <w:uiPriority w:val="39"/>
+    <w:semiHidden/>
+    <w:unhideWhenUsed/>
+    <w:rsid w:val="005F6E64"/>
+    <w:pPr>
+      <w:ind w:left="1320"/>
+    </w:pPr>
+    <w:rPr>
+      <w:rFonts w:asciiTheme="minorHAnsi" w:hAnsiTheme="minorHAnsi" w:cstheme="minorHAnsi"/>
+      <w:sz w:val="20"/>
+      <w:szCs w:val="20"/>
+    </w:rPr>
+  </w:style>
+  <w:style w:type="paragraph" w:styleId="TOC8">
+    <w:name w:val="toc 8"/>
+    <w:basedOn w:val="Normal"/>
+    <w:next w:val="Normal"/>
+    <w:autoRedefine/>
+    <w:uiPriority w:val="39"/>
+    <w:semiHidden/>
+    <w:unhideWhenUsed/>
+    <w:rsid w:val="005F6E64"/>
+    <w:pPr>
+      <w:ind w:left="1540"/>
+    </w:pPr>
+    <w:rPr>
+      <w:rFonts w:asciiTheme="minorHAnsi" w:hAnsiTheme="minorHAnsi" w:cstheme="minorHAnsi"/>
+      <w:sz w:val="20"/>
+      <w:szCs w:val="20"/>
+    </w:rPr>
+  </w:style>
+  <w:style w:type="paragraph" w:styleId="TOC9">
+    <w:name w:val="toc 9"/>
+    <w:basedOn w:val="Normal"/>
+    <w:next w:val="Normal"/>
+    <w:autoRedefine/>
+    <w:uiPriority w:val="39"/>
+    <w:semiHidden/>
+    <w:unhideWhenUsed/>
+    <w:rsid w:val="005F6E64"/>
+    <w:pPr>
+      <w:ind w:left="1760"/>
+    </w:pPr>
+    <w:rPr>
+      <w:rFonts w:asciiTheme="minorHAnsi" w:hAnsiTheme="minorHAnsi" w:cstheme="minorHAnsi"/>
+      <w:sz w:val="20"/>
+      <w:szCs w:val="20"/>
+    </w:rPr>
+  </w:style>
 </w:styles>
 </file>
 

</xml_diff>

<commit_message>
added code lines to report
</commit_message>
<xml_diff>
--- a/MANM317_report.docx
+++ b/MANM317_report.docx
@@ -538,6 +538,23 @@
       <w:r>
         <w:t xml:space="preserve"> (10 – 31)</w:t>
       </w:r>
+      <w:r>
+        <w:t xml:space="preserve"> (Line number that correspond</w:t>
+      </w:r>
+      <w:r>
+        <w:t>s</w:t>
+      </w:r>
+      <w:r>
+        <w:t xml:space="preserve"> to task in </w:t>
+      </w:r>
+      <w:proofErr w:type="spellStart"/>
+      <w:r>
+        <w:t>script.R</w:t>
+      </w:r>
+      <w:proofErr w:type="spellEnd"/>
+      <w:r>
+        <w:t>)</w:t>
+      </w:r>
     </w:p>
     <w:p/>
     <w:p>
@@ -562,14 +579,17 @@
     <w:p/>
     <w:p>
       <w:r>
+        <w:rPr>
+          <w:noProof/>
+        </w:rPr>
         <w:drawing>
-          <wp:anchor distT="0" distB="0" distL="114300" distR="114300" simplePos="0" relativeHeight="251665408" behindDoc="0" locked="0" layoutInCell="1" allowOverlap="1" wp14:anchorId="57CB5940" wp14:editId="7A82A225">
+          <wp:anchor distT="0" distB="0" distL="114300" distR="114300" simplePos="0" relativeHeight="251665408" behindDoc="0" locked="0" layoutInCell="1" allowOverlap="1" wp14:anchorId="57CB5940" wp14:editId="419B691F">
             <wp:simplePos x="0" y="0"/>
             <wp:positionH relativeFrom="column">
               <wp:posOffset>485775</wp:posOffset>
             </wp:positionH>
             <wp:positionV relativeFrom="page">
-              <wp:posOffset>2776855</wp:posOffset>
+              <wp:posOffset>2635885</wp:posOffset>
             </wp:positionV>
             <wp:extent cx="4191000" cy="2692400"/>
             <wp:effectExtent l="0" t="0" r="0" b="0"/>
@@ -652,14 +672,17 @@
     <w:p/>
     <w:p>
       <w:r>
+        <w:rPr>
+          <w:noProof/>
+        </w:rPr>
         <w:drawing>
-          <wp:anchor distT="0" distB="0" distL="114300" distR="114300" simplePos="0" relativeHeight="251666432" behindDoc="0" locked="0" layoutInCell="1" allowOverlap="1" wp14:anchorId="35CC381A" wp14:editId="3B2058B8">
+          <wp:anchor distT="0" distB="0" distL="114300" distR="114300" simplePos="0" relativeHeight="251666432" behindDoc="0" locked="0" layoutInCell="1" allowOverlap="1" wp14:anchorId="35CC381A" wp14:editId="6190F098">
             <wp:simplePos x="0" y="0"/>
             <wp:positionH relativeFrom="column">
               <wp:posOffset>485775</wp:posOffset>
             </wp:positionH>
             <wp:positionV relativeFrom="page">
-              <wp:posOffset>6306820</wp:posOffset>
+              <wp:posOffset>6142355</wp:posOffset>
             </wp:positionV>
             <wp:extent cx="4191000" cy="2692400"/>
             <wp:effectExtent l="0" t="0" r="0" b="0"/>
@@ -735,6 +758,9 @@
     <w:p/>
     <w:p>
       <w:r>
+        <w:rPr>
+          <w:noProof/>
+        </w:rPr>
         <w:lastRenderedPageBreak/>
         <w:drawing>
           <wp:anchor distT="0" distB="0" distL="114300" distR="114300" simplePos="0" relativeHeight="251667456" behindDoc="0" locked="0" layoutInCell="1" allowOverlap="1" wp14:anchorId="4E7F7E86" wp14:editId="3AE92EC8">
@@ -810,6 +836,9 @@
     <w:p/>
     <w:p>
       <w:r>
+        <w:rPr>
+          <w:noProof/>
+        </w:rPr>
         <w:drawing>
           <wp:anchor distT="0" distB="0" distL="114300" distR="114300" simplePos="0" relativeHeight="251668480" behindDoc="0" locked="0" layoutInCell="1" allowOverlap="1" wp14:anchorId="5D0E4F24" wp14:editId="50FE2187">
             <wp:simplePos x="0" y="0"/>
@@ -909,6 +938,9 @@
     </w:p>
     <w:p>
       <w:r>
+        <w:rPr>
+          <w:noProof/>
+        </w:rPr>
         <w:lastRenderedPageBreak/>
         <w:drawing>
           <wp:anchor distT="0" distB="0" distL="114300" distR="114300" simplePos="0" relativeHeight="251669504" behindDoc="0" locked="0" layoutInCell="1" allowOverlap="1" wp14:anchorId="1A23283B" wp14:editId="41DC19CE">
@@ -1000,6 +1032,9 @@
     <w:p/>
     <w:p>
       <w:r>
+        <w:rPr>
+          <w:noProof/>
+        </w:rPr>
         <w:drawing>
           <wp:anchor distT="0" distB="0" distL="114300" distR="114300" simplePos="0" relativeHeight="251670528" behindDoc="0" locked="0" layoutInCell="1" allowOverlap="1" wp14:anchorId="0BE909D0" wp14:editId="7394F196">
             <wp:simplePos x="0" y="0"/>
@@ -1094,6 +1129,9 @@
     <w:p/>
     <w:p>
       <w:r>
+        <w:rPr>
+          <w:noProof/>
+        </w:rPr>
         <w:drawing>
           <wp:anchor distT="0" distB="0" distL="114300" distR="114300" simplePos="0" relativeHeight="251671552" behindDoc="0" locked="0" layoutInCell="1" allowOverlap="1" wp14:anchorId="2821F40B" wp14:editId="070E1D62">
             <wp:simplePos x="0" y="0"/>
@@ -1171,6 +1209,9 @@
     <w:p/>
     <w:p>
       <w:r>
+        <w:rPr>
+          <w:noProof/>
+        </w:rPr>
         <w:drawing>
           <wp:anchor distT="0" distB="0" distL="114300" distR="114300" simplePos="0" relativeHeight="251672576" behindDoc="0" locked="0" layoutInCell="1" allowOverlap="1" wp14:anchorId="07F6E580" wp14:editId="38B07EA7">
             <wp:simplePos x="0" y="0"/>
@@ -2712,10 +2753,7 @@
         <w:t xml:space="preserve">Cluster 1 was assigned 59 observations. </w:t>
       </w:r>
       <w:r>
-        <w:t>This cluster could be named</w:t>
-      </w:r>
-      <w:r>
-        <w:t xml:space="preserve"> </w:t>
+        <w:t xml:space="preserve">This cluster could be named </w:t>
       </w:r>
       <w:r>
         <w:t>‘Interior Designers’, as they value variety of choice and furniture in an office supply store</w:t>
@@ -2730,10 +2768,7 @@
         <w:t xml:space="preserve">Cluster 2 was assigned 60 observations. </w:t>
       </w:r>
       <w:r>
-        <w:t>This cluster could be named</w:t>
-      </w:r>
-      <w:r>
-        <w:t xml:space="preserve"> </w:t>
+        <w:t xml:space="preserve">This cluster could be named </w:t>
       </w:r>
       <w:r>
         <w:t xml:space="preserve">‘Serial Shoppers’ as they value low prices and return policies, indicating that they buy and return products frequently. </w:t>
@@ -2746,10 +2781,7 @@
         <w:t xml:space="preserve">Cluster 3 was assigned 17 observations. </w:t>
       </w:r>
       <w:r>
-        <w:t>This cluster could be named</w:t>
-      </w:r>
-      <w:r>
-        <w:t xml:space="preserve"> </w:t>
+        <w:t xml:space="preserve">This cluster could be named </w:t>
       </w:r>
       <w:r>
         <w:t>‘Tech Reviewers’, as they value electronics and return policies, indicating that they enjoy trying electronics and returning them</w:t>
@@ -2761,10 +2793,7 @@
         <w:t xml:space="preserve">Cluster 4 was assigned 35 observations. </w:t>
       </w:r>
       <w:r>
-        <w:t>This cluster could be named</w:t>
-      </w:r>
-      <w:r>
-        <w:t xml:space="preserve"> </w:t>
+        <w:t xml:space="preserve">This cluster could be named </w:t>
       </w:r>
       <w:r>
         <w:t>‘</w:t>
@@ -3186,6 +3215,9 @@
     </w:p>
     <w:p>
       <w:r>
+        <w:rPr>
+          <w:noProof/>
+        </w:rPr>
         <w:drawing>
           <wp:anchor distT="0" distB="0" distL="114300" distR="114300" simplePos="0" relativeHeight="251673600" behindDoc="0" locked="0" layoutInCell="1" allowOverlap="1" wp14:anchorId="66B66365" wp14:editId="71C8C27F">
             <wp:simplePos x="0" y="0"/>
@@ -3251,6 +3283,9 @@
     <w:p/>
     <w:p>
       <w:r>
+        <w:rPr>
+          <w:noProof/>
+        </w:rPr>
         <w:drawing>
           <wp:anchor distT="0" distB="0" distL="114300" distR="114300" simplePos="0" relativeHeight="251674624" behindDoc="0" locked="0" layoutInCell="1" allowOverlap="1" wp14:anchorId="1D4C4191" wp14:editId="315177CC">
             <wp:simplePos x="0" y="0"/>
@@ -3334,6 +3369,9 @@
     </w:p>
     <w:p>
       <w:r>
+        <w:rPr>
+          <w:noProof/>
+        </w:rPr>
         <w:drawing>
           <wp:anchor distT="0" distB="0" distL="114300" distR="114300" simplePos="0" relativeHeight="251675648" behindDoc="0" locked="0" layoutInCell="1" allowOverlap="1" wp14:anchorId="31209508" wp14:editId="27CE1B3C">
             <wp:simplePos x="0" y="0"/>
@@ -3402,6 +3440,9 @@
     <w:p/>
     <w:p>
       <w:r>
+        <w:rPr>
+          <w:noProof/>
+        </w:rPr>
         <w:drawing>
           <wp:anchor distT="0" distB="0" distL="114300" distR="114300" simplePos="0" relativeHeight="251676672" behindDoc="0" locked="0" layoutInCell="1" allowOverlap="1" wp14:anchorId="66674F1E" wp14:editId="73834938">
             <wp:simplePos x="0" y="0"/>
@@ -3490,6 +3531,9 @@
     </w:p>
     <w:p>
       <w:r>
+        <w:rPr>
+          <w:noProof/>
+        </w:rPr>
         <w:lastRenderedPageBreak/>
         <w:drawing>
           <wp:anchor distT="0" distB="0" distL="114300" distR="114300" simplePos="0" relativeHeight="251677696" behindDoc="0" locked="0" layoutInCell="1" allowOverlap="1" wp14:anchorId="2DE1B12A" wp14:editId="18F1700B">
@@ -3570,6 +3614,9 @@
     <w:p/>
     <w:p>
       <w:r>
+        <w:rPr>
+          <w:noProof/>
+        </w:rPr>
         <w:drawing>
           <wp:anchor distT="0" distB="0" distL="114300" distR="114300" simplePos="0" relativeHeight="251678720" behindDoc="0" locked="0" layoutInCell="1" allowOverlap="1" wp14:anchorId="2BBD5D7A" wp14:editId="0D6A18E8">
             <wp:simplePos x="0" y="0"/>
@@ -5633,14 +5680,45 @@
         <w:t>5 more per month for an upgrade from 2000GB to 5000GB cloud storage.</w:t>
       </w:r>
     </w:p>
-    <w:p>
-      <w:pPr>
+    <w:p/>
+    <w:p/>
+    <w:p/>
+    <w:p/>
+    <w:p/>
+    <w:p/>
+    <w:p/>
+    <w:p/>
+    <w:p/>
+    <w:p/>
+    <w:p/>
+    <w:p/>
+    <w:p/>
+    <w:p/>
+    <w:p/>
+    <w:p/>
+    <w:p/>
+    <w:p/>
+    <w:p/>
+    <w:p/>
+    <w:p/>
+    <w:p/>
+    <w:p/>
+    <w:p>
+      <w:pPr>
+        <w:jc w:val="right"/>
         <w:rPr>
           <w:rFonts w:eastAsiaTheme="majorEastAsia"/>
           <w:sz w:val="28"/>
           <w:szCs w:val="28"/>
         </w:rPr>
       </w:pPr>
+      <w:r>
+        <w:rPr>
+          <w:b/>
+          <w:bCs/>
+        </w:rPr>
+        <w:t>WORD COUNT: 3648</w:t>
+      </w:r>
       <w:r>
         <w:br w:type="page"/>
       </w:r>

</xml_diff>